<commit_message>
Update requirements, diagrams, data types, API/Frontend docs. add diagram
</commit_message>
<xml_diff>
--- a/milestone_6/350Report 6.docx
+++ b/milestone_6/350Report 6.docx
@@ -1,6 +1,6 @@
 
 <file path=word/document.xml><?xml version="1.0" encoding="utf-8"?>
-<w:document xmlns:wpc="http://schemas.microsoft.com/office/word/2010/wordprocessingCanvas" xmlns:cx="http://schemas.microsoft.com/office/drawing/2014/chartex" xmlns:cx1="http://schemas.microsoft.com/office/drawing/2015/9/8/chartex" xmlns:cx2="http://schemas.microsoft.com/office/drawing/2015/10/21/chartex" xmlns:cx3="http://schemas.microsoft.com/office/drawing/2016/5/9/chartex" xmlns:cx4="http://schemas.microsoft.com/office/drawing/2016/5/10/chartex" xmlns:cx5="http://schemas.microsoft.com/office/drawing/2016/5/11/chartex" xmlns:cx6="http://schemas.microsoft.com/office/drawing/2016/5/12/chartex" xmlns:cx7="http://schemas.microsoft.com/office/drawing/2016/5/13/chartex" xmlns:cx8="http://schemas.microsoft.com/office/drawing/2016/5/14/chartex" xmlns:mc="http://schemas.openxmlformats.org/markup-compatibility/2006" xmlns:aink="http://schemas.microsoft.com/office/drawing/2016/ink" xmlns:am3d="http://schemas.microsoft.com/office/drawing/2017/model3d" xmlns:o="urn:schemas-microsoft-com:office:office" xmlns:oel="http://schemas.microsoft.com/office/2019/extlst" xmlns:r="http://schemas.openxmlformats.org/officeDocument/2006/relationships" xmlns:m="http://schemas.openxmlformats.org/officeDocument/2006/math" xmlns:v="urn:schemas-microsoft-com:vml" xmlns:wp14="http://schemas.microsoft.com/office/word/2010/wordprocessingDrawing" xmlns:wp="http://schemas.openxmlformats.org/drawingml/2006/wordprocessingDrawing" xmlns:w10="urn:schemas-microsoft-com:office:word" xmlns:w="http://schemas.openxmlformats.org/wordprocessingml/2006/main" xmlns:w14="http://schemas.microsoft.com/office/word/2010/wordml" xmlns:w15="http://schemas.microsoft.com/office/word/2012/wordml" xmlns:w16cex="http://schemas.microsoft.com/office/word/2018/wordml/cex" xmlns:w16cid="http://schemas.microsoft.com/office/word/2016/wordml/cid" xmlns:w16="http://schemas.microsoft.com/office/word/2018/wordml" xmlns:w16sdtdh="http://schemas.microsoft.com/office/word/2020/wordml/sdtdatahash" xmlns:w16se="http://schemas.microsoft.com/office/word/2015/wordml/symex" xmlns:wpg="http://schemas.microsoft.com/office/word/2010/wordprocessingGroup" xmlns:wpi="http://schemas.microsoft.com/office/word/2010/wordprocessingInk" xmlns:wne="http://schemas.microsoft.com/office/word/2006/wordml" xmlns:wps="http://schemas.microsoft.com/office/word/2010/wordprocessingShape" mc:Ignorable="w14 w15 w16se w16cid w16 w16cex w16sdtdh wp14">
+<w:document xmlns:wpc="http://schemas.microsoft.com/office/word/2010/wordprocessingCanvas" xmlns:cx="http://schemas.microsoft.com/office/drawing/2014/chartex" xmlns:cx1="http://schemas.microsoft.com/office/drawing/2015/9/8/chartex" xmlns:cx2="http://schemas.microsoft.com/office/drawing/2015/10/21/chartex" xmlns:cx3="http://schemas.microsoft.com/office/drawing/2016/5/9/chartex" xmlns:cx4="http://schemas.microsoft.com/office/drawing/2016/5/10/chartex" xmlns:cx5="http://schemas.microsoft.com/office/drawing/2016/5/11/chartex" xmlns:cx6="http://schemas.microsoft.com/office/drawing/2016/5/12/chartex" xmlns:cx7="http://schemas.microsoft.com/office/drawing/2016/5/13/chartex" xmlns:cx8="http://schemas.microsoft.com/office/drawing/2016/5/14/chartex" xmlns:mc="http://schemas.openxmlformats.org/markup-compatibility/2006" xmlns:aink="http://schemas.microsoft.com/office/drawing/2016/ink" xmlns:am3d="http://schemas.microsoft.com/office/drawing/2017/model3d" xmlns:o="urn:schemas-microsoft-com:office:office" xmlns:oel="http://schemas.microsoft.com/office/2019/extlst" xmlns:r="http://schemas.openxmlformats.org/officeDocument/2006/relationships" xmlns:m="http://schemas.openxmlformats.org/officeDocument/2006/math" xmlns:v="urn:schemas-microsoft-com:vml" xmlns:wp14="http://schemas.microsoft.com/office/word/2010/wordprocessingDrawing" xmlns:wp="http://schemas.openxmlformats.org/drawingml/2006/wordprocessingDrawing" xmlns:w10="urn:schemas-microsoft-com:office:word" xmlns:w="http://schemas.openxmlformats.org/wordprocessingml/2006/main" xmlns:w14="http://schemas.microsoft.com/office/word/2010/wordml" xmlns:w15="http://schemas.microsoft.com/office/word/2012/wordml" xmlns:w16cex="http://schemas.microsoft.com/office/word/2018/wordml/cex" xmlns:w16cid="http://schemas.microsoft.com/office/word/2016/wordml/cid" xmlns:w16="http://schemas.microsoft.com/office/word/2018/wordml" xmlns:w16du="http://schemas.microsoft.com/office/word/2023/wordml/word16du" xmlns:w16sdtdh="http://schemas.microsoft.com/office/word/2020/wordml/sdtdatahash" xmlns:w16se="http://schemas.microsoft.com/office/word/2015/wordml/symex" xmlns:wpg="http://schemas.microsoft.com/office/word/2010/wordprocessingGroup" xmlns:wpi="http://schemas.microsoft.com/office/word/2010/wordprocessingInk" xmlns:wne="http://schemas.microsoft.com/office/word/2006/wordml" xmlns:wps="http://schemas.microsoft.com/office/word/2010/wordprocessingShape" mc:Ignorable="w14 w15 w16se w16cid w16 w16cex w16sdtdh w16du wp14">
   <w:body>
     <w:p>
       <w:pPr>
@@ -992,23 +992,13 @@
         </w:rPr>
         <w:t xml:space="preserve">ur creation </w:t>
       </w:r>
-      <w:proofErr w:type="gramStart"/>
-      <w:r>
-        <w:rPr>
-          <w:rFonts w:ascii="Times New Roman" w:hAnsi="Times New Roman" w:cs="Times New Roman"/>
-          <w:sz w:val="24"/>
-          <w:szCs w:val="24"/>
-        </w:rPr>
-        <w:t>team</w:t>
-      </w:r>
-      <w:proofErr w:type="gramEnd"/>
-      <w:r>
-        <w:rPr>
-          <w:rFonts w:ascii="Times New Roman" w:hAnsi="Times New Roman" w:cs="Times New Roman"/>
-          <w:sz w:val="24"/>
-          <w:szCs w:val="24"/>
-        </w:rPr>
-        <w:t>.</w:t>
+      <w:r>
+        <w:rPr>
+          <w:rFonts w:ascii="Times New Roman" w:hAnsi="Times New Roman" w:cs="Times New Roman"/>
+          <w:sz w:val="24"/>
+          <w:szCs w:val="24"/>
+        </w:rPr>
+        <w:t>team.</w:t>
       </w:r>
       <w:r>
         <w:rPr>
@@ -1071,25 +1061,7 @@
           <w:sz w:val="24"/>
           <w:szCs w:val="24"/>
         </w:rPr>
-        <w:t xml:space="preserve">, the </w:t>
-      </w:r>
-      <w:proofErr w:type="gramStart"/>
-      <w:r>
-        <w:rPr>
-          <w:rFonts w:ascii="Times New Roman" w:hAnsi="Times New Roman" w:cs="Times New Roman"/>
-          <w:sz w:val="24"/>
-          <w:szCs w:val="24"/>
-        </w:rPr>
-        <w:t>aforementioned four</w:t>
-      </w:r>
-      <w:proofErr w:type="gramEnd"/>
-      <w:r>
-        <w:rPr>
-          <w:rFonts w:ascii="Times New Roman" w:hAnsi="Times New Roman" w:cs="Times New Roman"/>
-          <w:sz w:val="24"/>
-          <w:szCs w:val="24"/>
-        </w:rPr>
-        <w:t xml:space="preserve"> horsemen of this project,</w:t>
+        <w:t>, the aforementioned four horsemen of this project,</w:t>
       </w:r>
       <w:r>
         <w:rPr>
@@ -1214,18 +1186,8 @@
           <w:sz w:val="24"/>
           <w:szCs w:val="24"/>
         </w:rPr>
-        <w:t xml:space="preserve">ill things with </w:t>
-      </w:r>
-      <w:proofErr w:type="gramStart"/>
-      <w:r>
-        <w:rPr>
-          <w:rFonts w:ascii="Times New Roman" w:hAnsi="Times New Roman" w:cs="Times New Roman"/>
-          <w:sz w:val="24"/>
-          <w:szCs w:val="24"/>
-        </w:rPr>
-        <w:t>yo-yo's</w:t>
-      </w:r>
-      <w:proofErr w:type="gramEnd"/>
+        <w:t>ill things with yo-yo's</w:t>
+      </w:r>
       <w:r>
         <w:rPr>
           <w:rFonts w:ascii="Times New Roman" w:hAnsi="Times New Roman" w:cs="Times New Roman"/>
@@ -1340,25 +1302,7 @@
           <w:sz w:val="24"/>
           <w:szCs w:val="24"/>
         </w:rPr>
-        <w:t xml:space="preserve">A: Terraria wiki exists, but you </w:t>
-      </w:r>
-      <w:proofErr w:type="gramStart"/>
-      <w:r>
-        <w:rPr>
-          <w:rFonts w:ascii="Times New Roman" w:hAnsi="Times New Roman" w:cs="Times New Roman"/>
-          <w:sz w:val="24"/>
-          <w:szCs w:val="24"/>
-        </w:rPr>
-        <w:t>have to</w:t>
-      </w:r>
-      <w:proofErr w:type="gramEnd"/>
-      <w:r>
-        <w:rPr>
-          <w:rFonts w:ascii="Times New Roman" w:hAnsi="Times New Roman" w:cs="Times New Roman"/>
-          <w:sz w:val="24"/>
-          <w:szCs w:val="24"/>
-        </w:rPr>
-        <w:t xml:space="preserve"> browse the wiki. Stats </w:t>
+        <w:t xml:space="preserve">A: Terraria wiki exists, but you have to browse the wiki. Stats </w:t>
       </w:r>
       <w:r>
         <w:rPr>
@@ -1540,7 +1484,39 @@
           <w:sz w:val="24"/>
           <w:szCs w:val="24"/>
         </w:rPr>
-        <w:t>Users can see a list of all items available for them to acquire and use under the condition that they have logged in and created a character profile.</w:t>
+        <w:t>After login, u</w:t>
+      </w:r>
+      <w:r>
+        <w:rPr>
+          <w:rFonts w:ascii="Times New Roman" w:hAnsi="Times New Roman" w:cs="Times New Roman"/>
+          <w:sz w:val="24"/>
+          <w:szCs w:val="24"/>
+        </w:rPr>
+        <w:t xml:space="preserve">sers can see a list of all </w:t>
+      </w:r>
+      <w:r>
+        <w:rPr>
+          <w:rFonts w:ascii="Times New Roman" w:hAnsi="Times New Roman" w:cs="Times New Roman"/>
+          <w:sz w:val="24"/>
+          <w:szCs w:val="24"/>
+        </w:rPr>
+        <w:t xml:space="preserve">Terraria </w:t>
+      </w:r>
+      <w:r>
+        <w:rPr>
+          <w:rFonts w:ascii="Times New Roman" w:hAnsi="Times New Roman" w:cs="Times New Roman"/>
+          <w:sz w:val="24"/>
+          <w:szCs w:val="24"/>
+        </w:rPr>
+        <w:t>items available for them to acquire and use</w:t>
+      </w:r>
+      <w:r>
+        <w:rPr>
+          <w:rFonts w:ascii="Times New Roman" w:hAnsi="Times New Roman" w:cs="Times New Roman"/>
+          <w:sz w:val="24"/>
+          <w:szCs w:val="24"/>
+        </w:rPr>
+        <w:t>.</w:t>
       </w:r>
     </w:p>
     <w:p>
@@ -1562,7 +1538,75 @@
           <w:sz w:val="24"/>
           <w:szCs w:val="24"/>
         </w:rPr>
-        <w:t>The list of available items changes based on the information provided by users about their Terraria Character.</w:t>
+        <w:t xml:space="preserve">The list of available items changes based on </w:t>
+      </w:r>
+      <w:r>
+        <w:rPr>
+          <w:rFonts w:ascii="Times New Roman" w:hAnsi="Times New Roman" w:cs="Times New Roman"/>
+          <w:sz w:val="24"/>
+          <w:szCs w:val="24"/>
+        </w:rPr>
+        <w:t>filters specified by the user. With these filters:</w:t>
+      </w:r>
+    </w:p>
+    <w:p>
+      <w:pPr>
+        <w:pStyle w:val="ListParagraph"/>
+        <w:numPr>
+          <w:ilvl w:val="1"/>
+          <w:numId w:val="17"/>
+        </w:numPr>
+        <w:rPr>
+          <w:rFonts w:ascii="Times New Roman" w:hAnsi="Times New Roman" w:cs="Times New Roman"/>
+          <w:sz w:val="24"/>
+          <w:szCs w:val="24"/>
+        </w:rPr>
+      </w:pPr>
+      <w:r>
+        <w:rPr>
+          <w:rFonts w:ascii="Times New Roman" w:hAnsi="Times New Roman" w:cs="Times New Roman"/>
+          <w:sz w:val="24"/>
+          <w:szCs w:val="24"/>
+        </w:rPr>
+        <w:t>Users can record what bosses their character has defeated so far.</w:t>
+      </w:r>
+    </w:p>
+    <w:p>
+      <w:pPr>
+        <w:pStyle w:val="ListParagraph"/>
+        <w:numPr>
+          <w:ilvl w:val="1"/>
+          <w:numId w:val="17"/>
+        </w:numPr>
+        <w:rPr>
+          <w:rFonts w:ascii="Times New Roman" w:hAnsi="Times New Roman" w:cs="Times New Roman"/>
+          <w:sz w:val="24"/>
+          <w:szCs w:val="24"/>
+        </w:rPr>
+      </w:pPr>
+      <w:r>
+        <w:rPr>
+          <w:rFonts w:ascii="Times New Roman" w:hAnsi="Times New Roman" w:cs="Times New Roman"/>
+          <w:sz w:val="24"/>
+          <w:szCs w:val="24"/>
+        </w:rPr>
+        <w:t>Users can record whether they have entered hard</w:t>
+      </w:r>
+      <w:r>
+        <w:rPr>
+          <w:rFonts w:ascii="Times New Roman" w:hAnsi="Times New Roman" w:cs="Times New Roman"/>
+          <w:sz w:val="24"/>
+          <w:szCs w:val="24"/>
+        </w:rPr>
+        <w:t>-</w:t>
+      </w:r>
+      <w:r>
+        <w:rPr>
+          <w:rFonts w:ascii="Times New Roman" w:hAnsi="Times New Roman" w:cs="Times New Roman"/>
+          <w:sz w:val="24"/>
+          <w:szCs w:val="24"/>
+        </w:rPr>
+        <w:t>mode or not.</w:t>
       </w:r>
     </w:p>
     <w:p>
@@ -1611,23 +1655,6 @@
     </w:p>
     <w:p>
       <w:pPr>
-        <w:rPr>
-          <w:rFonts w:ascii="Times New Roman" w:hAnsi="Times New Roman" w:cs="Times New Roman"/>
-          <w:sz w:val="24"/>
-          <w:szCs w:val="24"/>
-        </w:rPr>
-      </w:pPr>
-      <w:r>
-        <w:rPr>
-          <w:rFonts w:ascii="Times New Roman" w:hAnsi="Times New Roman" w:cs="Times New Roman"/>
-          <w:sz w:val="24"/>
-          <w:szCs w:val="24"/>
-        </w:rPr>
-        <w:t>Character Page Functionality</w:t>
-      </w:r>
-    </w:p>
-    <w:p>
-      <w:pPr>
         <w:pStyle w:val="ListParagraph"/>
         <w:numPr>
           <w:ilvl w:val="0"/>
@@ -1645,7 +1672,24 @@
           <w:sz w:val="24"/>
           <w:szCs w:val="24"/>
         </w:rPr>
-        <w:t>Users can record what bosses their character has defeated so far.</w:t>
+        <w:t>Users can view items by the categories they belong to.</w:t>
+      </w:r>
+    </w:p>
+    <w:p>
+      <w:pPr>
+        <w:rPr>
+          <w:rFonts w:ascii="Times New Roman" w:hAnsi="Times New Roman" w:cs="Times New Roman"/>
+          <w:sz w:val="24"/>
+          <w:szCs w:val="24"/>
+        </w:rPr>
+      </w:pPr>
+      <w:r>
+        <w:rPr>
+          <w:rFonts w:ascii="Times New Roman" w:hAnsi="Times New Roman" w:cs="Times New Roman"/>
+          <w:sz w:val="24"/>
+          <w:szCs w:val="24"/>
+        </w:rPr>
+        <w:t>Character Page Functionality</w:t>
       </w:r>
     </w:p>
     <w:p>
@@ -1667,23 +1711,7 @@
           <w:sz w:val="24"/>
           <w:szCs w:val="24"/>
         </w:rPr>
-        <w:t>Users can record whether they have entered hard</w:t>
-      </w:r>
-      <w:r>
-        <w:rPr>
-          <w:rFonts w:ascii="Times New Roman" w:hAnsi="Times New Roman" w:cs="Times New Roman"/>
-          <w:sz w:val="24"/>
-          <w:szCs w:val="24"/>
-        </w:rPr>
-        <w:t>-</w:t>
-      </w:r>
-      <w:r>
-        <w:rPr>
-          <w:rFonts w:ascii="Times New Roman" w:hAnsi="Times New Roman" w:cs="Times New Roman"/>
-          <w:sz w:val="24"/>
-          <w:szCs w:val="24"/>
-        </w:rPr>
-        <w:t>mode or not.</w:t>
+        <w:t>Users can see the current character statistics with the items they have equipped.</w:t>
       </w:r>
     </w:p>
     <w:p>
@@ -1705,7 +1733,32 @@
           <w:sz w:val="24"/>
           <w:szCs w:val="24"/>
         </w:rPr>
-        <w:t>Users can record what biomes/regions they have discovered in their world so far.</w:t>
+        <w:t>Users can unequip items that were equipped from the Home Page</w:t>
+      </w:r>
+      <w:r>
+        <w:rPr>
+          <w:rFonts w:ascii="Times New Roman" w:hAnsi="Times New Roman" w:cs="Times New Roman"/>
+          <w:sz w:val="24"/>
+          <w:szCs w:val="24"/>
+        </w:rPr>
+        <w:t>.</w:t>
+      </w:r>
+    </w:p>
+    <w:p>
+      <w:pPr>
+        <w:rPr>
+          <w:rFonts w:ascii="Times New Roman" w:hAnsi="Times New Roman" w:cs="Times New Roman"/>
+          <w:sz w:val="24"/>
+          <w:szCs w:val="24"/>
+        </w:rPr>
+      </w:pPr>
+      <w:r>
+        <w:rPr>
+          <w:rFonts w:ascii="Times New Roman" w:hAnsi="Times New Roman" w:cs="Times New Roman"/>
+          <w:sz w:val="24"/>
+          <w:szCs w:val="24"/>
+        </w:rPr>
+        <w:t>User page Functionality</w:t>
       </w:r>
     </w:p>
     <w:p>
@@ -1727,24 +1780,47 @@
           <w:sz w:val="24"/>
           <w:szCs w:val="24"/>
         </w:rPr>
-        <w:t>Users can see the current character statistics with the items they have equipped.</w:t>
-      </w:r>
-    </w:p>
-    <w:p>
-      <w:pPr>
-        <w:rPr>
-          <w:rFonts w:ascii="Times New Roman" w:hAnsi="Times New Roman" w:cs="Times New Roman"/>
-          <w:sz w:val="24"/>
-          <w:szCs w:val="24"/>
-        </w:rPr>
-      </w:pPr>
-      <w:r>
-        <w:rPr>
-          <w:rFonts w:ascii="Times New Roman" w:hAnsi="Times New Roman" w:cs="Times New Roman"/>
-          <w:sz w:val="24"/>
-          <w:szCs w:val="24"/>
-        </w:rPr>
-        <w:t>User page Functionality</w:t>
+        <w:t>Users can create</w:t>
+      </w:r>
+      <w:r>
+        <w:rPr>
+          <w:rFonts w:ascii="Times New Roman" w:hAnsi="Times New Roman" w:cs="Times New Roman"/>
+          <w:sz w:val="24"/>
+          <w:szCs w:val="24"/>
+        </w:rPr>
+        <w:t xml:space="preserve">, </w:t>
+      </w:r>
+      <w:r>
+        <w:rPr>
+          <w:rFonts w:ascii="Times New Roman" w:hAnsi="Times New Roman" w:cs="Times New Roman"/>
+          <w:sz w:val="24"/>
+          <w:szCs w:val="24"/>
+        </w:rPr>
+        <w:t>select</w:t>
+      </w:r>
+      <w:r>
+        <w:rPr>
+          <w:rFonts w:ascii="Times New Roman" w:hAnsi="Times New Roman" w:cs="Times New Roman"/>
+          <w:sz w:val="24"/>
+          <w:szCs w:val="24"/>
+        </w:rPr>
+        <w:t xml:space="preserve">, and delete Terraria </w:t>
+      </w:r>
+      <w:r>
+        <w:rPr>
+          <w:rFonts w:ascii="Times New Roman" w:hAnsi="Times New Roman" w:cs="Times New Roman"/>
+          <w:sz w:val="24"/>
+          <w:szCs w:val="24"/>
+        </w:rPr>
+        <w:t>characters</w:t>
+      </w:r>
+      <w:r>
+        <w:rPr>
+          <w:rFonts w:ascii="Times New Roman" w:hAnsi="Times New Roman" w:cs="Times New Roman"/>
+          <w:sz w:val="24"/>
+          <w:szCs w:val="24"/>
+        </w:rPr>
+        <w:t>.</w:t>
       </w:r>
     </w:p>
     <w:p>
@@ -1766,7 +1842,7 @@
           <w:sz w:val="24"/>
           <w:szCs w:val="24"/>
         </w:rPr>
-        <w:t>Users can create and select characters</w:t>
+        <w:t>Users can change their password</w:t>
       </w:r>
       <w:r>
         <w:rPr>
@@ -1796,7 +1872,7 @@
           <w:sz w:val="24"/>
           <w:szCs w:val="24"/>
         </w:rPr>
-        <w:t>Users can change their password</w:t>
+        <w:t>Users can logout</w:t>
       </w:r>
       <w:r>
         <w:rPr>
@@ -1888,6 +1964,23 @@
     </w:p>
     <w:p>
       <w:pPr>
+        <w:rPr>
+          <w:rFonts w:ascii="Times New Roman" w:hAnsi="Times New Roman" w:cs="Times New Roman"/>
+          <w:sz w:val="24"/>
+          <w:szCs w:val="24"/>
+        </w:rPr>
+      </w:pPr>
+      <w:r>
+        <w:rPr>
+          <w:rFonts w:ascii="Times New Roman" w:hAnsi="Times New Roman" w:cs="Times New Roman"/>
+          <w:sz w:val="24"/>
+          <w:szCs w:val="24"/>
+        </w:rPr>
+        <w:t>Availability</w:t>
+      </w:r>
+    </w:p>
+    <w:p>
+      <w:pPr>
         <w:pStyle w:val="ListParagraph"/>
         <w:numPr>
           <w:ilvl w:val="0"/>
@@ -1905,45 +1998,6 @@
           <w:sz w:val="24"/>
           <w:szCs w:val="24"/>
         </w:rPr>
-        <w:t>Fail2ban (wish list)</w:t>
-      </w:r>
-    </w:p>
-    <w:p>
-      <w:pPr>
-        <w:rPr>
-          <w:rFonts w:ascii="Times New Roman" w:hAnsi="Times New Roman" w:cs="Times New Roman"/>
-          <w:sz w:val="24"/>
-          <w:szCs w:val="24"/>
-        </w:rPr>
-      </w:pPr>
-      <w:r>
-        <w:rPr>
-          <w:rFonts w:ascii="Times New Roman" w:hAnsi="Times New Roman" w:cs="Times New Roman"/>
-          <w:sz w:val="24"/>
-          <w:szCs w:val="24"/>
-        </w:rPr>
-        <w:t>Availability</w:t>
-      </w:r>
-    </w:p>
-    <w:p>
-      <w:pPr>
-        <w:pStyle w:val="ListParagraph"/>
-        <w:numPr>
-          <w:ilvl w:val="0"/>
-          <w:numId w:val="17"/>
-        </w:numPr>
-        <w:rPr>
-          <w:rFonts w:ascii="Times New Roman" w:hAnsi="Times New Roman" w:cs="Times New Roman"/>
-          <w:sz w:val="24"/>
-          <w:szCs w:val="24"/>
-        </w:rPr>
-      </w:pPr>
-      <w:r>
-        <w:rPr>
-          <w:rFonts w:ascii="Times New Roman" w:hAnsi="Times New Roman" w:cs="Times New Roman"/>
-          <w:sz w:val="24"/>
-          <w:szCs w:val="24"/>
-        </w:rPr>
         <w:t>95% uptime</w:t>
       </w:r>
       <w:r>
@@ -1962,92 +2016,6 @@
         </w:rPr>
         <w:t xml:space="preserve"> </w:t>
       </w:r>
-    </w:p>
-    <w:p>
-      <w:pPr>
-        <w:rPr>
-          <w:rFonts w:ascii="Times New Roman" w:hAnsi="Times New Roman" w:cs="Times New Roman"/>
-          <w:sz w:val="24"/>
-          <w:szCs w:val="24"/>
-        </w:rPr>
-      </w:pPr>
-      <w:r>
-        <w:rPr>
-          <w:rFonts w:ascii="Times New Roman" w:hAnsi="Times New Roman" w:cs="Times New Roman"/>
-          <w:sz w:val="24"/>
-          <w:szCs w:val="24"/>
-        </w:rPr>
-        <w:t>Usability</w:t>
-      </w:r>
-    </w:p>
-    <w:p>
-      <w:pPr>
-        <w:pStyle w:val="ListParagraph"/>
-        <w:numPr>
-          <w:ilvl w:val="0"/>
-          <w:numId w:val="17"/>
-        </w:numPr>
-        <w:rPr>
-          <w:rFonts w:ascii="Times New Roman" w:hAnsi="Times New Roman" w:cs="Times New Roman"/>
-          <w:sz w:val="24"/>
-          <w:szCs w:val="24"/>
-        </w:rPr>
-      </w:pPr>
-      <w:r>
-        <w:rPr>
-          <w:rFonts w:ascii="Times New Roman" w:hAnsi="Times New Roman" w:cs="Times New Roman"/>
-          <w:sz w:val="24"/>
-          <w:szCs w:val="24"/>
-        </w:rPr>
-        <w:t>Mobile/Desktop</w:t>
-      </w:r>
-      <w:r>
-        <w:rPr>
-          <w:rFonts w:ascii="Times New Roman" w:hAnsi="Times New Roman" w:cs="Times New Roman"/>
-          <w:sz w:val="24"/>
-          <w:szCs w:val="24"/>
-        </w:rPr>
-        <w:t xml:space="preserve"> application.</w:t>
-      </w:r>
-      <w:r>
-        <w:rPr>
-          <w:rFonts w:ascii="Times New Roman" w:hAnsi="Times New Roman" w:cs="Times New Roman"/>
-          <w:sz w:val="24"/>
-          <w:szCs w:val="24"/>
-        </w:rPr>
-        <w:t xml:space="preserve"> (wish list)</w:t>
-      </w:r>
-    </w:p>
-    <w:p>
-      <w:pPr>
-        <w:pStyle w:val="ListParagraph"/>
-        <w:numPr>
-          <w:ilvl w:val="0"/>
-          <w:numId w:val="17"/>
-        </w:numPr>
-        <w:rPr>
-          <w:rFonts w:ascii="Times New Roman" w:hAnsi="Times New Roman" w:cs="Times New Roman"/>
-          <w:sz w:val="24"/>
-          <w:szCs w:val="24"/>
-        </w:rPr>
-      </w:pPr>
-      <w:r>
-        <w:rPr>
-          <w:rFonts w:ascii="Times New Roman" w:hAnsi="Times New Roman" w:cs="Times New Roman"/>
-          <w:sz w:val="24"/>
-          <w:szCs w:val="24"/>
-        </w:rPr>
-        <w:t>Dark mode.</w:t>
-      </w:r>
-    </w:p>
-    <w:p>
-      <w:pPr>
-        <w:rPr>
-          <w:rFonts w:ascii="Times New Roman" w:hAnsi="Times New Roman" w:cs="Times New Roman"/>
-          <w:sz w:val="24"/>
-          <w:szCs w:val="24"/>
-        </w:rPr>
-      </w:pPr>
       <w:r>
         <w:rPr>
           <w:rFonts w:ascii="Times New Roman" w:hAnsi="Times New Roman" w:cs="Times New Roman"/>
@@ -2114,9 +2082,9 @@
           <w:szCs w:val="24"/>
         </w:rPr>
         <w:drawing>
-          <wp:inline distT="0" distB="0" distL="0" distR="0" wp14:anchorId="0F181107" wp14:editId="786F116C">
-            <wp:extent cx="5829580" cy="3943540"/>
-            <wp:effectExtent l="0" t="0" r="0" b="0"/>
+          <wp:inline distT="0" distB="0" distL="0" distR="0" wp14:anchorId="0F181107" wp14:editId="1FD0EFBC">
+            <wp:extent cx="5829580" cy="3845922"/>
+            <wp:effectExtent l="0" t="0" r="0" b="2540"/>
             <wp:docPr id="1409506082" name="Picture 4"/>
             <wp:cNvGraphicFramePr>
               <a:graphicFrameLocks xmlns:a="http://schemas.openxmlformats.org/drawingml/2006/main" noChangeAspect="1"/>
@@ -2131,7 +2099,7 @@
                     </pic:cNvPicPr>
                   </pic:nvPicPr>
                   <pic:blipFill>
-                    <a:blip r:embed="rId8">
+                    <a:blip r:embed="rId8" cstate="print">
                       <a:extLst>
                         <a:ext uri="{28A0092B-C50C-407E-A947-70E740481C1C}">
                           <a14:useLocalDpi xmlns:a14="http://schemas.microsoft.com/office/drawing/2010/main" val="0"/>
@@ -2145,7 +2113,7 @@
                   <pic:spPr bwMode="auto">
                     <a:xfrm>
                       <a:off x="0" y="0"/>
-                      <a:ext cx="5829580" cy="3943540"/>
+                      <a:ext cx="5829580" cy="3845922"/>
                     </a:xfrm>
                     <a:prstGeom prst="rect">
                       <a:avLst/>
@@ -2179,15 +2147,15 @@
           <w:szCs w:val="24"/>
         </w:rPr>
         <w:drawing>
-          <wp:anchor distT="0" distB="0" distL="114300" distR="114300" simplePos="0" relativeHeight="251658240" behindDoc="0" locked="0" layoutInCell="1" allowOverlap="1" wp14:anchorId="4EA96AC8" wp14:editId="6CF2BFC6">
+          <wp:anchor distT="0" distB="0" distL="114300" distR="114300" simplePos="0" relativeHeight="251658240" behindDoc="0" locked="0" layoutInCell="1" allowOverlap="1" wp14:anchorId="4EA96AC8" wp14:editId="5B106A75">
             <wp:simplePos x="0" y="0"/>
             <wp:positionH relativeFrom="column">
-              <wp:posOffset>254635</wp:posOffset>
+              <wp:posOffset>248920</wp:posOffset>
             </wp:positionH>
             <wp:positionV relativeFrom="paragraph">
-              <wp:posOffset>381635</wp:posOffset>
+              <wp:posOffset>429260</wp:posOffset>
             </wp:positionV>
-            <wp:extent cx="5447665" cy="1882140"/>
+            <wp:extent cx="5447665" cy="1786890"/>
             <wp:effectExtent l="0" t="0" r="635" b="3810"/>
             <wp:wrapSquare wrapText="bothSides"/>
             <wp:docPr id="1783971134" name="Picture 2"/>
@@ -2218,7 +2186,7 @@
                   <pic:spPr bwMode="auto">
                     <a:xfrm>
                       <a:off x="0" y="0"/>
-                      <a:ext cx="5447665" cy="1882140"/>
+                      <a:ext cx="5447665" cy="1786890"/>
                     </a:xfrm>
                     <a:prstGeom prst="rect">
                       <a:avLst/>
@@ -2622,7 +2590,23 @@
           <w:sz w:val="24"/>
           <w:szCs w:val="24"/>
         </w:rPr>
-        <w:t xml:space="preserve"> (int)</w:t>
+        <w:t xml:space="preserve"> (</w:t>
+      </w:r>
+      <w:r>
+        <w:rPr>
+          <w:rFonts w:ascii="Times New Roman" w:hAnsi="Times New Roman" w:cs="Times New Roman"/>
+          <w:sz w:val="24"/>
+          <w:szCs w:val="24"/>
+        </w:rPr>
+        <w:t>serial</w:t>
+      </w:r>
+      <w:r>
+        <w:rPr>
+          <w:rFonts w:ascii="Times New Roman" w:hAnsi="Times New Roman" w:cs="Times New Roman"/>
+          <w:sz w:val="24"/>
+          <w:szCs w:val="24"/>
+        </w:rPr>
+        <w:t>)</w:t>
       </w:r>
     </w:p>
     <w:p>
@@ -2636,7 +2620,10 @@
           <w:szCs w:val="24"/>
         </w:rPr>
       </w:pPr>
-      <w:r>
+    </w:p>
+    <w:p>
+      <w:pPr>
+        <w:spacing w:line="240" w:lineRule="auto"/>
         <w:rPr>
           <w:rFonts w:ascii="Times New Roman" w:hAnsi="Times New Roman" w:cs="Times New Roman"/>
           <w:b/>
@@ -2644,57 +2631,8 @@
           <w:sz w:val="24"/>
           <w:szCs w:val="24"/>
         </w:rPr>
-        <w:t>Character:</w:t>
-      </w:r>
-    </w:p>
-    <w:p>
-      <w:pPr>
-        <w:spacing w:line="240" w:lineRule="auto"/>
-        <w:rPr>
-          <w:rFonts w:ascii="Times New Roman" w:hAnsi="Times New Roman" w:cs="Times New Roman"/>
-          <w:sz w:val="24"/>
-          <w:szCs w:val="24"/>
-        </w:rPr>
-      </w:pPr>
-      <w:r>
-        <w:rPr>
-          <w:rFonts w:ascii="Times New Roman" w:hAnsi="Times New Roman" w:cs="Times New Roman"/>
-          <w:sz w:val="24"/>
-          <w:szCs w:val="24"/>
-          <w:u w:val="single"/>
-        </w:rPr>
-        <w:t>CharID</w:t>
-      </w:r>
-      <w:r>
-        <w:rPr>
-          <w:rFonts w:ascii="Times New Roman" w:hAnsi="Times New Roman" w:cs="Times New Roman"/>
-          <w:sz w:val="24"/>
-          <w:szCs w:val="24"/>
-        </w:rPr>
-        <w:t xml:space="preserve"> (int)</w:t>
-      </w:r>
-    </w:p>
-    <w:p>
-      <w:pPr>
-        <w:spacing w:line="240" w:lineRule="auto"/>
-        <w:rPr>
-          <w:rFonts w:ascii="Times New Roman" w:hAnsi="Times New Roman" w:cs="Times New Roman"/>
-          <w:sz w:val="24"/>
-          <w:szCs w:val="24"/>
-        </w:rPr>
-      </w:pPr>
-      <w:r>
-        <w:rPr>
-          <w:rFonts w:ascii="Times New Roman" w:hAnsi="Times New Roman" w:cs="Times New Roman"/>
-          <w:sz w:val="24"/>
-          <w:szCs w:val="24"/>
-        </w:rPr>
-        <w:t>CharName (varchar)</w:t>
-      </w:r>
-    </w:p>
-    <w:p>
-      <w:pPr>
-        <w:spacing w:line="240" w:lineRule="auto"/>
+      </w:pPr>
+      <w:r>
         <w:rPr>
           <w:rFonts w:ascii="Times New Roman" w:hAnsi="Times New Roman" w:cs="Times New Roman"/>
           <w:b/>
@@ -2702,7 +2640,8 @@
           <w:sz w:val="24"/>
           <w:szCs w:val="24"/>
         </w:rPr>
-      </w:pPr>
+        <w:t>Terraria</w:t>
+      </w:r>
       <w:r>
         <w:rPr>
           <w:rFonts w:ascii="Times New Roman" w:hAnsi="Times New Roman" w:cs="Times New Roman"/>
@@ -2711,7 +2650,7 @@
           <w:sz w:val="24"/>
           <w:szCs w:val="24"/>
         </w:rPr>
-        <w:t>Weapon:</w:t>
+        <w:t>Character:</w:t>
       </w:r>
     </w:p>
     <w:p>
@@ -2730,15 +2669,31 @@
           <w:szCs w:val="24"/>
           <w:u w:val="single"/>
         </w:rPr>
-        <w:t>WeaponID</w:t>
-      </w:r>
-      <w:r>
-        <w:rPr>
-          <w:rFonts w:ascii="Times New Roman" w:hAnsi="Times New Roman" w:cs="Times New Roman"/>
-          <w:sz w:val="24"/>
-          <w:szCs w:val="24"/>
-        </w:rPr>
-        <w:t xml:space="preserve"> (int)</w:t>
+        <w:t>CharID</w:t>
+      </w:r>
+      <w:r>
+        <w:rPr>
+          <w:rFonts w:ascii="Times New Roman" w:hAnsi="Times New Roman" w:cs="Times New Roman"/>
+          <w:sz w:val="24"/>
+          <w:szCs w:val="24"/>
+        </w:rPr>
+        <w:t xml:space="preserve"> (</w:t>
+      </w:r>
+      <w:r>
+        <w:rPr>
+          <w:rFonts w:ascii="Times New Roman" w:hAnsi="Times New Roman" w:cs="Times New Roman"/>
+          <w:sz w:val="24"/>
+          <w:szCs w:val="24"/>
+        </w:rPr>
+        <w:t>serial</w:t>
+      </w:r>
+      <w:r>
+        <w:rPr>
+          <w:rFonts w:ascii="Times New Roman" w:hAnsi="Times New Roman" w:cs="Times New Roman"/>
+          <w:sz w:val="24"/>
+          <w:szCs w:val="24"/>
+        </w:rPr>
+        <w:t>)</w:t>
       </w:r>
     </w:p>
     <w:p>
@@ -2756,7 +2711,7 @@
           <w:sz w:val="24"/>
           <w:szCs w:val="24"/>
         </w:rPr>
-        <w:t>WeaponName (varchar)</w:t>
+        <w:t>CharName (varchar)</w:t>
       </w:r>
     </w:p>
     <w:p>
@@ -2774,7 +2729,7 @@
           <w:sz w:val="24"/>
           <w:szCs w:val="24"/>
         </w:rPr>
-        <w:t>WeaponsDesc (varchar)</w:t>
+        <w:t>UserId (bigint)</w:t>
       </w:r>
     </w:p>
     <w:p>
@@ -2792,43 +2747,7 @@
           <w:sz w:val="24"/>
           <w:szCs w:val="24"/>
         </w:rPr>
-        <w:t>ImageURL (varchar)</w:t>
-      </w:r>
-    </w:p>
-    <w:p>
-      <w:pPr>
-        <w:spacing w:line="240" w:lineRule="auto"/>
-        <w:rPr>
-          <w:rFonts w:ascii="Times New Roman" w:hAnsi="Times New Roman" w:cs="Times New Roman"/>
-          <w:sz w:val="24"/>
-          <w:szCs w:val="24"/>
-        </w:rPr>
-      </w:pPr>
-      <w:r>
-        <w:rPr>
-          <w:rFonts w:ascii="Times New Roman" w:hAnsi="Times New Roman" w:cs="Times New Roman"/>
-          <w:sz w:val="24"/>
-          <w:szCs w:val="24"/>
-        </w:rPr>
-        <w:t>ObtainMethod (varchar)</w:t>
-      </w:r>
-    </w:p>
-    <w:p>
-      <w:pPr>
-        <w:spacing w:line="240" w:lineRule="auto"/>
-        <w:rPr>
-          <w:rFonts w:ascii="Times New Roman" w:hAnsi="Times New Roman" w:cs="Times New Roman"/>
-          <w:sz w:val="24"/>
-          <w:szCs w:val="24"/>
-        </w:rPr>
-      </w:pPr>
-      <w:r>
-        <w:rPr>
-          <w:rFonts w:ascii="Times New Roman" w:hAnsi="Times New Roman" w:cs="Times New Roman"/>
-          <w:sz w:val="24"/>
-          <w:szCs w:val="24"/>
-        </w:rPr>
-        <w:t>StatAttack (varchar)</w:t>
+        <w:t>WeaponId (bigint)</w:t>
       </w:r>
     </w:p>
     <w:p>
@@ -2842,7 +2761,10 @@
           <w:szCs w:val="24"/>
         </w:rPr>
       </w:pPr>
-      <w:r>
+    </w:p>
+    <w:p>
+      <w:pPr>
+        <w:spacing w:line="240" w:lineRule="auto"/>
         <w:rPr>
           <w:rFonts w:ascii="Times New Roman" w:hAnsi="Times New Roman" w:cs="Times New Roman"/>
           <w:b/>
@@ -2850,125 +2772,7 @@
           <w:sz w:val="24"/>
           <w:szCs w:val="24"/>
         </w:rPr>
-        <w:t>Accessory:</w:t>
-      </w:r>
-    </w:p>
-    <w:p>
-      <w:pPr>
-        <w:spacing w:line="240" w:lineRule="auto"/>
-        <w:rPr>
-          <w:rFonts w:ascii="Times New Roman" w:hAnsi="Times New Roman" w:cs="Times New Roman"/>
-          <w:sz w:val="24"/>
-          <w:szCs w:val="24"/>
-        </w:rPr>
-      </w:pPr>
-      <w:r>
-        <w:rPr>
-          <w:rFonts w:ascii="Times New Roman" w:hAnsi="Times New Roman" w:cs="Times New Roman"/>
-          <w:sz w:val="24"/>
-          <w:szCs w:val="24"/>
-          <w:u w:val="single"/>
-        </w:rPr>
-        <w:t>AccessoryID</w:t>
-      </w:r>
-      <w:r>
-        <w:rPr>
-          <w:rFonts w:ascii="Times New Roman" w:hAnsi="Times New Roman" w:cs="Times New Roman"/>
-          <w:sz w:val="24"/>
-          <w:szCs w:val="24"/>
-        </w:rPr>
-        <w:t xml:space="preserve"> (int)</w:t>
-      </w:r>
-    </w:p>
-    <w:p>
-      <w:pPr>
-        <w:spacing w:line="240" w:lineRule="auto"/>
-        <w:rPr>
-          <w:rFonts w:ascii="Times New Roman" w:hAnsi="Times New Roman" w:cs="Times New Roman"/>
-          <w:sz w:val="24"/>
-          <w:szCs w:val="24"/>
-        </w:rPr>
-      </w:pPr>
-      <w:r>
-        <w:rPr>
-          <w:rFonts w:ascii="Times New Roman" w:hAnsi="Times New Roman" w:cs="Times New Roman"/>
-          <w:sz w:val="24"/>
-          <w:szCs w:val="24"/>
-        </w:rPr>
-        <w:t>AccesoryName (varchar)</w:t>
-      </w:r>
-    </w:p>
-    <w:p>
-      <w:pPr>
-        <w:spacing w:line="240" w:lineRule="auto"/>
-        <w:rPr>
-          <w:rFonts w:ascii="Times New Roman" w:hAnsi="Times New Roman" w:cs="Times New Roman"/>
-          <w:sz w:val="24"/>
-          <w:szCs w:val="24"/>
-        </w:rPr>
-      </w:pPr>
-      <w:r>
-        <w:rPr>
-          <w:rFonts w:ascii="Times New Roman" w:hAnsi="Times New Roman" w:cs="Times New Roman"/>
-          <w:sz w:val="24"/>
-          <w:szCs w:val="24"/>
-        </w:rPr>
-        <w:t>AccessoryDesc (varchar)</w:t>
-      </w:r>
-    </w:p>
-    <w:p>
-      <w:pPr>
-        <w:spacing w:line="240" w:lineRule="auto"/>
-        <w:rPr>
-          <w:rFonts w:ascii="Times New Roman" w:hAnsi="Times New Roman" w:cs="Times New Roman"/>
-          <w:sz w:val="24"/>
-          <w:szCs w:val="24"/>
-        </w:rPr>
-      </w:pPr>
-      <w:r>
-        <w:rPr>
-          <w:rFonts w:ascii="Times New Roman" w:hAnsi="Times New Roman" w:cs="Times New Roman"/>
-          <w:sz w:val="24"/>
-          <w:szCs w:val="24"/>
-        </w:rPr>
-        <w:t>StatBonus (varchar)</w:t>
-      </w:r>
-    </w:p>
-    <w:p>
-      <w:pPr>
-        <w:spacing w:line="240" w:lineRule="auto"/>
-        <w:rPr>
-          <w:rFonts w:ascii="Times New Roman" w:hAnsi="Times New Roman" w:cs="Times New Roman"/>
-          <w:sz w:val="24"/>
-          <w:szCs w:val="24"/>
-        </w:rPr>
-      </w:pPr>
-      <w:r>
-        <w:rPr>
-          <w:rFonts w:ascii="Times New Roman" w:hAnsi="Times New Roman" w:cs="Times New Roman"/>
-          <w:sz w:val="24"/>
-          <w:szCs w:val="24"/>
-        </w:rPr>
-        <w:t>ObtainMethod (varchar)</w:t>
-      </w:r>
-    </w:p>
-    <w:p>
-      <w:pPr>
-        <w:spacing w:line="240" w:lineRule="auto"/>
-        <w:rPr>
-          <w:rFonts w:ascii="Times New Roman" w:hAnsi="Times New Roman" w:cs="Times New Roman"/>
-          <w:sz w:val="24"/>
-          <w:szCs w:val="24"/>
-        </w:rPr>
-      </w:pPr>
-      <w:r>
-        <w:rPr>
-          <w:rFonts w:ascii="Times New Roman" w:hAnsi="Times New Roman" w:cs="Times New Roman"/>
-          <w:sz w:val="24"/>
-          <w:szCs w:val="24"/>
-        </w:rPr>
-        <w:t>ImageURL (varchar)</w:t>
-      </w:r>
+      </w:pPr>
     </w:p>
     <w:p>
       <w:pPr>
@@ -2989,7 +2793,7 @@
           <w:sz w:val="24"/>
           <w:szCs w:val="24"/>
         </w:rPr>
-        <w:t>Armor:</w:t>
+        <w:t>Weapon:</w:t>
       </w:r>
     </w:p>
     <w:p>
@@ -3008,15 +2812,31 @@
           <w:szCs w:val="24"/>
           <w:u w:val="single"/>
         </w:rPr>
-        <w:t>ArmorID</w:t>
-      </w:r>
-      <w:r>
-        <w:rPr>
-          <w:rFonts w:ascii="Times New Roman" w:hAnsi="Times New Roman" w:cs="Times New Roman"/>
-          <w:sz w:val="24"/>
-          <w:szCs w:val="24"/>
-        </w:rPr>
-        <w:t xml:space="preserve"> (int)</w:t>
+        <w:t>WeaponID</w:t>
+      </w:r>
+      <w:r>
+        <w:rPr>
+          <w:rFonts w:ascii="Times New Roman" w:hAnsi="Times New Roman" w:cs="Times New Roman"/>
+          <w:sz w:val="24"/>
+          <w:szCs w:val="24"/>
+        </w:rPr>
+        <w:t xml:space="preserve"> (</w:t>
+      </w:r>
+      <w:r>
+        <w:rPr>
+          <w:rFonts w:ascii="Times New Roman" w:hAnsi="Times New Roman" w:cs="Times New Roman"/>
+          <w:sz w:val="24"/>
+          <w:szCs w:val="24"/>
+        </w:rPr>
+        <w:t>serial</w:t>
+      </w:r>
+      <w:r>
+        <w:rPr>
+          <w:rFonts w:ascii="Times New Roman" w:hAnsi="Times New Roman" w:cs="Times New Roman"/>
+          <w:sz w:val="24"/>
+          <w:szCs w:val="24"/>
+        </w:rPr>
+        <w:t>)</w:t>
       </w:r>
     </w:p>
     <w:p>
@@ -3034,7 +2854,7 @@
           <w:sz w:val="24"/>
           <w:szCs w:val="24"/>
         </w:rPr>
-        <w:t>ArmorName (varchar)</w:t>
+        <w:t>WeaponName (varchar)</w:t>
       </w:r>
     </w:p>
     <w:p>
@@ -3052,7 +2872,7 @@
           <w:sz w:val="24"/>
           <w:szCs w:val="24"/>
         </w:rPr>
-        <w:t>ArmorDesc (varchar)</w:t>
+        <w:t>ImageURL (varchar)</w:t>
       </w:r>
     </w:p>
     <w:p>
@@ -3070,7 +2890,7 @@
           <w:sz w:val="24"/>
           <w:szCs w:val="24"/>
         </w:rPr>
-        <w:t>ImageURL (varchar)</w:t>
+        <w:t>StatDamage (varchar)</w:t>
       </w:r>
     </w:p>
     <w:p>
@@ -3088,7 +2908,7 @@
           <w:sz w:val="24"/>
           <w:szCs w:val="24"/>
         </w:rPr>
-        <w:t>StatDefense (int)</w:t>
+        <w:t>DamageType (varchar)</w:t>
       </w:r>
     </w:p>
     <w:p>
@@ -3106,7 +2926,7 @@
           <w:sz w:val="24"/>
           <w:szCs w:val="24"/>
         </w:rPr>
-        <w:t>ObtainMethod (varchar)</w:t>
+        <w:t>StatKnockback (varchar)</w:t>
       </w:r>
     </w:p>
     <w:p>
@@ -3124,7 +2944,7 @@
           <w:sz w:val="24"/>
           <w:szCs w:val="24"/>
         </w:rPr>
-        <w:t>ArmorSlot (int)</w:t>
+        <w:t>StatCritChance (varchar)</w:t>
       </w:r>
     </w:p>
     <w:p>
@@ -3142,7 +2962,7 @@
           <w:sz w:val="24"/>
           <w:szCs w:val="24"/>
         </w:rPr>
-        <w:t>StatBonus (varchar)</w:t>
+        <w:t>StatUseTime(varchar)</w:t>
       </w:r>
     </w:p>
     <w:p>
@@ -3156,7 +2976,10 @@
           <w:szCs w:val="24"/>
         </w:rPr>
       </w:pPr>
-      <w:r>
+    </w:p>
+    <w:p>
+      <w:pPr>
+        <w:spacing w:line="240" w:lineRule="auto"/>
         <w:rPr>
           <w:rFonts w:ascii="Times New Roman" w:hAnsi="Times New Roman" w:cs="Times New Roman"/>
           <w:b/>
@@ -3164,6 +2987,379 @@
           <w:sz w:val="24"/>
           <w:szCs w:val="24"/>
         </w:rPr>
+      </w:pPr>
+    </w:p>
+    <w:p>
+      <w:pPr>
+        <w:spacing w:line="240" w:lineRule="auto"/>
+        <w:rPr>
+          <w:rFonts w:ascii="Times New Roman" w:hAnsi="Times New Roman" w:cs="Times New Roman"/>
+          <w:b/>
+          <w:bCs/>
+          <w:sz w:val="24"/>
+          <w:szCs w:val="24"/>
+        </w:rPr>
+      </w:pPr>
+    </w:p>
+    <w:p>
+      <w:pPr>
+        <w:spacing w:line="240" w:lineRule="auto"/>
+        <w:rPr>
+          <w:rFonts w:ascii="Times New Roman" w:hAnsi="Times New Roman" w:cs="Times New Roman"/>
+          <w:b/>
+          <w:bCs/>
+          <w:sz w:val="24"/>
+          <w:szCs w:val="24"/>
+        </w:rPr>
+      </w:pPr>
+      <w:r>
+        <w:rPr>
+          <w:rFonts w:ascii="Times New Roman" w:hAnsi="Times New Roman" w:cs="Times New Roman"/>
+          <w:b/>
+          <w:bCs/>
+          <w:sz w:val="24"/>
+          <w:szCs w:val="24"/>
+        </w:rPr>
+        <w:t>Armor:</w:t>
+      </w:r>
+    </w:p>
+    <w:p>
+      <w:pPr>
+        <w:spacing w:line="240" w:lineRule="auto"/>
+        <w:rPr>
+          <w:rFonts w:ascii="Times New Roman" w:hAnsi="Times New Roman" w:cs="Times New Roman"/>
+          <w:sz w:val="24"/>
+          <w:szCs w:val="24"/>
+        </w:rPr>
+      </w:pPr>
+      <w:r>
+        <w:rPr>
+          <w:rFonts w:ascii="Times New Roman" w:hAnsi="Times New Roman" w:cs="Times New Roman"/>
+          <w:sz w:val="24"/>
+          <w:szCs w:val="24"/>
+          <w:u w:val="single"/>
+        </w:rPr>
+        <w:t>ArmorID</w:t>
+      </w:r>
+      <w:r>
+        <w:rPr>
+          <w:rFonts w:ascii="Times New Roman" w:hAnsi="Times New Roman" w:cs="Times New Roman"/>
+          <w:sz w:val="24"/>
+          <w:szCs w:val="24"/>
+        </w:rPr>
+        <w:t xml:space="preserve"> (</w:t>
+      </w:r>
+      <w:r>
+        <w:rPr>
+          <w:rFonts w:ascii="Times New Roman" w:hAnsi="Times New Roman" w:cs="Times New Roman"/>
+          <w:sz w:val="24"/>
+          <w:szCs w:val="24"/>
+        </w:rPr>
+        <w:t>serial</w:t>
+      </w:r>
+      <w:r>
+        <w:rPr>
+          <w:rFonts w:ascii="Times New Roman" w:hAnsi="Times New Roman" w:cs="Times New Roman"/>
+          <w:sz w:val="24"/>
+          <w:szCs w:val="24"/>
+        </w:rPr>
+        <w:t>)</w:t>
+      </w:r>
+    </w:p>
+    <w:p>
+      <w:pPr>
+        <w:spacing w:line="240" w:lineRule="auto"/>
+        <w:rPr>
+          <w:rFonts w:ascii="Times New Roman" w:hAnsi="Times New Roman" w:cs="Times New Roman"/>
+          <w:sz w:val="24"/>
+          <w:szCs w:val="24"/>
+        </w:rPr>
+      </w:pPr>
+      <w:r>
+        <w:rPr>
+          <w:rFonts w:ascii="Times New Roman" w:hAnsi="Times New Roman" w:cs="Times New Roman"/>
+          <w:sz w:val="24"/>
+          <w:szCs w:val="24"/>
+        </w:rPr>
+        <w:t>ArmorName (varchar)</w:t>
+      </w:r>
+    </w:p>
+    <w:p>
+      <w:pPr>
+        <w:spacing w:line="240" w:lineRule="auto"/>
+        <w:rPr>
+          <w:rFonts w:ascii="Times New Roman" w:hAnsi="Times New Roman" w:cs="Times New Roman"/>
+          <w:sz w:val="24"/>
+          <w:szCs w:val="24"/>
+        </w:rPr>
+      </w:pPr>
+      <w:r>
+        <w:rPr>
+          <w:rFonts w:ascii="Times New Roman" w:hAnsi="Times New Roman" w:cs="Times New Roman"/>
+          <w:sz w:val="24"/>
+          <w:szCs w:val="24"/>
+        </w:rPr>
+        <w:t>ImageURL (varchar)</w:t>
+      </w:r>
+    </w:p>
+    <w:p>
+      <w:pPr>
+        <w:spacing w:line="240" w:lineRule="auto"/>
+        <w:rPr>
+          <w:rFonts w:ascii="Times New Roman" w:hAnsi="Times New Roman" w:cs="Times New Roman"/>
+          <w:sz w:val="24"/>
+          <w:szCs w:val="24"/>
+        </w:rPr>
+      </w:pPr>
+      <w:r>
+        <w:rPr>
+          <w:rFonts w:ascii="Times New Roman" w:hAnsi="Times New Roman" w:cs="Times New Roman"/>
+          <w:sz w:val="24"/>
+          <w:szCs w:val="24"/>
+        </w:rPr>
+        <w:t>StatDefense (int)</w:t>
+      </w:r>
+    </w:p>
+    <w:p>
+      <w:pPr>
+        <w:spacing w:line="240" w:lineRule="auto"/>
+        <w:rPr>
+          <w:rFonts w:ascii="Times New Roman" w:hAnsi="Times New Roman" w:cs="Times New Roman"/>
+          <w:sz w:val="24"/>
+          <w:szCs w:val="24"/>
+        </w:rPr>
+      </w:pPr>
+      <w:r>
+        <w:rPr>
+          <w:rFonts w:ascii="Times New Roman" w:hAnsi="Times New Roman" w:cs="Times New Roman"/>
+          <w:sz w:val="24"/>
+          <w:szCs w:val="24"/>
+        </w:rPr>
+        <w:t>StatBonus (varchar)</w:t>
+      </w:r>
+    </w:p>
+    <w:p>
+      <w:pPr>
+        <w:spacing w:line="240" w:lineRule="auto"/>
+        <w:rPr>
+          <w:rFonts w:ascii="Times New Roman" w:hAnsi="Times New Roman" w:cs="Times New Roman"/>
+          <w:sz w:val="24"/>
+          <w:szCs w:val="24"/>
+        </w:rPr>
+      </w:pPr>
+      <w:r>
+        <w:rPr>
+          <w:rFonts w:ascii="Times New Roman" w:hAnsi="Times New Roman" w:cs="Times New Roman"/>
+          <w:sz w:val="24"/>
+          <w:szCs w:val="24"/>
+        </w:rPr>
+        <w:t>ArmorSlot (int)</w:t>
+      </w:r>
+    </w:p>
+    <w:p>
+      <w:pPr>
+        <w:spacing w:line="240" w:lineRule="auto"/>
+        <w:rPr>
+          <w:rFonts w:ascii="Times New Roman" w:hAnsi="Times New Roman" w:cs="Times New Roman"/>
+          <w:b/>
+          <w:bCs/>
+          <w:sz w:val="24"/>
+          <w:szCs w:val="24"/>
+        </w:rPr>
+      </w:pPr>
+    </w:p>
+    <w:p>
+      <w:pPr>
+        <w:spacing w:line="240" w:lineRule="auto"/>
+        <w:rPr>
+          <w:rFonts w:ascii="Times New Roman" w:hAnsi="Times New Roman" w:cs="Times New Roman"/>
+          <w:b/>
+          <w:bCs/>
+          <w:sz w:val="24"/>
+          <w:szCs w:val="24"/>
+        </w:rPr>
+      </w:pPr>
+    </w:p>
+    <w:p>
+      <w:pPr>
+        <w:spacing w:line="240" w:lineRule="auto"/>
+        <w:rPr>
+          <w:rFonts w:ascii="Times New Roman" w:hAnsi="Times New Roman" w:cs="Times New Roman"/>
+          <w:b/>
+          <w:bCs/>
+          <w:sz w:val="24"/>
+          <w:szCs w:val="24"/>
+        </w:rPr>
+      </w:pPr>
+    </w:p>
+    <w:p>
+      <w:pPr>
+        <w:spacing w:line="240" w:lineRule="auto"/>
+        <w:rPr>
+          <w:rFonts w:ascii="Times New Roman" w:hAnsi="Times New Roman" w:cs="Times New Roman"/>
+          <w:b/>
+          <w:bCs/>
+          <w:sz w:val="24"/>
+          <w:szCs w:val="24"/>
+        </w:rPr>
+      </w:pPr>
+    </w:p>
+    <w:p>
+      <w:pPr>
+        <w:spacing w:line="240" w:lineRule="auto"/>
+        <w:rPr>
+          <w:rFonts w:ascii="Times New Roman" w:hAnsi="Times New Roman" w:cs="Times New Roman"/>
+          <w:b/>
+          <w:bCs/>
+          <w:sz w:val="24"/>
+          <w:szCs w:val="24"/>
+        </w:rPr>
+      </w:pPr>
+    </w:p>
+    <w:p>
+      <w:pPr>
+        <w:spacing w:line="240" w:lineRule="auto"/>
+        <w:rPr>
+          <w:rFonts w:ascii="Times New Roman" w:hAnsi="Times New Roman" w:cs="Times New Roman"/>
+          <w:b/>
+          <w:bCs/>
+          <w:sz w:val="24"/>
+          <w:szCs w:val="24"/>
+        </w:rPr>
+      </w:pPr>
+      <w:r>
+        <w:rPr>
+          <w:rFonts w:ascii="Times New Roman" w:hAnsi="Times New Roman" w:cs="Times New Roman"/>
+          <w:b/>
+          <w:bCs/>
+          <w:sz w:val="24"/>
+          <w:szCs w:val="24"/>
+        </w:rPr>
+        <w:lastRenderedPageBreak/>
+        <w:t>Accessory:</w:t>
+      </w:r>
+    </w:p>
+    <w:p>
+      <w:pPr>
+        <w:spacing w:line="240" w:lineRule="auto"/>
+        <w:rPr>
+          <w:rFonts w:ascii="Times New Roman" w:hAnsi="Times New Roman" w:cs="Times New Roman"/>
+          <w:sz w:val="24"/>
+          <w:szCs w:val="24"/>
+        </w:rPr>
+      </w:pPr>
+      <w:r>
+        <w:rPr>
+          <w:rFonts w:ascii="Times New Roman" w:hAnsi="Times New Roman" w:cs="Times New Roman"/>
+          <w:sz w:val="24"/>
+          <w:szCs w:val="24"/>
+          <w:u w:val="single"/>
+        </w:rPr>
+        <w:t>AccessoryI</w:t>
+      </w:r>
+      <w:r>
+        <w:rPr>
+          <w:rFonts w:ascii="Times New Roman" w:hAnsi="Times New Roman" w:cs="Times New Roman"/>
+          <w:sz w:val="24"/>
+          <w:szCs w:val="24"/>
+          <w:u w:val="single"/>
+        </w:rPr>
+        <w:t>d</w:t>
+      </w:r>
+      <w:r>
+        <w:rPr>
+          <w:rFonts w:ascii="Times New Roman" w:hAnsi="Times New Roman" w:cs="Times New Roman"/>
+          <w:sz w:val="24"/>
+          <w:szCs w:val="24"/>
+        </w:rPr>
+        <w:t xml:space="preserve"> (serial)</w:t>
+      </w:r>
+    </w:p>
+    <w:p>
+      <w:pPr>
+        <w:spacing w:line="240" w:lineRule="auto"/>
+        <w:rPr>
+          <w:rFonts w:ascii="Times New Roman" w:hAnsi="Times New Roman" w:cs="Times New Roman"/>
+          <w:sz w:val="24"/>
+          <w:szCs w:val="24"/>
+        </w:rPr>
+      </w:pPr>
+      <w:r>
+        <w:rPr>
+          <w:rFonts w:ascii="Times New Roman" w:hAnsi="Times New Roman" w:cs="Times New Roman"/>
+          <w:sz w:val="24"/>
+          <w:szCs w:val="24"/>
+        </w:rPr>
+        <w:t>AccesoryName (varchar)</w:t>
+      </w:r>
+    </w:p>
+    <w:p>
+      <w:pPr>
+        <w:spacing w:line="240" w:lineRule="auto"/>
+        <w:rPr>
+          <w:rFonts w:ascii="Times New Roman" w:hAnsi="Times New Roman" w:cs="Times New Roman"/>
+          <w:sz w:val="24"/>
+          <w:szCs w:val="24"/>
+        </w:rPr>
+      </w:pPr>
+      <w:r>
+        <w:rPr>
+          <w:rFonts w:ascii="Times New Roman" w:hAnsi="Times New Roman" w:cs="Times New Roman"/>
+          <w:sz w:val="24"/>
+          <w:szCs w:val="24"/>
+        </w:rPr>
+        <w:t>StatBonus (varchar)</w:t>
+      </w:r>
+    </w:p>
+    <w:p>
+      <w:pPr>
+        <w:spacing w:line="240" w:lineRule="auto"/>
+        <w:rPr>
+          <w:rFonts w:ascii="Times New Roman" w:hAnsi="Times New Roman" w:cs="Times New Roman"/>
+          <w:sz w:val="24"/>
+          <w:szCs w:val="24"/>
+        </w:rPr>
+      </w:pPr>
+      <w:r>
+        <w:rPr>
+          <w:rFonts w:ascii="Times New Roman" w:hAnsi="Times New Roman" w:cs="Times New Roman"/>
+          <w:sz w:val="24"/>
+          <w:szCs w:val="24"/>
+        </w:rPr>
+        <w:t>ImageURL (varchar)</w:t>
+      </w:r>
+    </w:p>
+    <w:p>
+      <w:pPr>
+        <w:spacing w:line="240" w:lineRule="auto"/>
+        <w:rPr>
+          <w:rFonts w:ascii="Times New Roman" w:hAnsi="Times New Roman" w:cs="Times New Roman"/>
+          <w:b/>
+          <w:bCs/>
+          <w:sz w:val="24"/>
+          <w:szCs w:val="24"/>
+        </w:rPr>
+      </w:pPr>
+    </w:p>
+    <w:p>
+      <w:pPr>
+        <w:spacing w:line="240" w:lineRule="auto"/>
+        <w:rPr>
+          <w:rFonts w:ascii="Times New Roman" w:hAnsi="Times New Roman" w:cs="Times New Roman"/>
+          <w:b/>
+          <w:bCs/>
+          <w:sz w:val="24"/>
+          <w:szCs w:val="24"/>
+        </w:rPr>
+      </w:pPr>
+      <w:r>
+        <w:rPr>
+          <w:rFonts w:ascii="Times New Roman" w:hAnsi="Times New Roman" w:cs="Times New Roman"/>
+          <w:b/>
+          <w:bCs/>
+          <w:sz w:val="24"/>
+          <w:szCs w:val="24"/>
+        </w:rPr>
         <w:t>Advancement:</w:t>
       </w:r>
     </w:p>
@@ -3209,8 +3405,486 @@
           <w:sz w:val="24"/>
           <w:szCs w:val="24"/>
         </w:rPr>
-        <w:t xml:space="preserve"> (int)</w:t>
-      </w:r>
+        <w:t xml:space="preserve"> (</w:t>
+      </w:r>
+      <w:r>
+        <w:rPr>
+          <w:rFonts w:ascii="Times New Roman" w:hAnsi="Times New Roman" w:cs="Times New Roman"/>
+          <w:sz w:val="24"/>
+          <w:szCs w:val="24"/>
+        </w:rPr>
+        <w:t>serial</w:t>
+      </w:r>
+      <w:r>
+        <w:rPr>
+          <w:rFonts w:ascii="Times New Roman" w:hAnsi="Times New Roman" w:cs="Times New Roman"/>
+          <w:sz w:val="24"/>
+          <w:szCs w:val="24"/>
+        </w:rPr>
+        <w:t>)</w:t>
+      </w:r>
+    </w:p>
+    <w:p>
+      <w:pPr>
+        <w:spacing w:line="240" w:lineRule="auto"/>
+        <w:rPr>
+          <w:rFonts w:ascii="Times New Roman" w:hAnsi="Times New Roman" w:cs="Times New Roman"/>
+          <w:sz w:val="24"/>
+          <w:szCs w:val="24"/>
+        </w:rPr>
+      </w:pPr>
+    </w:p>
+    <w:p>
+      <w:pPr>
+        <w:spacing w:line="240" w:lineRule="auto"/>
+        <w:rPr>
+          <w:rFonts w:ascii="Times New Roman" w:hAnsi="Times New Roman" w:cs="Times New Roman"/>
+          <w:b/>
+          <w:bCs/>
+          <w:sz w:val="24"/>
+          <w:szCs w:val="24"/>
+        </w:rPr>
+      </w:pPr>
+    </w:p>
+    <w:p>
+      <w:pPr>
+        <w:spacing w:line="240" w:lineRule="auto"/>
+        <w:rPr>
+          <w:rFonts w:ascii="Times New Roman" w:hAnsi="Times New Roman" w:cs="Times New Roman"/>
+          <w:b/>
+          <w:bCs/>
+          <w:sz w:val="24"/>
+          <w:szCs w:val="24"/>
+        </w:rPr>
+      </w:pPr>
+    </w:p>
+    <w:p>
+      <w:pPr>
+        <w:spacing w:line="240" w:lineRule="auto"/>
+        <w:rPr>
+          <w:rFonts w:ascii="Times New Roman" w:hAnsi="Times New Roman" w:cs="Times New Roman"/>
+          <w:b/>
+          <w:bCs/>
+          <w:sz w:val="24"/>
+          <w:szCs w:val="24"/>
+        </w:rPr>
+      </w:pPr>
+    </w:p>
+    <w:p>
+      <w:pPr>
+        <w:spacing w:line="240" w:lineRule="auto"/>
+        <w:rPr>
+          <w:rFonts w:ascii="Times New Roman" w:hAnsi="Times New Roman" w:cs="Times New Roman"/>
+          <w:sz w:val="24"/>
+          <w:szCs w:val="24"/>
+        </w:rPr>
+      </w:pPr>
+      <w:r>
+        <w:rPr>
+          <w:rFonts w:ascii="Times New Roman" w:hAnsi="Times New Roman" w:cs="Times New Roman"/>
+          <w:b/>
+          <w:bCs/>
+          <w:sz w:val="24"/>
+          <w:szCs w:val="24"/>
+        </w:rPr>
+        <w:t>UnlocksWeapon</w:t>
+      </w:r>
+    </w:p>
+    <w:p>
+      <w:pPr>
+        <w:spacing w:line="240" w:lineRule="auto"/>
+        <w:rPr>
+          <w:rFonts w:ascii="Times New Roman" w:hAnsi="Times New Roman" w:cs="Times New Roman"/>
+          <w:sz w:val="24"/>
+          <w:szCs w:val="24"/>
+        </w:rPr>
+      </w:pPr>
+      <w:r>
+        <w:rPr>
+          <w:rFonts w:ascii="Times New Roman" w:hAnsi="Times New Roman" w:cs="Times New Roman"/>
+          <w:sz w:val="24"/>
+          <w:szCs w:val="24"/>
+        </w:rPr>
+        <w:t>AdvancementId (bigint)</w:t>
+      </w:r>
+    </w:p>
+    <w:p>
+      <w:pPr>
+        <w:spacing w:line="240" w:lineRule="auto"/>
+        <w:rPr>
+          <w:rFonts w:ascii="Times New Roman" w:hAnsi="Times New Roman" w:cs="Times New Roman"/>
+          <w:sz w:val="24"/>
+          <w:szCs w:val="24"/>
+        </w:rPr>
+      </w:pPr>
+      <w:r>
+        <w:rPr>
+          <w:rFonts w:ascii="Times New Roman" w:hAnsi="Times New Roman" w:cs="Times New Roman"/>
+          <w:sz w:val="24"/>
+          <w:szCs w:val="24"/>
+        </w:rPr>
+        <w:t>AccessoryId (bigint)</w:t>
+      </w:r>
+    </w:p>
+    <w:p>
+      <w:pPr>
+        <w:spacing w:line="240" w:lineRule="auto"/>
+        <w:rPr>
+          <w:rFonts w:ascii="Times New Roman" w:hAnsi="Times New Roman" w:cs="Times New Roman"/>
+          <w:sz w:val="24"/>
+          <w:szCs w:val="24"/>
+        </w:rPr>
+      </w:pPr>
+    </w:p>
+    <w:p>
+      <w:pPr>
+        <w:spacing w:line="240" w:lineRule="auto"/>
+        <w:rPr>
+          <w:rFonts w:ascii="Times New Roman" w:hAnsi="Times New Roman" w:cs="Times New Roman"/>
+          <w:b/>
+          <w:bCs/>
+          <w:sz w:val="24"/>
+          <w:szCs w:val="24"/>
+        </w:rPr>
+      </w:pPr>
+      <w:r>
+        <w:rPr>
+          <w:rFonts w:ascii="Times New Roman" w:hAnsi="Times New Roman" w:cs="Times New Roman"/>
+          <w:b/>
+          <w:bCs/>
+          <w:sz w:val="24"/>
+          <w:szCs w:val="24"/>
+        </w:rPr>
+        <w:t>UnlocksAccessory</w:t>
+      </w:r>
+    </w:p>
+    <w:p>
+      <w:pPr>
+        <w:spacing w:line="240" w:lineRule="auto"/>
+        <w:rPr>
+          <w:rFonts w:ascii="Times New Roman" w:hAnsi="Times New Roman" w:cs="Times New Roman"/>
+          <w:sz w:val="24"/>
+          <w:szCs w:val="24"/>
+        </w:rPr>
+      </w:pPr>
+      <w:r>
+        <w:rPr>
+          <w:rFonts w:ascii="Times New Roman" w:hAnsi="Times New Roman" w:cs="Times New Roman"/>
+          <w:sz w:val="24"/>
+          <w:szCs w:val="24"/>
+        </w:rPr>
+        <w:t>AdvancementId (bigint)</w:t>
+      </w:r>
+    </w:p>
+    <w:p>
+      <w:pPr>
+        <w:spacing w:line="240" w:lineRule="auto"/>
+        <w:rPr>
+          <w:rFonts w:ascii="Times New Roman" w:hAnsi="Times New Roman" w:cs="Times New Roman"/>
+          <w:sz w:val="24"/>
+          <w:szCs w:val="24"/>
+        </w:rPr>
+      </w:pPr>
+      <w:r>
+        <w:rPr>
+          <w:rFonts w:ascii="Times New Roman" w:hAnsi="Times New Roman" w:cs="Times New Roman"/>
+          <w:sz w:val="24"/>
+          <w:szCs w:val="24"/>
+        </w:rPr>
+        <w:t>AccessoryId (bigint)</w:t>
+      </w:r>
+    </w:p>
+    <w:p>
+      <w:pPr>
+        <w:spacing w:line="240" w:lineRule="auto"/>
+        <w:rPr>
+          <w:rFonts w:ascii="Times New Roman" w:hAnsi="Times New Roman" w:cs="Times New Roman"/>
+          <w:sz w:val="24"/>
+          <w:szCs w:val="24"/>
+        </w:rPr>
+      </w:pPr>
+    </w:p>
+    <w:p>
+      <w:pPr>
+        <w:spacing w:line="240" w:lineRule="auto"/>
+        <w:rPr>
+          <w:rFonts w:ascii="Times New Roman" w:hAnsi="Times New Roman" w:cs="Times New Roman"/>
+          <w:sz w:val="24"/>
+          <w:szCs w:val="24"/>
+        </w:rPr>
+      </w:pPr>
+      <w:r>
+        <w:rPr>
+          <w:rFonts w:ascii="Times New Roman" w:hAnsi="Times New Roman" w:cs="Times New Roman"/>
+          <w:b/>
+          <w:bCs/>
+          <w:sz w:val="24"/>
+          <w:szCs w:val="24"/>
+        </w:rPr>
+        <w:t>UnlocksArmor</w:t>
+      </w:r>
+    </w:p>
+    <w:p>
+      <w:pPr>
+        <w:spacing w:line="240" w:lineRule="auto"/>
+        <w:rPr>
+          <w:rFonts w:ascii="Times New Roman" w:hAnsi="Times New Roman" w:cs="Times New Roman"/>
+          <w:sz w:val="24"/>
+          <w:szCs w:val="24"/>
+        </w:rPr>
+      </w:pPr>
+      <w:r>
+        <w:rPr>
+          <w:rFonts w:ascii="Times New Roman" w:hAnsi="Times New Roman" w:cs="Times New Roman"/>
+          <w:sz w:val="24"/>
+          <w:szCs w:val="24"/>
+        </w:rPr>
+        <w:t>AdvancementId (bigint)</w:t>
+      </w:r>
+    </w:p>
+    <w:p>
+      <w:pPr>
+        <w:spacing w:line="240" w:lineRule="auto"/>
+        <w:rPr>
+          <w:rFonts w:ascii="Times New Roman" w:hAnsi="Times New Roman" w:cs="Times New Roman"/>
+          <w:sz w:val="24"/>
+          <w:szCs w:val="24"/>
+        </w:rPr>
+      </w:pPr>
+      <w:r>
+        <w:rPr>
+          <w:rFonts w:ascii="Times New Roman" w:hAnsi="Times New Roman" w:cs="Times New Roman"/>
+          <w:sz w:val="24"/>
+          <w:szCs w:val="24"/>
+        </w:rPr>
+        <w:t>ArmorId (bigint)</w:t>
+      </w:r>
+    </w:p>
+    <w:p>
+      <w:pPr>
+        <w:spacing w:line="240" w:lineRule="auto"/>
+        <w:rPr>
+          <w:rFonts w:ascii="Times New Roman" w:hAnsi="Times New Roman" w:cs="Times New Roman"/>
+          <w:sz w:val="24"/>
+          <w:szCs w:val="24"/>
+        </w:rPr>
+      </w:pPr>
+    </w:p>
+    <w:p>
+      <w:pPr>
+        <w:spacing w:line="240" w:lineRule="auto"/>
+        <w:rPr>
+          <w:rFonts w:ascii="Times New Roman" w:hAnsi="Times New Roman" w:cs="Times New Roman"/>
+          <w:b/>
+          <w:bCs/>
+          <w:sz w:val="24"/>
+          <w:szCs w:val="24"/>
+        </w:rPr>
+      </w:pPr>
+    </w:p>
+    <w:p>
+      <w:pPr>
+        <w:spacing w:line="240" w:lineRule="auto"/>
+        <w:rPr>
+          <w:rFonts w:ascii="Times New Roman" w:hAnsi="Times New Roman" w:cs="Times New Roman"/>
+          <w:b/>
+          <w:bCs/>
+          <w:sz w:val="24"/>
+          <w:szCs w:val="24"/>
+        </w:rPr>
+      </w:pPr>
+      <w:r>
+        <w:rPr>
+          <w:rFonts w:ascii="Times New Roman" w:hAnsi="Times New Roman" w:cs="Times New Roman"/>
+          <w:b/>
+          <w:bCs/>
+          <w:sz w:val="24"/>
+          <w:szCs w:val="24"/>
+        </w:rPr>
+        <w:t>Completes</w:t>
+      </w:r>
+    </w:p>
+    <w:p>
+      <w:pPr>
+        <w:spacing w:line="240" w:lineRule="auto"/>
+        <w:rPr>
+          <w:rFonts w:ascii="Times New Roman" w:hAnsi="Times New Roman" w:cs="Times New Roman"/>
+          <w:sz w:val="24"/>
+          <w:szCs w:val="24"/>
+        </w:rPr>
+      </w:pPr>
+      <w:r>
+        <w:rPr>
+          <w:rFonts w:ascii="Times New Roman" w:hAnsi="Times New Roman" w:cs="Times New Roman"/>
+          <w:sz w:val="24"/>
+          <w:szCs w:val="24"/>
+        </w:rPr>
+        <w:t>CharId (bigint)</w:t>
+      </w:r>
+    </w:p>
+    <w:p>
+      <w:pPr>
+        <w:spacing w:line="240" w:lineRule="auto"/>
+        <w:rPr>
+          <w:rFonts w:ascii="Times New Roman" w:hAnsi="Times New Roman" w:cs="Times New Roman"/>
+          <w:sz w:val="24"/>
+          <w:szCs w:val="24"/>
+        </w:rPr>
+      </w:pPr>
+      <w:r>
+        <w:rPr>
+          <w:rFonts w:ascii="Times New Roman" w:hAnsi="Times New Roman" w:cs="Times New Roman"/>
+          <w:sz w:val="24"/>
+          <w:szCs w:val="24"/>
+        </w:rPr>
+        <w:t>AdvancementId (bigint)</w:t>
+      </w:r>
+    </w:p>
+    <w:p>
+      <w:pPr>
+        <w:spacing w:line="240" w:lineRule="auto"/>
+        <w:rPr>
+          <w:rFonts w:ascii="Times New Roman" w:hAnsi="Times New Roman" w:cs="Times New Roman"/>
+          <w:sz w:val="24"/>
+          <w:szCs w:val="24"/>
+        </w:rPr>
+      </w:pPr>
+    </w:p>
+    <w:p>
+      <w:pPr>
+        <w:spacing w:line="240" w:lineRule="auto"/>
+        <w:rPr>
+          <w:rFonts w:ascii="Times New Roman" w:hAnsi="Times New Roman" w:cs="Times New Roman"/>
+          <w:b/>
+          <w:bCs/>
+          <w:sz w:val="24"/>
+          <w:szCs w:val="24"/>
+        </w:rPr>
+      </w:pPr>
+      <w:r>
+        <w:rPr>
+          <w:rFonts w:ascii="Times New Roman" w:hAnsi="Times New Roman" w:cs="Times New Roman"/>
+          <w:b/>
+          <w:bCs/>
+          <w:sz w:val="24"/>
+          <w:szCs w:val="24"/>
+        </w:rPr>
+        <w:t>Equips</w:t>
+      </w:r>
+    </w:p>
+    <w:p>
+      <w:pPr>
+        <w:spacing w:line="240" w:lineRule="auto"/>
+        <w:rPr>
+          <w:rFonts w:ascii="Times New Roman" w:hAnsi="Times New Roman" w:cs="Times New Roman"/>
+          <w:sz w:val="24"/>
+          <w:szCs w:val="24"/>
+        </w:rPr>
+      </w:pPr>
+      <w:r>
+        <w:rPr>
+          <w:rFonts w:ascii="Times New Roman" w:hAnsi="Times New Roman" w:cs="Times New Roman"/>
+          <w:sz w:val="24"/>
+          <w:szCs w:val="24"/>
+        </w:rPr>
+        <w:t>CharId (bigint)</w:t>
+      </w:r>
+    </w:p>
+    <w:p>
+      <w:pPr>
+        <w:spacing w:line="240" w:lineRule="auto"/>
+        <w:rPr>
+          <w:rFonts w:ascii="Times New Roman" w:hAnsi="Times New Roman" w:cs="Times New Roman"/>
+          <w:sz w:val="24"/>
+          <w:szCs w:val="24"/>
+        </w:rPr>
+      </w:pPr>
+      <w:r>
+        <w:rPr>
+          <w:rFonts w:ascii="Times New Roman" w:hAnsi="Times New Roman" w:cs="Times New Roman"/>
+          <w:sz w:val="24"/>
+          <w:szCs w:val="24"/>
+        </w:rPr>
+        <w:t>AccessoryId (bigint)</w:t>
+      </w:r>
+    </w:p>
+    <w:p>
+      <w:pPr>
+        <w:spacing w:line="240" w:lineRule="auto"/>
+        <w:rPr>
+          <w:rFonts w:ascii="Times New Roman" w:hAnsi="Times New Roman" w:cs="Times New Roman"/>
+          <w:sz w:val="24"/>
+          <w:szCs w:val="24"/>
+        </w:rPr>
+      </w:pPr>
+    </w:p>
+    <w:p>
+      <w:pPr>
+        <w:spacing w:line="240" w:lineRule="auto"/>
+        <w:rPr>
+          <w:rFonts w:ascii="Times New Roman" w:hAnsi="Times New Roman" w:cs="Times New Roman"/>
+          <w:sz w:val="24"/>
+          <w:szCs w:val="24"/>
+        </w:rPr>
+      </w:pPr>
+      <w:r>
+        <w:rPr>
+          <w:rFonts w:ascii="Times New Roman" w:hAnsi="Times New Roman" w:cs="Times New Roman"/>
+          <w:b/>
+          <w:bCs/>
+          <w:sz w:val="24"/>
+          <w:szCs w:val="24"/>
+        </w:rPr>
+        <w:t>Wears</w:t>
+      </w:r>
+    </w:p>
+    <w:p>
+      <w:pPr>
+        <w:spacing w:line="240" w:lineRule="auto"/>
+        <w:rPr>
+          <w:rFonts w:ascii="Times New Roman" w:hAnsi="Times New Roman" w:cs="Times New Roman"/>
+          <w:sz w:val="24"/>
+          <w:szCs w:val="24"/>
+        </w:rPr>
+      </w:pPr>
+      <w:r>
+        <w:rPr>
+          <w:rFonts w:ascii="Times New Roman" w:hAnsi="Times New Roman" w:cs="Times New Roman"/>
+          <w:sz w:val="24"/>
+          <w:szCs w:val="24"/>
+        </w:rPr>
+        <w:t>Charid (bigint)</w:t>
+      </w:r>
+    </w:p>
+    <w:p>
+      <w:pPr>
+        <w:spacing w:line="240" w:lineRule="auto"/>
+        <w:rPr>
+          <w:rFonts w:ascii="Times New Roman" w:hAnsi="Times New Roman" w:cs="Times New Roman"/>
+          <w:sz w:val="24"/>
+          <w:szCs w:val="24"/>
+        </w:rPr>
+      </w:pPr>
+      <w:r>
+        <w:rPr>
+          <w:rFonts w:ascii="Times New Roman" w:hAnsi="Times New Roman" w:cs="Times New Roman"/>
+          <w:sz w:val="24"/>
+          <w:szCs w:val="24"/>
+        </w:rPr>
+        <w:t>ArmorId (bigint)</w:t>
+      </w:r>
+    </w:p>
+    <w:p>
+      <w:pPr>
+        <w:spacing w:line="240" w:lineRule="auto"/>
+        <w:rPr>
+          <w:rFonts w:ascii="Times New Roman" w:hAnsi="Times New Roman" w:cs="Times New Roman"/>
+          <w:b/>
+          <w:bCs/>
+          <w:sz w:val="24"/>
+          <w:szCs w:val="24"/>
+        </w:rPr>
+      </w:pPr>
     </w:p>
     <w:p>
       <w:pPr>
@@ -3269,6 +3943,98 @@
     </w:p>
     <w:p>
       <w:pPr>
+        <w:keepNext/>
+      </w:pPr>
+      <w:r>
+        <w:rPr>
+          <w:noProof/>
+        </w:rPr>
+        <w:drawing>
+          <wp:inline distT="0" distB="0" distL="0" distR="0" wp14:anchorId="639BB51E" wp14:editId="2324562A">
+            <wp:extent cx="5937006" cy="2350836"/>
+            <wp:effectExtent l="0" t="0" r="6985" b="0"/>
+            <wp:docPr id="1733427043" name="Picture 1"/>
+            <wp:cNvGraphicFramePr>
+              <a:graphicFrameLocks xmlns:a="http://schemas.openxmlformats.org/drawingml/2006/main" noChangeAspect="1"/>
+            </wp:cNvGraphicFramePr>
+            <a:graphic xmlns:a="http://schemas.openxmlformats.org/drawingml/2006/main">
+              <a:graphicData uri="http://schemas.openxmlformats.org/drawingml/2006/picture">
+                <pic:pic xmlns:pic="http://schemas.openxmlformats.org/drawingml/2006/picture">
+                  <pic:nvPicPr>
+                    <pic:cNvPr id="0" name="Picture 1"/>
+                    <pic:cNvPicPr>
+                      <a:picLocks noChangeAspect="1" noChangeArrowheads="1"/>
+                    </pic:cNvPicPr>
+                  </pic:nvPicPr>
+                  <pic:blipFill rotWithShape="1">
+                    <a:blip r:embed="rId11">
+                      <a:extLst>
+                        <a:ext uri="{28A0092B-C50C-407E-A947-70E740481C1C}">
+                          <a14:useLocalDpi xmlns:a14="http://schemas.microsoft.com/office/drawing/2010/main" val="0"/>
+                        </a:ext>
+                      </a:extLst>
+                    </a:blip>
+                    <a:srcRect t="21330" b="21609"/>
+                    <a:stretch/>
+                  </pic:blipFill>
+                  <pic:spPr bwMode="auto">
+                    <a:xfrm>
+                      <a:off x="0" y="0"/>
+                      <a:ext cx="5937885" cy="2351184"/>
+                    </a:xfrm>
+                    <a:prstGeom prst="rect">
+                      <a:avLst/>
+                    </a:prstGeom>
+                    <a:noFill/>
+                    <a:ln>
+                      <a:noFill/>
+                    </a:ln>
+                    <a:extLst>
+                      <a:ext uri="{53640926-AAD7-44D8-BBD7-CCE9431645EC}">
+                        <a14:shadowObscured xmlns:a14="http://schemas.microsoft.com/office/drawing/2010/main"/>
+                      </a:ext>
+                    </a:extLst>
+                  </pic:spPr>
+                </pic:pic>
+              </a:graphicData>
+            </a:graphic>
+          </wp:inline>
+        </w:drawing>
+      </w:r>
+    </w:p>
+    <w:p>
+      <w:pPr>
+        <w:pStyle w:val="Caption"/>
+      </w:pPr>
+      <w:bookmarkStart w:id="0" w:name="_Ref164073723"/>
+      <w:r>
+        <w:t xml:space="preserve">Figure </w:t>
+      </w:r>
+      <w:r>
+        <w:fldChar w:fldCharType="begin"/>
+      </w:r>
+      <w:r>
+        <w:instrText xml:space="preserve"> SEQ Figure \* ARABIC </w:instrText>
+      </w:r>
+      <w:r>
+        <w:fldChar w:fldCharType="separate"/>
+      </w:r>
+      <w:r>
+        <w:rPr>
+          <w:noProof/>
+        </w:rPr>
+        <w:t>1</w:t>
+      </w:r>
+      <w:r>
+        <w:fldChar w:fldCharType="end"/>
+      </w:r>
+      <w:r>
+        <w:t xml:space="preserve"> – Site Architecture Diagram</w:t>
+      </w:r>
+      <w:bookmarkEnd w:id="0"/>
+    </w:p>
+    <w:p>
+      <w:pPr>
         <w:pStyle w:val="Heading2"/>
         <w:rPr>
           <w:rFonts w:ascii="Times New Roman" w:hAnsi="Times New Roman" w:cs="Times New Roman"/>
@@ -3334,7 +4100,7 @@
         </w:rPr>
         <w:t xml:space="preserve">is accessible at </w:t>
       </w:r>
-      <w:hyperlink r:id="rId11" w:history="1">
+      <w:hyperlink r:id="rId12" w:history="1">
         <w:r>
           <w:rPr>
             <w:rFonts w:ascii="Times New Roman" w:hAnsi="Times New Roman" w:cs="Times New Roman"/>
@@ -3486,43 +4252,7 @@
           <w:sz w:val="24"/>
           <w:szCs w:val="24"/>
         </w:rPr>
-        <w:t xml:space="preserve">Turn on the Database and </w:t>
-      </w:r>
-      <w:proofErr w:type="spellStart"/>
-      <w:r>
-        <w:rPr>
-          <w:rFonts w:ascii="Times New Roman" w:hAnsi="Times New Roman" w:cs="Times New Roman"/>
-          <w:sz w:val="24"/>
-          <w:szCs w:val="24"/>
-        </w:rPr>
-        <w:t>PHPMyAdmin</w:t>
-      </w:r>
-      <w:proofErr w:type="spellEnd"/>
-      <w:r>
-        <w:rPr>
-          <w:rFonts w:ascii="Times New Roman" w:hAnsi="Times New Roman" w:cs="Times New Roman"/>
-          <w:sz w:val="24"/>
-          <w:szCs w:val="24"/>
-        </w:rPr>
-        <w:t xml:space="preserve"> with docker compose up -d (It can be turned off with docker compose down) (Information about the current images can be seen with docker </w:t>
-      </w:r>
-      <w:proofErr w:type="spellStart"/>
-      <w:r>
-        <w:rPr>
-          <w:rFonts w:ascii="Times New Roman" w:hAnsi="Times New Roman" w:cs="Times New Roman"/>
-          <w:sz w:val="24"/>
-          <w:szCs w:val="24"/>
-        </w:rPr>
-        <w:t>ps</w:t>
-      </w:r>
-      <w:proofErr w:type="spellEnd"/>
-      <w:r>
-        <w:rPr>
-          <w:rFonts w:ascii="Times New Roman" w:hAnsi="Times New Roman" w:cs="Times New Roman"/>
-          <w:sz w:val="24"/>
-          <w:szCs w:val="24"/>
-        </w:rPr>
-        <w:t>)</w:t>
+        <w:t>Turn on the Database and PHPMyAdmin with docker compose up -d (It can be turned off with docker compose down) (Information about the current images can be seen with docker ps)</w:t>
       </w:r>
     </w:p>
     <w:p>
@@ -3549,25 +4279,7 @@
           <w:sz w:val="24"/>
           <w:szCs w:val="24"/>
         </w:rPr>
-        <w:t xml:space="preserve">Connect to </w:t>
-      </w:r>
-      <w:proofErr w:type="spellStart"/>
-      <w:r>
-        <w:rPr>
-          <w:rFonts w:ascii="Times New Roman" w:hAnsi="Times New Roman" w:cs="Times New Roman"/>
-          <w:sz w:val="24"/>
-          <w:szCs w:val="24"/>
-        </w:rPr>
-        <w:t>PHPMyAdmin</w:t>
-      </w:r>
-      <w:proofErr w:type="spellEnd"/>
-      <w:r>
-        <w:rPr>
-          <w:rFonts w:ascii="Times New Roman" w:hAnsi="Times New Roman" w:cs="Times New Roman"/>
-          <w:sz w:val="24"/>
-          <w:szCs w:val="24"/>
-        </w:rPr>
-        <w:t xml:space="preserve"> with http</w:t>
+        <w:t>Connect to PHPMyAdmin with http</w:t>
       </w:r>
       <w:r>
         <w:rPr>
@@ -3659,51 +4371,25 @@
           <w:sz w:val="24"/>
           <w:szCs w:val="24"/>
         </w:rPr>
-        <w:t xml:space="preserve">The following screenshots will display what data is needed in each screen taken from a mermaid diagram. All view statements are included on </w:t>
-      </w:r>
-      <w:proofErr w:type="gramStart"/>
-      <w:r>
-        <w:rPr>
-          <w:rFonts w:ascii="Times New Roman" w:hAnsi="Times New Roman" w:cs="Times New Roman"/>
-          <w:sz w:val="24"/>
-          <w:szCs w:val="24"/>
-        </w:rPr>
-        <w:t xml:space="preserve">the </w:t>
-      </w:r>
-      <w:proofErr w:type="spellStart"/>
-      <w:r>
-        <w:rPr>
-          <w:rFonts w:ascii="Times New Roman" w:hAnsi="Times New Roman" w:cs="Times New Roman"/>
-          <w:sz w:val="24"/>
-          <w:szCs w:val="24"/>
-        </w:rPr>
-        <w:t>github</w:t>
-      </w:r>
-      <w:proofErr w:type="spellEnd"/>
-      <w:proofErr w:type="gramEnd"/>
-      <w:r>
-        <w:rPr>
-          <w:rFonts w:ascii="Times New Roman" w:hAnsi="Times New Roman" w:cs="Times New Roman"/>
-          <w:sz w:val="24"/>
-          <w:szCs w:val="24"/>
-        </w:rPr>
-        <w:t>.</w:t>
-      </w:r>
-    </w:p>
-    <w:p>
-      <w:pPr>
-        <w:rPr>
-          <w:rFonts w:ascii="Times New Roman" w:hAnsi="Times New Roman" w:cs="Times New Roman"/>
-          <w:sz w:val="24"/>
-          <w:szCs w:val="24"/>
-        </w:rPr>
-      </w:pPr>
-      <w:r>
-        <w:rPr>
-          <w:rFonts w:ascii="Times New Roman" w:hAnsi="Times New Roman" w:cs="Times New Roman"/>
-          <w:sz w:val="24"/>
-          <w:szCs w:val="24"/>
-        </w:rPr>
+        <w:t>The following screenshots will display what data is needed in each screen taken from a mermaid diagram. All view statements are included on the github.</w:t>
+      </w:r>
+    </w:p>
+    <w:p>
+      <w:pPr>
+        <w:rPr>
+          <w:rFonts w:ascii="Times New Roman" w:hAnsi="Times New Roman" w:cs="Times New Roman"/>
+          <w:sz w:val="24"/>
+          <w:szCs w:val="24"/>
+        </w:rPr>
+      </w:pPr>
+      <w:r>
+        <w:rPr>
+          <w:rFonts w:ascii="Times New Roman" w:hAnsi="Times New Roman" w:cs="Times New Roman"/>
+          <w:noProof/>
+          <w:sz w:val="24"/>
+          <w:szCs w:val="24"/>
+        </w:rPr>
+        <w:lastRenderedPageBreak/>
         <w:drawing>
           <wp:inline distT="0" distB="0" distL="0" distR="0" wp14:anchorId="747763EF" wp14:editId="1310FFFF">
             <wp:extent cx="3486240" cy="1455420"/>
@@ -3720,7 +4406,7 @@
                     <pic:cNvPicPr/>
                   </pic:nvPicPr>
                   <pic:blipFill>
-                    <a:blip r:embed="rId12"/>
+                    <a:blip r:embed="rId13"/>
                     <a:stretch>
                       <a:fillRect/>
                     </a:stretch>
@@ -3752,6 +4438,7 @@
       <w:r>
         <w:rPr>
           <w:rFonts w:ascii="Times New Roman" w:hAnsi="Times New Roman" w:cs="Times New Roman"/>
+          <w:noProof/>
           <w:sz w:val="24"/>
           <w:szCs w:val="24"/>
         </w:rPr>
@@ -3771,7 +4458,7 @@
                     <pic:cNvPicPr/>
                   </pic:nvPicPr>
                   <pic:blipFill>
-                    <a:blip r:embed="rId13"/>
+                    <a:blip r:embed="rId14"/>
                     <a:stretch>
                       <a:fillRect/>
                     </a:stretch>
@@ -3803,10 +4490,10 @@
       <w:r>
         <w:rPr>
           <w:rFonts w:ascii="Times New Roman" w:hAnsi="Times New Roman" w:cs="Times New Roman"/>
-          <w:sz w:val="24"/>
-          <w:szCs w:val="24"/>
-        </w:rPr>
-        <w:lastRenderedPageBreak/>
+          <w:noProof/>
+          <w:sz w:val="24"/>
+          <w:szCs w:val="24"/>
+        </w:rPr>
         <w:drawing>
           <wp:inline distT="0" distB="0" distL="0" distR="0" wp14:anchorId="3263F425" wp14:editId="3420420A">
             <wp:extent cx="3375660" cy="2131613"/>
@@ -3823,7 +4510,7 @@
                     <pic:cNvPicPr/>
                   </pic:nvPicPr>
                   <pic:blipFill>
-                    <a:blip r:embed="rId14"/>
+                    <a:blip r:embed="rId15"/>
                     <a:stretch>
                       <a:fillRect/>
                     </a:stretch>
@@ -3855,6 +4542,7 @@
       <w:r>
         <w:rPr>
           <w:rFonts w:ascii="Times New Roman" w:hAnsi="Times New Roman" w:cs="Times New Roman"/>
+          <w:noProof/>
           <w:sz w:val="24"/>
           <w:szCs w:val="24"/>
         </w:rPr>
@@ -3874,7 +4562,7 @@
                     <pic:cNvPicPr/>
                   </pic:nvPicPr>
                   <pic:blipFill>
-                    <a:blip r:embed="rId15"/>
+                    <a:blip r:embed="rId16"/>
                     <a:stretch>
                       <a:fillRect/>
                     </a:stretch>
@@ -3899,21 +4587,18 @@
       <w:pPr>
         <w:rPr>
           <w:rFonts w:ascii="Times New Roman" w:hAnsi="Times New Roman" w:cs="Times New Roman"/>
-          <w:b/>
-          <w:bCs/>
-          <w:caps/>
-          <w:color w:val="FFFFFF" w:themeColor="background1"/>
-          <w:spacing w:val="15"/>
-          <w:sz w:val="24"/>
-          <w:szCs w:val="24"/>
-        </w:rPr>
-      </w:pPr>
-      <w:r>
-        <w:rPr>
-          <w:rFonts w:ascii="Times New Roman" w:hAnsi="Times New Roman" w:cs="Times New Roman"/>
-          <w:sz w:val="24"/>
-          <w:szCs w:val="24"/>
-        </w:rPr>
+          <w:sz w:val="24"/>
+          <w:szCs w:val="24"/>
+        </w:rPr>
+      </w:pPr>
+      <w:r>
+        <w:rPr>
+          <w:rFonts w:ascii="Times New Roman" w:hAnsi="Times New Roman" w:cs="Times New Roman"/>
+          <w:noProof/>
+          <w:sz w:val="24"/>
+          <w:szCs w:val="24"/>
+        </w:rPr>
+        <w:lastRenderedPageBreak/>
         <w:drawing>
           <wp:inline distT="0" distB="0" distL="0" distR="0" wp14:anchorId="2AD24198" wp14:editId="5F2B2089">
             <wp:extent cx="3343742" cy="1476581"/>
@@ -3930,7 +4615,7 @@
                     <pic:cNvPicPr/>
                   </pic:nvPicPr>
                   <pic:blipFill>
-                    <a:blip r:embed="rId16"/>
+                    <a:blip r:embed="rId17"/>
                     <a:stretch>
                       <a:fillRect/>
                     </a:stretch>
@@ -3950,6 +4635,20 @@
           </wp:inline>
         </w:drawing>
       </w:r>
+    </w:p>
+    <w:p>
+      <w:pPr>
+        <w:rPr>
+          <w:rFonts w:ascii="Times New Roman" w:hAnsi="Times New Roman" w:cs="Times New Roman"/>
+          <w:b/>
+          <w:bCs/>
+          <w:caps/>
+          <w:color w:val="FFFFFF" w:themeColor="background1"/>
+          <w:spacing w:val="15"/>
+          <w:sz w:val="24"/>
+          <w:szCs w:val="24"/>
+        </w:rPr>
+      </w:pPr>
       <w:r>
         <w:rPr>
           <w:rFonts w:ascii="Times New Roman" w:hAnsi="Times New Roman" w:cs="Times New Roman"/>
@@ -3987,7 +4686,1308 @@
           <w:szCs w:val="24"/>
         </w:rPr>
       </w:pPr>
-    </w:p>
+      <w:r>
+        <w:rPr>
+          <w:rFonts w:ascii="Times New Roman" w:hAnsi="Times New Roman" w:cs="Times New Roman"/>
+          <w:sz w:val="24"/>
+          <w:szCs w:val="24"/>
+        </w:rPr>
+        <w:t xml:space="preserve">As depicted in </w:t>
+      </w:r>
+      <w:r>
+        <w:rPr>
+          <w:rFonts w:ascii="Times New Roman" w:hAnsi="Times New Roman" w:cs="Times New Roman"/>
+          <w:sz w:val="24"/>
+          <w:szCs w:val="24"/>
+        </w:rPr>
+        <w:fldChar w:fldCharType="begin"/>
+      </w:r>
+      <w:r>
+        <w:rPr>
+          <w:rFonts w:ascii="Times New Roman" w:hAnsi="Times New Roman" w:cs="Times New Roman"/>
+          <w:sz w:val="24"/>
+          <w:szCs w:val="24"/>
+        </w:rPr>
+        <w:instrText xml:space="preserve"> REF _Ref164073723 \h </w:instrText>
+      </w:r>
+      <w:r>
+        <w:rPr>
+          <w:rFonts w:ascii="Times New Roman" w:hAnsi="Times New Roman" w:cs="Times New Roman"/>
+          <w:sz w:val="24"/>
+          <w:szCs w:val="24"/>
+        </w:rPr>
+      </w:r>
+      <w:r>
+        <w:rPr>
+          <w:rFonts w:ascii="Times New Roman" w:hAnsi="Times New Roman" w:cs="Times New Roman"/>
+          <w:sz w:val="24"/>
+          <w:szCs w:val="24"/>
+        </w:rPr>
+        <w:fldChar w:fldCharType="separate"/>
+      </w:r>
+      <w:r>
+        <w:t xml:space="preserve">Figure </w:t>
+      </w:r>
+      <w:r>
+        <w:rPr>
+          <w:noProof/>
+        </w:rPr>
+        <w:t>1</w:t>
+      </w:r>
+      <w:r>
+        <w:t xml:space="preserve"> – Site Architecture Diagram</w:t>
+      </w:r>
+      <w:r>
+        <w:rPr>
+          <w:rFonts w:ascii="Times New Roman" w:hAnsi="Times New Roman" w:cs="Times New Roman"/>
+          <w:sz w:val="24"/>
+          <w:szCs w:val="24"/>
+        </w:rPr>
+        <w:fldChar w:fldCharType="end"/>
+      </w:r>
+      <w:r>
+        <w:rPr>
+          <w:rFonts w:ascii="Times New Roman" w:hAnsi="Times New Roman" w:cs="Times New Roman"/>
+          <w:sz w:val="24"/>
+          <w:szCs w:val="24"/>
+        </w:rPr>
+        <w:t>, our design’s API uses a file titled “data.py” to provide a programming interface for communicating with the database. This interface is primarily utilized by “main.py” to satisfy the requests of the user.</w:t>
+      </w:r>
+    </w:p>
+    <w:p>
+      <w:pPr>
+        <w:ind w:left="15"/>
+        <w:rPr>
+          <w:rFonts w:ascii="Times New Roman" w:hAnsi="Times New Roman" w:cs="Times New Roman"/>
+          <w:sz w:val="24"/>
+          <w:szCs w:val="24"/>
+        </w:rPr>
+      </w:pPr>
+      <w:r>
+        <w:rPr>
+          <w:rFonts w:ascii="Times New Roman" w:hAnsi="Times New Roman" w:cs="Times New Roman"/>
+          <w:sz w:val="24"/>
+          <w:szCs w:val="24"/>
+        </w:rPr>
+        <w:t xml:space="preserve">Here is a list of </w:t>
+      </w:r>
+      <w:r>
+        <w:rPr>
+          <w:rFonts w:ascii="Times New Roman" w:hAnsi="Times New Roman" w:cs="Times New Roman"/>
+          <w:sz w:val="24"/>
+          <w:szCs w:val="24"/>
+        </w:rPr>
+        <w:t xml:space="preserve">application </w:t>
+      </w:r>
+      <w:r>
+        <w:rPr>
+          <w:rFonts w:ascii="Times New Roman" w:hAnsi="Times New Roman" w:cs="Times New Roman"/>
+          <w:sz w:val="24"/>
+          <w:szCs w:val="24"/>
+        </w:rPr>
+        <w:t xml:space="preserve">endpoints </w:t>
+      </w:r>
+      <w:r>
+        <w:rPr>
+          <w:rFonts w:ascii="Times New Roman" w:hAnsi="Times New Roman" w:cs="Times New Roman"/>
+          <w:sz w:val="24"/>
+          <w:szCs w:val="24"/>
+        </w:rPr>
+        <w:t>with</w:t>
+      </w:r>
+      <w:r>
+        <w:rPr>
+          <w:rFonts w:ascii="Times New Roman" w:hAnsi="Times New Roman" w:cs="Times New Roman"/>
+          <w:sz w:val="24"/>
+          <w:szCs w:val="24"/>
+        </w:rPr>
+        <w:t xml:space="preserve"> brief descriptions for each endpoint. Additional details can be found by examining the comments provided in “data.py” itself.</w:t>
+      </w:r>
+    </w:p>
+    <w:tbl>
+      <w:tblPr>
+        <w:tblStyle w:val="TableGrid"/>
+        <w:tblW w:w="0" w:type="auto"/>
+        <w:tblInd w:w="15" w:type="dxa"/>
+        <w:tblLook w:val="04A0" w:firstRow="1" w:lastRow="0" w:firstColumn="1" w:lastColumn="0" w:noHBand="0" w:noVBand="1"/>
+      </w:tblPr>
+      <w:tblGrid>
+        <w:gridCol w:w="2410"/>
+        <w:gridCol w:w="6925"/>
+      </w:tblGrid>
+      <w:tr>
+        <w:tc>
+          <w:tcPr>
+            <w:tcW w:w="2410" w:type="dxa"/>
+          </w:tcPr>
+          <w:p>
+            <w:pPr>
+              <w:rPr>
+                <w:rFonts w:ascii="Times New Roman" w:hAnsi="Times New Roman" w:cs="Times New Roman"/>
+                <w:b/>
+                <w:bCs/>
+                <w:sz w:val="24"/>
+                <w:szCs w:val="24"/>
+              </w:rPr>
+            </w:pPr>
+            <w:r>
+              <w:rPr>
+                <w:rFonts w:ascii="Times New Roman" w:hAnsi="Times New Roman" w:cs="Times New Roman"/>
+                <w:b/>
+                <w:bCs/>
+                <w:sz w:val="24"/>
+                <w:szCs w:val="24"/>
+              </w:rPr>
+              <w:t xml:space="preserve">App </w:t>
+            </w:r>
+            <w:r>
+              <w:rPr>
+                <w:rFonts w:ascii="Times New Roman" w:hAnsi="Times New Roman" w:cs="Times New Roman"/>
+                <w:b/>
+                <w:bCs/>
+                <w:sz w:val="24"/>
+                <w:szCs w:val="24"/>
+              </w:rPr>
+              <w:t>Endpoint</w:t>
+            </w:r>
+          </w:p>
+        </w:tc>
+        <w:tc>
+          <w:tcPr>
+            <w:tcW w:w="6925" w:type="dxa"/>
+          </w:tcPr>
+          <w:p>
+            <w:pPr>
+              <w:rPr>
+                <w:rFonts w:ascii="Times New Roman" w:hAnsi="Times New Roman" w:cs="Times New Roman"/>
+                <w:b/>
+                <w:bCs/>
+                <w:sz w:val="24"/>
+                <w:szCs w:val="24"/>
+              </w:rPr>
+            </w:pPr>
+            <w:r>
+              <w:rPr>
+                <w:rFonts w:ascii="Times New Roman" w:hAnsi="Times New Roman" w:cs="Times New Roman"/>
+                <w:b/>
+                <w:bCs/>
+                <w:sz w:val="24"/>
+                <w:szCs w:val="24"/>
+              </w:rPr>
+              <w:t>Description</w:t>
+            </w:r>
+          </w:p>
+        </w:tc>
+      </w:tr>
+      <w:tr>
+        <w:tc>
+          <w:tcPr>
+            <w:tcW w:w="2410" w:type="dxa"/>
+          </w:tcPr>
+          <w:p>
+            <w:pPr>
+              <w:rPr>
+                <w:rFonts w:ascii="Times New Roman" w:hAnsi="Times New Roman" w:cs="Times New Roman"/>
+                <w:sz w:val="24"/>
+                <w:szCs w:val="24"/>
+              </w:rPr>
+            </w:pPr>
+            <w:r>
+              <w:rPr>
+                <w:rFonts w:ascii="Times New Roman" w:hAnsi="Times New Roman" w:cs="Times New Roman"/>
+                <w:sz w:val="24"/>
+                <w:szCs w:val="24"/>
+              </w:rPr>
+              <w:t>post_login</w:t>
+            </w:r>
+          </w:p>
+        </w:tc>
+        <w:tc>
+          <w:tcPr>
+            <w:tcW w:w="6925" w:type="dxa"/>
+          </w:tcPr>
+          <w:p>
+            <w:pPr>
+              <w:rPr>
+                <w:rFonts w:ascii="Times New Roman" w:hAnsi="Times New Roman" w:cs="Times New Roman"/>
+                <w:sz w:val="24"/>
+                <w:szCs w:val="24"/>
+              </w:rPr>
+            </w:pPr>
+            <w:r>
+              <w:rPr>
+                <w:rFonts w:ascii="Times New Roman" w:hAnsi="Times New Roman" w:cs="Times New Roman"/>
+                <w:sz w:val="24"/>
+                <w:szCs w:val="24"/>
+              </w:rPr>
+              <w:t>Given a username and password, logs in a user, returning a session token or ‘None’ if no user is found.</w:t>
+            </w:r>
+          </w:p>
+        </w:tc>
+      </w:tr>
+      <w:tr>
+        <w:tc>
+          <w:tcPr>
+            <w:tcW w:w="2410" w:type="dxa"/>
+          </w:tcPr>
+          <w:p>
+            <w:pPr>
+              <w:rPr>
+                <w:rFonts w:ascii="Times New Roman" w:hAnsi="Times New Roman" w:cs="Times New Roman"/>
+                <w:sz w:val="24"/>
+                <w:szCs w:val="24"/>
+              </w:rPr>
+            </w:pPr>
+            <w:r>
+              <w:rPr>
+                <w:rFonts w:ascii="Times New Roman" w:hAnsi="Times New Roman" w:cs="Times New Roman"/>
+                <w:sz w:val="24"/>
+                <w:szCs w:val="24"/>
+              </w:rPr>
+              <w:t>delete_login</w:t>
+            </w:r>
+          </w:p>
+        </w:tc>
+        <w:tc>
+          <w:tcPr>
+            <w:tcW w:w="6925" w:type="dxa"/>
+          </w:tcPr>
+          <w:p>
+            <w:pPr>
+              <w:rPr>
+                <w:rFonts w:ascii="Times New Roman" w:hAnsi="Times New Roman" w:cs="Times New Roman"/>
+                <w:sz w:val="24"/>
+                <w:szCs w:val="24"/>
+              </w:rPr>
+            </w:pPr>
+            <w:r>
+              <w:rPr>
+                <w:rFonts w:ascii="Times New Roman" w:hAnsi="Times New Roman" w:cs="Times New Roman"/>
+                <w:sz w:val="24"/>
+                <w:szCs w:val="24"/>
+              </w:rPr>
+              <w:t>Given a session token, removes user from active sessions.</w:t>
+            </w:r>
+          </w:p>
+        </w:tc>
+      </w:tr>
+      <w:tr>
+        <w:tc>
+          <w:tcPr>
+            <w:tcW w:w="2410" w:type="dxa"/>
+          </w:tcPr>
+          <w:p>
+            <w:pPr>
+              <w:rPr>
+                <w:rFonts w:ascii="Times New Roman" w:hAnsi="Times New Roman" w:cs="Times New Roman"/>
+                <w:sz w:val="24"/>
+                <w:szCs w:val="24"/>
+              </w:rPr>
+            </w:pPr>
+            <w:r>
+              <w:rPr>
+                <w:rFonts w:ascii="Times New Roman" w:hAnsi="Times New Roman" w:cs="Times New Roman"/>
+                <w:sz w:val="24"/>
+                <w:szCs w:val="24"/>
+              </w:rPr>
+              <w:t>get_loggedin_user</w:t>
+            </w:r>
+          </w:p>
+        </w:tc>
+        <w:tc>
+          <w:tcPr>
+            <w:tcW w:w="6925" w:type="dxa"/>
+          </w:tcPr>
+          <w:p>
+            <w:pPr>
+              <w:rPr>
+                <w:rFonts w:ascii="Times New Roman" w:hAnsi="Times New Roman" w:cs="Times New Roman"/>
+                <w:sz w:val="24"/>
+                <w:szCs w:val="24"/>
+              </w:rPr>
+            </w:pPr>
+            <w:r>
+              <w:rPr>
+                <w:rFonts w:ascii="Times New Roman" w:hAnsi="Times New Roman" w:cs="Times New Roman"/>
+                <w:sz w:val="24"/>
+                <w:szCs w:val="24"/>
+              </w:rPr>
+              <w:t xml:space="preserve">Given a session token, gets </w:t>
+            </w:r>
+            <w:r>
+              <w:rPr>
+                <w:rFonts w:ascii="Times New Roman" w:hAnsi="Times New Roman" w:cs="Times New Roman"/>
+                <w:sz w:val="24"/>
+                <w:szCs w:val="24"/>
+              </w:rPr>
+              <w:t>the corresponding UserId and Username</w:t>
+            </w:r>
+            <w:r>
+              <w:rPr>
+                <w:rFonts w:ascii="Times New Roman" w:hAnsi="Times New Roman" w:cs="Times New Roman"/>
+                <w:sz w:val="24"/>
+                <w:szCs w:val="24"/>
+              </w:rPr>
+              <w:t>.</w:t>
+            </w:r>
+          </w:p>
+        </w:tc>
+      </w:tr>
+      <w:tr>
+        <w:tc>
+          <w:tcPr>
+            <w:tcW w:w="2410" w:type="dxa"/>
+          </w:tcPr>
+          <w:p>
+            <w:pPr>
+              <w:rPr>
+                <w:rFonts w:ascii="Times New Roman" w:hAnsi="Times New Roman" w:cs="Times New Roman"/>
+                <w:sz w:val="24"/>
+                <w:szCs w:val="24"/>
+              </w:rPr>
+            </w:pPr>
+            <w:r>
+              <w:rPr>
+                <w:rFonts w:ascii="Times New Roman" w:hAnsi="Times New Roman" w:cs="Times New Roman"/>
+                <w:sz w:val="24"/>
+                <w:szCs w:val="24"/>
+              </w:rPr>
+              <w:t>update_password</w:t>
+            </w:r>
+          </w:p>
+        </w:tc>
+        <w:tc>
+          <w:tcPr>
+            <w:tcW w:w="6925" w:type="dxa"/>
+          </w:tcPr>
+          <w:p>
+            <w:pPr>
+              <w:rPr>
+                <w:rFonts w:ascii="Times New Roman" w:hAnsi="Times New Roman" w:cs="Times New Roman"/>
+                <w:sz w:val="24"/>
+                <w:szCs w:val="24"/>
+              </w:rPr>
+            </w:pPr>
+            <w:r>
+              <w:rPr>
+                <w:rFonts w:ascii="Times New Roman" w:hAnsi="Times New Roman" w:cs="Times New Roman"/>
+                <w:sz w:val="24"/>
+                <w:szCs w:val="24"/>
+              </w:rPr>
+              <w:t>Hashes the provided password and stores it for the given UserId</w:t>
+            </w:r>
+            <w:r>
+              <w:rPr>
+                <w:rFonts w:ascii="Times New Roman" w:hAnsi="Times New Roman" w:cs="Times New Roman"/>
+                <w:sz w:val="24"/>
+                <w:szCs w:val="24"/>
+              </w:rPr>
+              <w:t>.</w:t>
+            </w:r>
+          </w:p>
+        </w:tc>
+      </w:tr>
+      <w:tr>
+        <w:tc>
+          <w:tcPr>
+            <w:tcW w:w="2410" w:type="dxa"/>
+          </w:tcPr>
+          <w:p>
+            <w:pPr>
+              <w:rPr>
+                <w:rFonts w:ascii="Times New Roman" w:hAnsi="Times New Roman" w:cs="Times New Roman"/>
+                <w:sz w:val="24"/>
+                <w:szCs w:val="24"/>
+              </w:rPr>
+            </w:pPr>
+            <w:r>
+              <w:rPr>
+                <w:rFonts w:ascii="Times New Roman" w:hAnsi="Times New Roman" w:cs="Times New Roman"/>
+                <w:sz w:val="24"/>
+                <w:szCs w:val="24"/>
+              </w:rPr>
+              <w:t>get_user_characters</w:t>
+            </w:r>
+          </w:p>
+        </w:tc>
+        <w:tc>
+          <w:tcPr>
+            <w:tcW w:w="6925" w:type="dxa"/>
+          </w:tcPr>
+          <w:p>
+            <w:pPr>
+              <w:rPr>
+                <w:rFonts w:ascii="Times New Roman" w:hAnsi="Times New Roman" w:cs="Times New Roman"/>
+                <w:sz w:val="24"/>
+                <w:szCs w:val="24"/>
+              </w:rPr>
+            </w:pPr>
+            <w:r>
+              <w:rPr>
+                <w:rFonts w:ascii="Times New Roman" w:hAnsi="Times New Roman" w:cs="Times New Roman"/>
+                <w:sz w:val="24"/>
+                <w:szCs w:val="24"/>
+              </w:rPr>
+              <w:t>Given a UserId, gets a list of characters associated with that user.</w:t>
+            </w:r>
+          </w:p>
+        </w:tc>
+      </w:tr>
+      <w:tr>
+        <w:tc>
+          <w:tcPr>
+            <w:tcW w:w="2410" w:type="dxa"/>
+          </w:tcPr>
+          <w:p>
+            <w:pPr>
+              <w:rPr>
+                <w:rFonts w:ascii="Times New Roman" w:hAnsi="Times New Roman" w:cs="Times New Roman"/>
+                <w:sz w:val="24"/>
+                <w:szCs w:val="24"/>
+              </w:rPr>
+            </w:pPr>
+            <w:r>
+              <w:rPr>
+                <w:rFonts w:ascii="Times New Roman" w:hAnsi="Times New Roman" w:cs="Times New Roman"/>
+                <w:sz w:val="24"/>
+                <w:szCs w:val="24"/>
+              </w:rPr>
+              <w:t>add_character</w:t>
+            </w:r>
+          </w:p>
+        </w:tc>
+        <w:tc>
+          <w:tcPr>
+            <w:tcW w:w="6925" w:type="dxa"/>
+          </w:tcPr>
+          <w:p>
+            <w:pPr>
+              <w:rPr>
+                <w:rFonts w:ascii="Times New Roman" w:hAnsi="Times New Roman" w:cs="Times New Roman"/>
+                <w:sz w:val="24"/>
+                <w:szCs w:val="24"/>
+              </w:rPr>
+            </w:pPr>
+            <w:r>
+              <w:rPr>
+                <w:rFonts w:ascii="Times New Roman" w:hAnsi="Times New Roman" w:cs="Times New Roman"/>
+                <w:sz w:val="24"/>
+                <w:szCs w:val="24"/>
+              </w:rPr>
+              <w:t>Creates a new TerrariaCharacter with provided UserId and charName</w:t>
+            </w:r>
+          </w:p>
+        </w:tc>
+      </w:tr>
+      <w:tr>
+        <w:tc>
+          <w:tcPr>
+            <w:tcW w:w="2410" w:type="dxa"/>
+          </w:tcPr>
+          <w:p>
+            <w:pPr>
+              <w:rPr>
+                <w:rFonts w:ascii="Times New Roman" w:hAnsi="Times New Roman" w:cs="Times New Roman"/>
+                <w:sz w:val="24"/>
+                <w:szCs w:val="24"/>
+              </w:rPr>
+            </w:pPr>
+            <w:r>
+              <w:rPr>
+                <w:rFonts w:ascii="Times New Roman" w:hAnsi="Times New Roman" w:cs="Times New Roman"/>
+                <w:sz w:val="24"/>
+                <w:szCs w:val="24"/>
+              </w:rPr>
+              <w:t>delete_character</w:t>
+            </w:r>
+          </w:p>
+        </w:tc>
+        <w:tc>
+          <w:tcPr>
+            <w:tcW w:w="6925" w:type="dxa"/>
+          </w:tcPr>
+          <w:p>
+            <w:pPr>
+              <w:rPr>
+                <w:rFonts w:ascii="Times New Roman" w:hAnsi="Times New Roman" w:cs="Times New Roman"/>
+                <w:sz w:val="24"/>
+                <w:szCs w:val="24"/>
+              </w:rPr>
+            </w:pPr>
+            <w:r>
+              <w:rPr>
+                <w:rFonts w:ascii="Times New Roman" w:hAnsi="Times New Roman" w:cs="Times New Roman"/>
+                <w:sz w:val="24"/>
+                <w:szCs w:val="24"/>
+              </w:rPr>
+              <w:t>Deletes the TerrariaCharacter corresponding to the provided charId</w:t>
+            </w:r>
+          </w:p>
+        </w:tc>
+      </w:tr>
+      <w:tr>
+        <w:tc>
+          <w:tcPr>
+            <w:tcW w:w="2410" w:type="dxa"/>
+          </w:tcPr>
+          <w:p>
+            <w:pPr>
+              <w:rPr>
+                <w:rFonts w:ascii="Times New Roman" w:hAnsi="Times New Roman" w:cs="Times New Roman"/>
+                <w:sz w:val="24"/>
+                <w:szCs w:val="24"/>
+              </w:rPr>
+            </w:pPr>
+            <w:r>
+              <w:rPr>
+                <w:rFonts w:ascii="Times New Roman" w:hAnsi="Times New Roman" w:cs="Times New Roman"/>
+                <w:sz w:val="24"/>
+                <w:szCs w:val="24"/>
+              </w:rPr>
+              <w:t>get_items</w:t>
+            </w:r>
+          </w:p>
+        </w:tc>
+        <w:tc>
+          <w:tcPr>
+            <w:tcW w:w="6925" w:type="dxa"/>
+          </w:tcPr>
+          <w:p>
+            <w:pPr>
+              <w:rPr>
+                <w:rFonts w:ascii="Times New Roman" w:hAnsi="Times New Roman" w:cs="Times New Roman"/>
+                <w:sz w:val="24"/>
+                <w:szCs w:val="24"/>
+              </w:rPr>
+            </w:pPr>
+            <w:r>
+              <w:rPr>
+                <w:rFonts w:ascii="Times New Roman" w:hAnsi="Times New Roman" w:cs="Times New Roman"/>
+                <w:sz w:val="24"/>
+                <w:szCs w:val="24"/>
+              </w:rPr>
+              <w:t>Gets a list of items based on a provided list of advancements.</w:t>
+            </w:r>
+          </w:p>
+        </w:tc>
+      </w:tr>
+      <w:tr>
+        <w:tc>
+          <w:tcPr>
+            <w:tcW w:w="2410" w:type="dxa"/>
+          </w:tcPr>
+          <w:p>
+            <w:pPr>
+              <w:rPr>
+                <w:rFonts w:ascii="Times New Roman" w:hAnsi="Times New Roman" w:cs="Times New Roman"/>
+                <w:sz w:val="24"/>
+                <w:szCs w:val="24"/>
+              </w:rPr>
+            </w:pPr>
+            <w:r>
+              <w:rPr>
+                <w:rFonts w:ascii="Times New Roman" w:hAnsi="Times New Roman" w:cs="Times New Roman"/>
+                <w:sz w:val="24"/>
+                <w:szCs w:val="24"/>
+              </w:rPr>
+              <w:t>get_advancements</w:t>
+            </w:r>
+          </w:p>
+        </w:tc>
+        <w:tc>
+          <w:tcPr>
+            <w:tcW w:w="6925" w:type="dxa"/>
+          </w:tcPr>
+          <w:p>
+            <w:pPr>
+              <w:rPr>
+                <w:rFonts w:ascii="Times New Roman" w:hAnsi="Times New Roman" w:cs="Times New Roman"/>
+                <w:sz w:val="24"/>
+                <w:szCs w:val="24"/>
+              </w:rPr>
+            </w:pPr>
+            <w:r>
+              <w:rPr>
+                <w:rFonts w:ascii="Times New Roman" w:hAnsi="Times New Roman" w:cs="Times New Roman"/>
+                <w:sz w:val="24"/>
+                <w:szCs w:val="24"/>
+              </w:rPr>
+              <w:t>Gets a list of all the advancements in the database</w:t>
+            </w:r>
+          </w:p>
+        </w:tc>
+      </w:tr>
+      <w:tr>
+        <w:tc>
+          <w:tcPr>
+            <w:tcW w:w="2410" w:type="dxa"/>
+          </w:tcPr>
+          <w:p>
+            <w:pPr>
+              <w:rPr>
+                <w:rFonts w:ascii="Times New Roman" w:hAnsi="Times New Roman" w:cs="Times New Roman"/>
+                <w:sz w:val="24"/>
+                <w:szCs w:val="24"/>
+              </w:rPr>
+            </w:pPr>
+            <w:r>
+              <w:rPr>
+                <w:rFonts w:ascii="Times New Roman" w:hAnsi="Times New Roman" w:cs="Times New Roman"/>
+                <w:sz w:val="24"/>
+                <w:szCs w:val="24"/>
+              </w:rPr>
+              <w:t>post_equipment</w:t>
+            </w:r>
+          </w:p>
+        </w:tc>
+        <w:tc>
+          <w:tcPr>
+            <w:tcW w:w="6925" w:type="dxa"/>
+          </w:tcPr>
+          <w:p>
+            <w:pPr>
+              <w:rPr>
+                <w:rFonts w:ascii="Times New Roman" w:hAnsi="Times New Roman" w:cs="Times New Roman"/>
+                <w:sz w:val="24"/>
+                <w:szCs w:val="24"/>
+              </w:rPr>
+            </w:pPr>
+            <w:r>
+              <w:rPr>
+                <w:rFonts w:ascii="Times New Roman" w:hAnsi="Times New Roman" w:cs="Times New Roman"/>
+                <w:sz w:val="24"/>
+                <w:szCs w:val="24"/>
+              </w:rPr>
+              <w:t>Equips a given item to a given character</w:t>
+            </w:r>
+          </w:p>
+        </w:tc>
+      </w:tr>
+      <w:tr>
+        <w:tc>
+          <w:tcPr>
+            <w:tcW w:w="2410" w:type="dxa"/>
+          </w:tcPr>
+          <w:p>
+            <w:pPr>
+              <w:rPr>
+                <w:rFonts w:ascii="Times New Roman" w:hAnsi="Times New Roman" w:cs="Times New Roman"/>
+                <w:sz w:val="24"/>
+                <w:szCs w:val="24"/>
+              </w:rPr>
+            </w:pPr>
+            <w:r>
+              <w:rPr>
+                <w:rFonts w:ascii="Times New Roman" w:hAnsi="Times New Roman" w:cs="Times New Roman"/>
+                <w:sz w:val="24"/>
+                <w:szCs w:val="24"/>
+              </w:rPr>
+              <w:t>get_character</w:t>
+            </w:r>
+          </w:p>
+        </w:tc>
+        <w:tc>
+          <w:tcPr>
+            <w:tcW w:w="6925" w:type="dxa"/>
+          </w:tcPr>
+          <w:p>
+            <w:pPr>
+              <w:rPr>
+                <w:rFonts w:ascii="Times New Roman" w:hAnsi="Times New Roman" w:cs="Times New Roman"/>
+                <w:sz w:val="24"/>
+                <w:szCs w:val="24"/>
+              </w:rPr>
+            </w:pPr>
+            <w:r>
+              <w:rPr>
+                <w:rFonts w:ascii="Times New Roman" w:hAnsi="Times New Roman" w:cs="Times New Roman"/>
+                <w:sz w:val="24"/>
+                <w:szCs w:val="24"/>
+              </w:rPr>
+              <w:t>Given a charId, gets the corresponding character</w:t>
+            </w:r>
+          </w:p>
+        </w:tc>
+      </w:tr>
+      <w:tr>
+        <w:tc>
+          <w:tcPr>
+            <w:tcW w:w="2410" w:type="dxa"/>
+          </w:tcPr>
+          <w:p>
+            <w:pPr>
+              <w:rPr>
+                <w:rFonts w:ascii="Times New Roman" w:hAnsi="Times New Roman" w:cs="Times New Roman"/>
+                <w:sz w:val="24"/>
+                <w:szCs w:val="24"/>
+              </w:rPr>
+            </w:pPr>
+            <w:r>
+              <w:rPr>
+                <w:rFonts w:ascii="Times New Roman" w:hAnsi="Times New Roman" w:cs="Times New Roman"/>
+                <w:sz w:val="24"/>
+                <w:szCs w:val="24"/>
+              </w:rPr>
+              <w:t>get_characters</w:t>
+            </w:r>
+          </w:p>
+        </w:tc>
+        <w:tc>
+          <w:tcPr>
+            <w:tcW w:w="6925" w:type="dxa"/>
+          </w:tcPr>
+          <w:p>
+            <w:pPr>
+              <w:rPr>
+                <w:rFonts w:ascii="Times New Roman" w:hAnsi="Times New Roman" w:cs="Times New Roman"/>
+                <w:sz w:val="24"/>
+                <w:szCs w:val="24"/>
+              </w:rPr>
+            </w:pPr>
+            <w:r>
+              <w:rPr>
+                <w:rFonts w:ascii="Times New Roman" w:hAnsi="Times New Roman" w:cs="Times New Roman"/>
+                <w:sz w:val="24"/>
+                <w:szCs w:val="24"/>
+              </w:rPr>
+              <w:t>Same as “get_user_characters”</w:t>
+            </w:r>
+          </w:p>
+        </w:tc>
+      </w:tr>
+      <w:tr>
+        <w:tc>
+          <w:tcPr>
+            <w:tcW w:w="2410" w:type="dxa"/>
+          </w:tcPr>
+          <w:p>
+            <w:pPr>
+              <w:rPr>
+                <w:rFonts w:ascii="Times New Roman" w:hAnsi="Times New Roman" w:cs="Times New Roman"/>
+                <w:sz w:val="24"/>
+                <w:szCs w:val="24"/>
+              </w:rPr>
+            </w:pPr>
+            <w:r>
+              <w:rPr>
+                <w:rFonts w:ascii="Times New Roman" w:hAnsi="Times New Roman" w:cs="Times New Roman"/>
+                <w:sz w:val="24"/>
+                <w:szCs w:val="24"/>
+              </w:rPr>
+              <w:t>get_armor</w:t>
+            </w:r>
+          </w:p>
+        </w:tc>
+        <w:tc>
+          <w:tcPr>
+            <w:tcW w:w="6925" w:type="dxa"/>
+          </w:tcPr>
+          <w:p>
+            <w:pPr>
+              <w:rPr>
+                <w:rFonts w:ascii="Times New Roman" w:hAnsi="Times New Roman" w:cs="Times New Roman"/>
+                <w:sz w:val="24"/>
+                <w:szCs w:val="24"/>
+              </w:rPr>
+            </w:pPr>
+            <w:r>
+              <w:rPr>
+                <w:rFonts w:ascii="Times New Roman" w:hAnsi="Times New Roman" w:cs="Times New Roman"/>
+                <w:sz w:val="24"/>
+                <w:szCs w:val="24"/>
+              </w:rPr>
+              <w:t>Given an armorId, gets the corresponding armor item</w:t>
+            </w:r>
+          </w:p>
+        </w:tc>
+      </w:tr>
+      <w:tr>
+        <w:tc>
+          <w:tcPr>
+            <w:tcW w:w="2410" w:type="dxa"/>
+          </w:tcPr>
+          <w:p>
+            <w:pPr>
+              <w:rPr>
+                <w:rFonts w:ascii="Times New Roman" w:hAnsi="Times New Roman" w:cs="Times New Roman"/>
+                <w:sz w:val="24"/>
+                <w:szCs w:val="24"/>
+              </w:rPr>
+            </w:pPr>
+            <w:r>
+              <w:rPr>
+                <w:rFonts w:ascii="Times New Roman" w:hAnsi="Times New Roman" w:cs="Times New Roman"/>
+                <w:sz w:val="24"/>
+                <w:szCs w:val="24"/>
+              </w:rPr>
+              <w:t>get_character_armor</w:t>
+            </w:r>
+          </w:p>
+        </w:tc>
+        <w:tc>
+          <w:tcPr>
+            <w:tcW w:w="6925" w:type="dxa"/>
+          </w:tcPr>
+          <w:p>
+            <w:pPr>
+              <w:rPr>
+                <w:rFonts w:ascii="Times New Roman" w:hAnsi="Times New Roman" w:cs="Times New Roman"/>
+                <w:sz w:val="24"/>
+                <w:szCs w:val="24"/>
+              </w:rPr>
+            </w:pPr>
+            <w:r>
+              <w:rPr>
+                <w:rFonts w:ascii="Times New Roman" w:hAnsi="Times New Roman" w:cs="Times New Roman"/>
+                <w:sz w:val="24"/>
+                <w:szCs w:val="24"/>
+              </w:rPr>
+              <w:t>Gets all armor</w:t>
+            </w:r>
+            <w:r>
+              <w:rPr>
+                <w:rFonts w:ascii="Times New Roman" w:hAnsi="Times New Roman" w:cs="Times New Roman"/>
+                <w:sz w:val="24"/>
+                <w:szCs w:val="24"/>
+              </w:rPr>
+              <w:t xml:space="preserve">Id’s </w:t>
+            </w:r>
+            <w:r>
+              <w:rPr>
+                <w:rFonts w:ascii="Times New Roman" w:hAnsi="Times New Roman" w:cs="Times New Roman"/>
+                <w:sz w:val="24"/>
+                <w:szCs w:val="24"/>
+              </w:rPr>
+              <w:t>associated with a character</w:t>
+            </w:r>
+            <w:r>
+              <w:rPr>
+                <w:rFonts w:ascii="Times New Roman" w:hAnsi="Times New Roman" w:cs="Times New Roman"/>
+                <w:sz w:val="24"/>
+                <w:szCs w:val="24"/>
+              </w:rPr>
+              <w:t>Id</w:t>
+            </w:r>
+          </w:p>
+        </w:tc>
+      </w:tr>
+      <w:tr>
+        <w:tc>
+          <w:tcPr>
+            <w:tcW w:w="2410" w:type="dxa"/>
+          </w:tcPr>
+          <w:p>
+            <w:pPr>
+              <w:rPr>
+                <w:rFonts w:ascii="Times New Roman" w:hAnsi="Times New Roman" w:cs="Times New Roman"/>
+                <w:sz w:val="24"/>
+                <w:szCs w:val="24"/>
+              </w:rPr>
+            </w:pPr>
+            <w:r>
+              <w:rPr>
+                <w:rFonts w:ascii="Times New Roman" w:hAnsi="Times New Roman" w:cs="Times New Roman"/>
+                <w:sz w:val="24"/>
+                <w:szCs w:val="24"/>
+              </w:rPr>
+              <w:t>get_equips</w:t>
+            </w:r>
+          </w:p>
+        </w:tc>
+        <w:tc>
+          <w:tcPr>
+            <w:tcW w:w="6925" w:type="dxa"/>
+          </w:tcPr>
+          <w:p>
+            <w:pPr>
+              <w:rPr>
+                <w:rFonts w:ascii="Times New Roman" w:hAnsi="Times New Roman" w:cs="Times New Roman"/>
+                <w:sz w:val="24"/>
+                <w:szCs w:val="24"/>
+              </w:rPr>
+            </w:pPr>
+            <w:r>
+              <w:rPr>
+                <w:rFonts w:ascii="Times New Roman" w:hAnsi="Times New Roman" w:cs="Times New Roman"/>
+                <w:sz w:val="24"/>
+                <w:szCs w:val="24"/>
+              </w:rPr>
+              <w:t>Gets all the accessoryId’s associated with a characterId</w:t>
+            </w:r>
+          </w:p>
+        </w:tc>
+      </w:tr>
+      <w:tr>
+        <w:tc>
+          <w:tcPr>
+            <w:tcW w:w="2410" w:type="dxa"/>
+          </w:tcPr>
+          <w:p>
+            <w:pPr>
+              <w:rPr>
+                <w:rFonts w:ascii="Times New Roman" w:hAnsi="Times New Roman" w:cs="Times New Roman"/>
+                <w:sz w:val="24"/>
+                <w:szCs w:val="24"/>
+              </w:rPr>
+            </w:pPr>
+            <w:r>
+              <w:rPr>
+                <w:rFonts w:ascii="Times New Roman" w:hAnsi="Times New Roman" w:cs="Times New Roman"/>
+                <w:sz w:val="24"/>
+                <w:szCs w:val="24"/>
+              </w:rPr>
+              <w:t>get_accessories</w:t>
+            </w:r>
+          </w:p>
+        </w:tc>
+        <w:tc>
+          <w:tcPr>
+            <w:tcW w:w="6925" w:type="dxa"/>
+          </w:tcPr>
+          <w:p>
+            <w:pPr>
+              <w:rPr>
+                <w:rFonts w:ascii="Times New Roman" w:hAnsi="Times New Roman" w:cs="Times New Roman"/>
+                <w:sz w:val="24"/>
+                <w:szCs w:val="24"/>
+              </w:rPr>
+            </w:pPr>
+            <w:r>
+              <w:rPr>
+                <w:rFonts w:ascii="Times New Roman" w:hAnsi="Times New Roman" w:cs="Times New Roman"/>
+                <w:sz w:val="24"/>
+                <w:szCs w:val="24"/>
+              </w:rPr>
+              <w:t>Given an accessoryId, gets the corresponding accessory item</w:t>
+            </w:r>
+          </w:p>
+        </w:tc>
+      </w:tr>
+      <w:tr>
+        <w:tc>
+          <w:tcPr>
+            <w:tcW w:w="2410" w:type="dxa"/>
+          </w:tcPr>
+          <w:p>
+            <w:pPr>
+              <w:rPr>
+                <w:rFonts w:ascii="Times New Roman" w:hAnsi="Times New Roman" w:cs="Times New Roman"/>
+                <w:sz w:val="24"/>
+                <w:szCs w:val="24"/>
+              </w:rPr>
+            </w:pPr>
+            <w:r>
+              <w:rPr>
+                <w:rFonts w:ascii="Times New Roman" w:hAnsi="Times New Roman" w:cs="Times New Roman"/>
+                <w:sz w:val="24"/>
+                <w:szCs w:val="24"/>
+              </w:rPr>
+              <w:t>remove_armor</w:t>
+            </w:r>
+          </w:p>
+        </w:tc>
+        <w:tc>
+          <w:tcPr>
+            <w:tcW w:w="6925" w:type="dxa"/>
+          </w:tcPr>
+          <w:p>
+            <w:pPr>
+              <w:rPr>
+                <w:rFonts w:ascii="Times New Roman" w:hAnsi="Times New Roman" w:cs="Times New Roman"/>
+                <w:sz w:val="24"/>
+                <w:szCs w:val="24"/>
+              </w:rPr>
+            </w:pPr>
+            <w:r>
+              <w:rPr>
+                <w:rFonts w:ascii="Times New Roman" w:hAnsi="Times New Roman" w:cs="Times New Roman"/>
+                <w:sz w:val="24"/>
+                <w:szCs w:val="24"/>
+              </w:rPr>
+              <w:t>Unequips a</w:t>
+            </w:r>
+            <w:r>
+              <w:rPr>
+                <w:rFonts w:ascii="Times New Roman" w:hAnsi="Times New Roman" w:cs="Times New Roman"/>
+                <w:sz w:val="24"/>
+                <w:szCs w:val="24"/>
+              </w:rPr>
+              <w:t>n armor piece</w:t>
+            </w:r>
+            <w:r>
+              <w:rPr>
+                <w:rFonts w:ascii="Times New Roman" w:hAnsi="Times New Roman" w:cs="Times New Roman"/>
+                <w:sz w:val="24"/>
+                <w:szCs w:val="24"/>
+              </w:rPr>
+              <w:t xml:space="preserve"> from a given </w:t>
+            </w:r>
+            <w:r>
+              <w:rPr>
+                <w:rFonts w:ascii="Times New Roman" w:hAnsi="Times New Roman" w:cs="Times New Roman"/>
+                <w:sz w:val="24"/>
+                <w:szCs w:val="24"/>
+              </w:rPr>
+              <w:t>character</w:t>
+            </w:r>
+          </w:p>
+        </w:tc>
+      </w:tr>
+      <w:tr>
+        <w:tc>
+          <w:tcPr>
+            <w:tcW w:w="2410" w:type="dxa"/>
+          </w:tcPr>
+          <w:p>
+            <w:pPr>
+              <w:rPr>
+                <w:rFonts w:ascii="Times New Roman" w:hAnsi="Times New Roman" w:cs="Times New Roman"/>
+                <w:sz w:val="24"/>
+                <w:szCs w:val="24"/>
+              </w:rPr>
+            </w:pPr>
+            <w:r>
+              <w:rPr>
+                <w:rFonts w:ascii="Times New Roman" w:hAnsi="Times New Roman" w:cs="Times New Roman"/>
+                <w:sz w:val="24"/>
+                <w:szCs w:val="24"/>
+              </w:rPr>
+              <w:t>remove_accessory</w:t>
+            </w:r>
+          </w:p>
+        </w:tc>
+        <w:tc>
+          <w:tcPr>
+            <w:tcW w:w="6925" w:type="dxa"/>
+          </w:tcPr>
+          <w:p>
+            <w:pPr>
+              <w:rPr>
+                <w:rFonts w:ascii="Times New Roman" w:hAnsi="Times New Roman" w:cs="Times New Roman"/>
+                <w:sz w:val="24"/>
+                <w:szCs w:val="24"/>
+              </w:rPr>
+            </w:pPr>
+            <w:r>
+              <w:rPr>
+                <w:rFonts w:ascii="Times New Roman" w:hAnsi="Times New Roman" w:cs="Times New Roman"/>
+                <w:sz w:val="24"/>
+                <w:szCs w:val="24"/>
+              </w:rPr>
+              <w:t>Unequips a</w:t>
+            </w:r>
+            <w:r>
+              <w:rPr>
+                <w:rFonts w:ascii="Times New Roman" w:hAnsi="Times New Roman" w:cs="Times New Roman"/>
+                <w:sz w:val="24"/>
+                <w:szCs w:val="24"/>
+              </w:rPr>
+              <w:t>n accessory</w:t>
+            </w:r>
+            <w:r>
+              <w:rPr>
+                <w:rFonts w:ascii="Times New Roman" w:hAnsi="Times New Roman" w:cs="Times New Roman"/>
+                <w:sz w:val="24"/>
+                <w:szCs w:val="24"/>
+              </w:rPr>
+              <w:t xml:space="preserve"> from a given </w:t>
+            </w:r>
+            <w:r>
+              <w:rPr>
+                <w:rFonts w:ascii="Times New Roman" w:hAnsi="Times New Roman" w:cs="Times New Roman"/>
+                <w:sz w:val="24"/>
+                <w:szCs w:val="24"/>
+              </w:rPr>
+              <w:t>character</w:t>
+            </w:r>
+          </w:p>
+        </w:tc>
+      </w:tr>
+      <w:tr>
+        <w:tc>
+          <w:tcPr>
+            <w:tcW w:w="2410" w:type="dxa"/>
+          </w:tcPr>
+          <w:p>
+            <w:pPr>
+              <w:rPr>
+                <w:rFonts w:ascii="Times New Roman" w:hAnsi="Times New Roman" w:cs="Times New Roman"/>
+                <w:sz w:val="24"/>
+                <w:szCs w:val="24"/>
+              </w:rPr>
+            </w:pPr>
+            <w:r>
+              <w:rPr>
+                <w:rFonts w:ascii="Times New Roman" w:hAnsi="Times New Roman" w:cs="Times New Roman"/>
+                <w:sz w:val="24"/>
+                <w:szCs w:val="24"/>
+              </w:rPr>
+              <w:t>get_weapon</w:t>
+            </w:r>
+          </w:p>
+        </w:tc>
+        <w:tc>
+          <w:tcPr>
+            <w:tcW w:w="6925" w:type="dxa"/>
+          </w:tcPr>
+          <w:p>
+            <w:pPr>
+              <w:rPr>
+                <w:rFonts w:ascii="Times New Roman" w:hAnsi="Times New Roman" w:cs="Times New Roman"/>
+                <w:sz w:val="24"/>
+                <w:szCs w:val="24"/>
+              </w:rPr>
+            </w:pPr>
+            <w:r>
+              <w:rPr>
+                <w:rFonts w:ascii="Times New Roman" w:hAnsi="Times New Roman" w:cs="Times New Roman"/>
+                <w:sz w:val="24"/>
+                <w:szCs w:val="24"/>
+              </w:rPr>
+              <w:t>Given a weaponId, gets the corresponding weapon item</w:t>
+            </w:r>
+          </w:p>
+        </w:tc>
+      </w:tr>
+      <w:tr>
+        <w:tc>
+          <w:tcPr>
+            <w:tcW w:w="2410" w:type="dxa"/>
+          </w:tcPr>
+          <w:p>
+            <w:pPr>
+              <w:rPr>
+                <w:rFonts w:ascii="Times New Roman" w:hAnsi="Times New Roman" w:cs="Times New Roman"/>
+                <w:sz w:val="24"/>
+                <w:szCs w:val="24"/>
+              </w:rPr>
+            </w:pPr>
+            <w:r>
+              <w:rPr>
+                <w:rFonts w:ascii="Times New Roman" w:hAnsi="Times New Roman" w:cs="Times New Roman"/>
+                <w:sz w:val="24"/>
+                <w:szCs w:val="24"/>
+              </w:rPr>
+              <w:t>get_character_weapon</w:t>
+            </w:r>
+          </w:p>
+        </w:tc>
+        <w:tc>
+          <w:tcPr>
+            <w:tcW w:w="6925" w:type="dxa"/>
+          </w:tcPr>
+          <w:p>
+            <w:pPr>
+              <w:rPr>
+                <w:rFonts w:ascii="Times New Roman" w:hAnsi="Times New Roman" w:cs="Times New Roman"/>
+                <w:sz w:val="24"/>
+                <w:szCs w:val="24"/>
+              </w:rPr>
+            </w:pPr>
+            <w:r>
+              <w:rPr>
+                <w:rFonts w:ascii="Times New Roman" w:hAnsi="Times New Roman" w:cs="Times New Roman"/>
+                <w:sz w:val="24"/>
+                <w:szCs w:val="24"/>
+              </w:rPr>
+              <w:t>Gets the weaponId of the weapon currently equipped to a given character</w:t>
+            </w:r>
+          </w:p>
+        </w:tc>
+      </w:tr>
+      <w:tr>
+        <w:tc>
+          <w:tcPr>
+            <w:tcW w:w="2410" w:type="dxa"/>
+          </w:tcPr>
+          <w:p>
+            <w:pPr>
+              <w:rPr>
+                <w:rFonts w:ascii="Times New Roman" w:hAnsi="Times New Roman" w:cs="Times New Roman"/>
+                <w:sz w:val="24"/>
+                <w:szCs w:val="24"/>
+              </w:rPr>
+            </w:pPr>
+            <w:r>
+              <w:rPr>
+                <w:rFonts w:ascii="Times New Roman" w:hAnsi="Times New Roman" w:cs="Times New Roman"/>
+                <w:sz w:val="24"/>
+                <w:szCs w:val="24"/>
+              </w:rPr>
+              <w:t>remove_weapon</w:t>
+            </w:r>
+          </w:p>
+        </w:tc>
+        <w:tc>
+          <w:tcPr>
+            <w:tcW w:w="6925" w:type="dxa"/>
+          </w:tcPr>
+          <w:p>
+            <w:pPr>
+              <w:rPr>
+                <w:rFonts w:ascii="Times New Roman" w:hAnsi="Times New Roman" w:cs="Times New Roman"/>
+                <w:sz w:val="24"/>
+                <w:szCs w:val="24"/>
+              </w:rPr>
+            </w:pPr>
+            <w:r>
+              <w:rPr>
+                <w:rFonts w:ascii="Times New Roman" w:hAnsi="Times New Roman" w:cs="Times New Roman"/>
+                <w:sz w:val="24"/>
+                <w:szCs w:val="24"/>
+              </w:rPr>
+              <w:t>Uniquips a weapon from a given character</w:t>
+            </w:r>
+          </w:p>
+        </w:tc>
+      </w:tr>
+      <w:tr>
+        <w:tc>
+          <w:tcPr>
+            <w:tcW w:w="2410" w:type="dxa"/>
+          </w:tcPr>
+          <w:p>
+            <w:pPr>
+              <w:rPr>
+                <w:rFonts w:ascii="Times New Roman" w:hAnsi="Times New Roman" w:cs="Times New Roman"/>
+                <w:sz w:val="24"/>
+                <w:szCs w:val="24"/>
+              </w:rPr>
+            </w:pPr>
+            <w:r>
+              <w:rPr>
+                <w:rFonts w:ascii="Times New Roman" w:hAnsi="Times New Roman" w:cs="Times New Roman"/>
+                <w:sz w:val="24"/>
+                <w:szCs w:val="24"/>
+              </w:rPr>
+              <w:t>post_register</w:t>
+            </w:r>
+          </w:p>
+        </w:tc>
+        <w:tc>
+          <w:tcPr>
+            <w:tcW w:w="6925" w:type="dxa"/>
+          </w:tcPr>
+          <w:p>
+            <w:pPr>
+              <w:rPr>
+                <w:rFonts w:ascii="Times New Roman" w:hAnsi="Times New Roman" w:cs="Times New Roman"/>
+                <w:sz w:val="24"/>
+                <w:szCs w:val="24"/>
+              </w:rPr>
+            </w:pPr>
+            <w:r>
+              <w:rPr>
+                <w:rFonts w:ascii="Times New Roman" w:hAnsi="Times New Roman" w:cs="Times New Roman"/>
+                <w:sz w:val="24"/>
+                <w:szCs w:val="24"/>
+              </w:rPr>
+              <w:t>Registers a new user in the database, storing username and password</w:t>
+            </w:r>
+          </w:p>
+        </w:tc>
+      </w:tr>
+    </w:tbl>
     <w:p>
       <w:pPr>
         <w:ind w:left="15"/>
@@ -4034,6 +6034,532 @@
         <w:t>Front-End Documentation</w:t>
       </w:r>
     </w:p>
+    <w:p>
+      <w:pPr>
+        <w:rPr>
+          <w:rFonts w:ascii="Times New Roman" w:hAnsi="Times New Roman" w:cs="Times New Roman"/>
+          <w:sz w:val="24"/>
+          <w:szCs w:val="24"/>
+        </w:rPr>
+      </w:pPr>
+      <w:r>
+        <w:rPr>
+          <w:rFonts w:ascii="Times New Roman" w:hAnsi="Times New Roman" w:cs="Times New Roman"/>
+          <w:sz w:val="24"/>
+          <w:szCs w:val="24"/>
+        </w:rPr>
+        <w:t xml:space="preserve">As depicted in </w:t>
+      </w:r>
+      <w:r>
+        <w:rPr>
+          <w:rFonts w:ascii="Times New Roman" w:hAnsi="Times New Roman" w:cs="Times New Roman"/>
+          <w:sz w:val="24"/>
+          <w:szCs w:val="24"/>
+        </w:rPr>
+        <w:fldChar w:fldCharType="begin"/>
+      </w:r>
+      <w:r>
+        <w:rPr>
+          <w:rFonts w:ascii="Times New Roman" w:hAnsi="Times New Roman" w:cs="Times New Roman"/>
+          <w:sz w:val="24"/>
+          <w:szCs w:val="24"/>
+        </w:rPr>
+        <w:instrText xml:space="preserve"> REF _Ref164073723 \h </w:instrText>
+      </w:r>
+      <w:r>
+        <w:rPr>
+          <w:rFonts w:ascii="Times New Roman" w:hAnsi="Times New Roman" w:cs="Times New Roman"/>
+          <w:sz w:val="24"/>
+          <w:szCs w:val="24"/>
+        </w:rPr>
+      </w:r>
+      <w:r>
+        <w:rPr>
+          <w:rFonts w:ascii="Times New Roman" w:hAnsi="Times New Roman" w:cs="Times New Roman"/>
+          <w:sz w:val="24"/>
+          <w:szCs w:val="24"/>
+        </w:rPr>
+        <w:fldChar w:fldCharType="separate"/>
+      </w:r>
+      <w:r>
+        <w:t xml:space="preserve">Figure </w:t>
+      </w:r>
+      <w:r>
+        <w:rPr>
+          <w:noProof/>
+        </w:rPr>
+        <w:t>1</w:t>
+      </w:r>
+      <w:r>
+        <w:t xml:space="preserve"> – Site Architecture Diagram</w:t>
+      </w:r>
+      <w:r>
+        <w:rPr>
+          <w:rFonts w:ascii="Times New Roman" w:hAnsi="Times New Roman" w:cs="Times New Roman"/>
+          <w:sz w:val="24"/>
+          <w:szCs w:val="24"/>
+        </w:rPr>
+        <w:fldChar w:fldCharType="end"/>
+      </w:r>
+      <w:r>
+        <w:rPr>
+          <w:rFonts w:ascii="Times New Roman" w:hAnsi="Times New Roman" w:cs="Times New Roman"/>
+          <w:sz w:val="24"/>
+          <w:szCs w:val="24"/>
+        </w:rPr>
+        <w:t>, our design’s Front-end primarily uses a file titled “main.py” to prepare the site pages requested by a user.</w:t>
+      </w:r>
+      <w:r>
+        <w:rPr>
+          <w:rFonts w:ascii="Times New Roman" w:hAnsi="Times New Roman" w:cs="Times New Roman"/>
+          <w:sz w:val="24"/>
+          <w:szCs w:val="24"/>
+        </w:rPr>
+        <w:t xml:space="preserve"> This file receives requests from the user and satisfies them by using internal logic and making calls to endpoints in “data.py”.</w:t>
+      </w:r>
+    </w:p>
+    <w:p>
+      <w:pPr>
+        <w:rPr>
+          <w:rFonts w:ascii="Times New Roman" w:hAnsi="Times New Roman" w:cs="Times New Roman"/>
+          <w:sz w:val="24"/>
+          <w:szCs w:val="24"/>
+        </w:rPr>
+      </w:pPr>
+      <w:r>
+        <w:rPr>
+          <w:rFonts w:ascii="Times New Roman" w:hAnsi="Times New Roman" w:cs="Times New Roman"/>
+          <w:sz w:val="24"/>
+          <w:szCs w:val="24"/>
+        </w:rPr>
+        <w:t>Here is a list of user-facing endpoints with brief descriptions for each endpoint:</w:t>
+      </w:r>
+    </w:p>
+    <w:tbl>
+      <w:tblPr>
+        <w:tblStyle w:val="TableGrid"/>
+        <w:tblW w:w="0" w:type="auto"/>
+        <w:tblLook w:val="04A0" w:firstRow="1" w:lastRow="0" w:firstColumn="1" w:lastColumn="0" w:noHBand="0" w:noVBand="1"/>
+      </w:tblPr>
+      <w:tblGrid>
+        <w:gridCol w:w="1705"/>
+        <w:gridCol w:w="7645"/>
+      </w:tblGrid>
+      <w:tr>
+        <w:tc>
+          <w:tcPr>
+            <w:tcW w:w="1705" w:type="dxa"/>
+          </w:tcPr>
+          <w:p>
+            <w:pPr>
+              <w:rPr>
+                <w:rFonts w:ascii="Times New Roman" w:hAnsi="Times New Roman" w:cs="Times New Roman"/>
+                <w:sz w:val="24"/>
+                <w:szCs w:val="24"/>
+              </w:rPr>
+            </w:pPr>
+            <w:r>
+              <w:rPr>
+                <w:rFonts w:ascii="Times New Roman" w:hAnsi="Times New Roman" w:cs="Times New Roman"/>
+                <w:sz w:val="24"/>
+                <w:szCs w:val="24"/>
+              </w:rPr>
+              <w:t>User Endpoint</w:t>
+            </w:r>
+          </w:p>
+        </w:tc>
+        <w:tc>
+          <w:tcPr>
+            <w:tcW w:w="7645" w:type="dxa"/>
+          </w:tcPr>
+          <w:p>
+            <w:pPr>
+              <w:rPr>
+                <w:rFonts w:ascii="Times New Roman" w:hAnsi="Times New Roman" w:cs="Times New Roman"/>
+                <w:sz w:val="24"/>
+                <w:szCs w:val="24"/>
+              </w:rPr>
+            </w:pPr>
+            <w:r>
+              <w:rPr>
+                <w:rFonts w:ascii="Times New Roman" w:hAnsi="Times New Roman" w:cs="Times New Roman"/>
+                <w:sz w:val="24"/>
+                <w:szCs w:val="24"/>
+              </w:rPr>
+              <w:t>Description</w:t>
+            </w:r>
+          </w:p>
+        </w:tc>
+      </w:tr>
+      <w:tr>
+        <w:tc>
+          <w:tcPr>
+            <w:tcW w:w="1705" w:type="dxa"/>
+          </w:tcPr>
+          <w:p>
+            <w:pPr>
+              <w:rPr>
+                <w:rFonts w:ascii="Times New Roman" w:hAnsi="Times New Roman" w:cs="Times New Roman"/>
+                <w:sz w:val="24"/>
+                <w:szCs w:val="24"/>
+              </w:rPr>
+            </w:pPr>
+            <w:r>
+              <w:rPr>
+                <w:rFonts w:ascii="Times New Roman" w:hAnsi="Times New Roman" w:cs="Times New Roman"/>
+                <w:sz w:val="24"/>
+                <w:szCs w:val="24"/>
+              </w:rPr>
+              <w:t>“/favicon.ico”</w:t>
+            </w:r>
+          </w:p>
+        </w:tc>
+        <w:tc>
+          <w:tcPr>
+            <w:tcW w:w="7645" w:type="dxa"/>
+          </w:tcPr>
+          <w:p>
+            <w:pPr>
+              <w:rPr>
+                <w:rFonts w:ascii="Times New Roman" w:hAnsi="Times New Roman" w:cs="Times New Roman"/>
+                <w:sz w:val="24"/>
+                <w:szCs w:val="24"/>
+              </w:rPr>
+            </w:pPr>
+            <w:r>
+              <w:rPr>
+                <w:rFonts w:ascii="Times New Roman" w:hAnsi="Times New Roman" w:cs="Times New Roman"/>
+                <w:sz w:val="24"/>
+                <w:szCs w:val="24"/>
+              </w:rPr>
+              <w:t>Provides the site icon.</w:t>
+            </w:r>
+          </w:p>
+        </w:tc>
+      </w:tr>
+      <w:tr>
+        <w:tc>
+          <w:tcPr>
+            <w:tcW w:w="1705" w:type="dxa"/>
+          </w:tcPr>
+          <w:p>
+            <w:pPr>
+              <w:rPr>
+                <w:rFonts w:ascii="Times New Roman" w:hAnsi="Times New Roman" w:cs="Times New Roman"/>
+                <w:sz w:val="24"/>
+                <w:szCs w:val="24"/>
+              </w:rPr>
+            </w:pPr>
+            <w:r>
+              <w:rPr>
+                <w:rFonts w:ascii="Times New Roman" w:hAnsi="Times New Roman" w:cs="Times New Roman"/>
+                <w:sz w:val="24"/>
+                <w:szCs w:val="24"/>
+              </w:rPr>
+              <w:t>“/login”</w:t>
+            </w:r>
+          </w:p>
+        </w:tc>
+        <w:tc>
+          <w:tcPr>
+            <w:tcW w:w="7645" w:type="dxa"/>
+          </w:tcPr>
+          <w:p>
+            <w:pPr>
+              <w:rPr>
+                <w:rFonts w:ascii="Times New Roman" w:hAnsi="Times New Roman" w:cs="Times New Roman"/>
+                <w:sz w:val="24"/>
+                <w:szCs w:val="24"/>
+              </w:rPr>
+            </w:pPr>
+            <w:r>
+              <w:rPr>
+                <w:rFonts w:ascii="Times New Roman" w:hAnsi="Times New Roman" w:cs="Times New Roman"/>
+                <w:sz w:val="24"/>
+                <w:szCs w:val="24"/>
+              </w:rPr>
+              <w:t>Renders login screen and handles login attempts.</w:t>
+            </w:r>
+          </w:p>
+        </w:tc>
+      </w:tr>
+      <w:tr>
+        <w:tc>
+          <w:tcPr>
+            <w:tcW w:w="1705" w:type="dxa"/>
+          </w:tcPr>
+          <w:p>
+            <w:pPr>
+              <w:rPr>
+                <w:rFonts w:ascii="Times New Roman" w:hAnsi="Times New Roman" w:cs="Times New Roman"/>
+                <w:sz w:val="24"/>
+                <w:szCs w:val="24"/>
+              </w:rPr>
+            </w:pPr>
+            <w:r>
+              <w:rPr>
+                <w:rFonts w:ascii="Times New Roman" w:hAnsi="Times New Roman" w:cs="Times New Roman"/>
+                <w:sz w:val="24"/>
+                <w:szCs w:val="24"/>
+              </w:rPr>
+              <w:t>“/”</w:t>
+            </w:r>
+          </w:p>
+        </w:tc>
+        <w:tc>
+          <w:tcPr>
+            <w:tcW w:w="7645" w:type="dxa"/>
+          </w:tcPr>
+          <w:p>
+            <w:pPr>
+              <w:rPr>
+                <w:rFonts w:ascii="Times New Roman" w:hAnsi="Times New Roman" w:cs="Times New Roman"/>
+                <w:sz w:val="24"/>
+                <w:szCs w:val="24"/>
+              </w:rPr>
+            </w:pPr>
+            <w:r>
+              <w:rPr>
+                <w:rFonts w:ascii="Times New Roman" w:hAnsi="Times New Roman" w:cs="Times New Roman"/>
+                <w:sz w:val="24"/>
+                <w:szCs w:val="24"/>
+              </w:rPr>
+              <w:t>Renders Home screen, showing items based on user-selected filters</w:t>
+            </w:r>
+          </w:p>
+        </w:tc>
+      </w:tr>
+      <w:tr>
+        <w:tc>
+          <w:tcPr>
+            <w:tcW w:w="1705" w:type="dxa"/>
+          </w:tcPr>
+          <w:p>
+            <w:pPr>
+              <w:rPr>
+                <w:rFonts w:ascii="Times New Roman" w:hAnsi="Times New Roman" w:cs="Times New Roman"/>
+                <w:sz w:val="24"/>
+                <w:szCs w:val="24"/>
+              </w:rPr>
+            </w:pPr>
+            <w:r>
+              <w:rPr>
+                <w:rFonts w:ascii="Times New Roman" w:hAnsi="Times New Roman" w:cs="Times New Roman"/>
+                <w:sz w:val="24"/>
+                <w:szCs w:val="24"/>
+              </w:rPr>
+              <w:t>“/equipItem”</w:t>
+            </w:r>
+          </w:p>
+        </w:tc>
+        <w:tc>
+          <w:tcPr>
+            <w:tcW w:w="7645" w:type="dxa"/>
+          </w:tcPr>
+          <w:p>
+            <w:pPr>
+              <w:rPr>
+                <w:rFonts w:ascii="Times New Roman" w:hAnsi="Times New Roman" w:cs="Times New Roman"/>
+                <w:sz w:val="24"/>
+                <w:szCs w:val="24"/>
+              </w:rPr>
+            </w:pPr>
+            <w:r>
+              <w:rPr>
+                <w:rFonts w:ascii="Times New Roman" w:hAnsi="Times New Roman" w:cs="Times New Roman"/>
+                <w:sz w:val="24"/>
+                <w:szCs w:val="24"/>
+              </w:rPr>
+              <w:t>Handles requests from the Home screen to equip items</w:t>
+            </w:r>
+          </w:p>
+        </w:tc>
+      </w:tr>
+      <w:tr>
+        <w:tc>
+          <w:tcPr>
+            <w:tcW w:w="1705" w:type="dxa"/>
+          </w:tcPr>
+          <w:p>
+            <w:pPr>
+              <w:rPr>
+                <w:rFonts w:ascii="Times New Roman" w:hAnsi="Times New Roman" w:cs="Times New Roman"/>
+                <w:sz w:val="24"/>
+                <w:szCs w:val="24"/>
+              </w:rPr>
+            </w:pPr>
+            <w:r>
+              <w:rPr>
+                <w:rFonts w:ascii="Times New Roman" w:hAnsi="Times New Roman" w:cs="Times New Roman"/>
+                <w:sz w:val="24"/>
+                <w:szCs w:val="24"/>
+              </w:rPr>
+              <w:t>“/account”</w:t>
+            </w:r>
+          </w:p>
+        </w:tc>
+        <w:tc>
+          <w:tcPr>
+            <w:tcW w:w="7645" w:type="dxa"/>
+          </w:tcPr>
+          <w:p>
+            <w:pPr>
+              <w:rPr>
+                <w:rFonts w:ascii="Times New Roman" w:hAnsi="Times New Roman" w:cs="Times New Roman"/>
+                <w:sz w:val="24"/>
+                <w:szCs w:val="24"/>
+              </w:rPr>
+            </w:pPr>
+            <w:r>
+              <w:rPr>
+                <w:rFonts w:ascii="Times New Roman" w:hAnsi="Times New Roman" w:cs="Times New Roman"/>
+                <w:sz w:val="24"/>
+                <w:szCs w:val="24"/>
+              </w:rPr>
+              <w:t>Renders Account screen and handles requests to modify characters and the user’s account</w:t>
+            </w:r>
+          </w:p>
+        </w:tc>
+      </w:tr>
+      <w:tr>
+        <w:tc>
+          <w:tcPr>
+            <w:tcW w:w="1705" w:type="dxa"/>
+          </w:tcPr>
+          <w:p>
+            <w:pPr>
+              <w:rPr>
+                <w:rFonts w:ascii="Times New Roman" w:hAnsi="Times New Roman" w:cs="Times New Roman"/>
+                <w:sz w:val="24"/>
+                <w:szCs w:val="24"/>
+              </w:rPr>
+            </w:pPr>
+            <w:r>
+              <w:rPr>
+                <w:rFonts w:ascii="Times New Roman" w:hAnsi="Times New Roman" w:cs="Times New Roman"/>
+                <w:sz w:val="24"/>
+                <w:szCs w:val="24"/>
+              </w:rPr>
+              <w:t>“/logout”</w:t>
+            </w:r>
+          </w:p>
+        </w:tc>
+        <w:tc>
+          <w:tcPr>
+            <w:tcW w:w="7645" w:type="dxa"/>
+          </w:tcPr>
+          <w:p>
+            <w:pPr>
+              <w:rPr>
+                <w:rFonts w:ascii="Times New Roman" w:hAnsi="Times New Roman" w:cs="Times New Roman"/>
+                <w:sz w:val="24"/>
+                <w:szCs w:val="24"/>
+              </w:rPr>
+            </w:pPr>
+            <w:r>
+              <w:rPr>
+                <w:rFonts w:ascii="Times New Roman" w:hAnsi="Times New Roman" w:cs="Times New Roman"/>
+                <w:sz w:val="24"/>
+                <w:szCs w:val="24"/>
+              </w:rPr>
+              <w:t>Logs the user out of the site</w:t>
+            </w:r>
+          </w:p>
+        </w:tc>
+      </w:tr>
+      <w:tr>
+        <w:tc>
+          <w:tcPr>
+            <w:tcW w:w="1705" w:type="dxa"/>
+          </w:tcPr>
+          <w:p>
+            <w:pPr>
+              <w:rPr>
+                <w:rFonts w:ascii="Times New Roman" w:hAnsi="Times New Roman" w:cs="Times New Roman"/>
+                <w:sz w:val="24"/>
+                <w:szCs w:val="24"/>
+              </w:rPr>
+            </w:pPr>
+            <w:r>
+              <w:rPr>
+                <w:rFonts w:ascii="Times New Roman" w:hAnsi="Times New Roman" w:cs="Times New Roman"/>
+                <w:sz w:val="24"/>
+                <w:szCs w:val="24"/>
+              </w:rPr>
+              <w:t>“/character”</w:t>
+            </w:r>
+          </w:p>
+        </w:tc>
+        <w:tc>
+          <w:tcPr>
+            <w:tcW w:w="7645" w:type="dxa"/>
+          </w:tcPr>
+          <w:p>
+            <w:pPr>
+              <w:rPr>
+                <w:rFonts w:ascii="Times New Roman" w:hAnsi="Times New Roman" w:cs="Times New Roman"/>
+                <w:sz w:val="24"/>
+                <w:szCs w:val="24"/>
+              </w:rPr>
+            </w:pPr>
+            <w:r>
+              <w:rPr>
+                <w:rFonts w:ascii="Times New Roman" w:hAnsi="Times New Roman" w:cs="Times New Roman"/>
+                <w:sz w:val="24"/>
+                <w:szCs w:val="24"/>
+              </w:rPr>
+              <w:t>Renders the Character screen, computes statistics, and handles requests to remove items</w:t>
+            </w:r>
+          </w:p>
+        </w:tc>
+      </w:tr>
+      <w:tr>
+        <w:tc>
+          <w:tcPr>
+            <w:tcW w:w="1705" w:type="dxa"/>
+          </w:tcPr>
+          <w:p>
+            <w:pPr>
+              <w:rPr>
+                <w:rFonts w:ascii="Times New Roman" w:hAnsi="Times New Roman" w:cs="Times New Roman"/>
+                <w:sz w:val="24"/>
+                <w:szCs w:val="24"/>
+              </w:rPr>
+            </w:pPr>
+            <w:r>
+              <w:rPr>
+                <w:rFonts w:ascii="Times New Roman" w:hAnsi="Times New Roman" w:cs="Times New Roman"/>
+                <w:sz w:val="24"/>
+                <w:szCs w:val="24"/>
+              </w:rPr>
+              <w:t>“/register”</w:t>
+            </w:r>
+          </w:p>
+        </w:tc>
+        <w:tc>
+          <w:tcPr>
+            <w:tcW w:w="7645" w:type="dxa"/>
+          </w:tcPr>
+          <w:p>
+            <w:pPr>
+              <w:rPr>
+                <w:rFonts w:ascii="Times New Roman" w:hAnsi="Times New Roman" w:cs="Times New Roman"/>
+                <w:sz w:val="24"/>
+                <w:szCs w:val="24"/>
+              </w:rPr>
+            </w:pPr>
+            <w:r>
+              <w:rPr>
+                <w:rFonts w:ascii="Times New Roman" w:hAnsi="Times New Roman" w:cs="Times New Roman"/>
+                <w:sz w:val="24"/>
+                <w:szCs w:val="24"/>
+              </w:rPr>
+              <w:t>Renders the user registration screen and handles registration requests</w:t>
+            </w:r>
+          </w:p>
+        </w:tc>
+      </w:tr>
+    </w:tbl>
     <w:p>
       <w:pPr>
         <w:rPr>
@@ -4154,7 +6680,7 @@
                           </pic:cNvPicPr>
                         </pic:nvPicPr>
                         <pic:blipFill>
-                          <a:blip r:embed="rId17" cstate="print">
+                          <a:blip r:embed="rId18" cstate="print">
                             <a:extLst>
                               <a:ext uri="{28A0092B-C50C-407E-A947-70E740481C1C}">
                                 <a14:useLocalDpi xmlns:a14="http://schemas.microsoft.com/office/drawing/2010/main" val="0"/>
@@ -4231,7 +6757,7 @@
                           </pic:cNvPicPr>
                         </pic:nvPicPr>
                         <pic:blipFill>
-                          <a:blip r:embed="rId18" cstate="print">
+                          <a:blip r:embed="rId19" cstate="print">
                             <a:extLst>
                               <a:ext uri="{28A0092B-C50C-407E-A947-70E740481C1C}">
                                 <a14:useLocalDpi xmlns:a14="http://schemas.microsoft.com/office/drawing/2010/main" val="0"/>
@@ -4312,7 +6838,7 @@
                           </pic:cNvPicPr>
                         </pic:nvPicPr>
                         <pic:blipFill>
-                          <a:blip r:embed="rId19" cstate="print">
+                          <a:blip r:embed="rId20" cstate="print">
                             <a:extLst>
                               <a:ext uri="{28A0092B-C50C-407E-A947-70E740481C1C}">
                                 <a14:useLocalDpi xmlns:a14="http://schemas.microsoft.com/office/drawing/2010/main" val="0"/>
@@ -4393,7 +6919,7 @@
                           </pic:cNvPicPr>
                         </pic:nvPicPr>
                         <pic:blipFill>
-                          <a:blip r:embed="rId20" cstate="print">
+                          <a:blip r:embed="rId21" cstate="print">
                             <a:extLst>
                               <a:ext uri="{28A0092B-C50C-407E-A947-70E740481C1C}">
                                 <a14:useLocalDpi xmlns:a14="http://schemas.microsoft.com/office/drawing/2010/main" val="0"/>
@@ -4458,7 +6984,7 @@
               </w:rPr>
               <w:lastRenderedPageBreak/>
               <w:drawing>
-                <wp:inline distT="0" distB="0" distL="0" distR="0" wp14:anchorId="4D603836" wp14:editId="4BAAA7C3">
+                <wp:inline distT="0" distB="0" distL="0" distR="0" wp14:anchorId="4D603836" wp14:editId="06F6DE18">
                   <wp:extent cx="5952554" cy="4550980"/>
                   <wp:effectExtent l="0" t="0" r="0" b="2540"/>
                   <wp:docPr id="719865867" name="Picture 9"/>
@@ -4475,7 +7001,7 @@
                           </pic:cNvPicPr>
                         </pic:nvPicPr>
                         <pic:blipFill>
-                          <a:blip r:embed="rId21" cstate="print">
+                          <a:blip r:embed="rId22" cstate="print">
                             <a:extLst>
                               <a:ext uri="{28A0092B-C50C-407E-A947-70E740481C1C}">
                                 <a14:useLocalDpi xmlns:a14="http://schemas.microsoft.com/office/drawing/2010/main" val="0"/>
@@ -4592,7 +7118,7 @@
 </file>
 
 <file path=word/endnotes.xml><?xml version="1.0" encoding="utf-8"?>
-<w:endnotes xmlns:wpc="http://schemas.microsoft.com/office/word/2010/wordprocessingCanvas" xmlns:cx="http://schemas.microsoft.com/office/drawing/2014/chartex" xmlns:cx1="http://schemas.microsoft.com/office/drawing/2015/9/8/chartex" xmlns:cx2="http://schemas.microsoft.com/office/drawing/2015/10/21/chartex" xmlns:cx3="http://schemas.microsoft.com/office/drawing/2016/5/9/chartex" xmlns:cx4="http://schemas.microsoft.com/office/drawing/2016/5/10/chartex" xmlns:cx5="http://schemas.microsoft.com/office/drawing/2016/5/11/chartex" xmlns:cx6="http://schemas.microsoft.com/office/drawing/2016/5/12/chartex" xmlns:cx7="http://schemas.microsoft.com/office/drawing/2016/5/13/chartex" xmlns:cx8="http://schemas.microsoft.com/office/drawing/2016/5/14/chartex" xmlns:mc="http://schemas.openxmlformats.org/markup-compatibility/2006" xmlns:aink="http://schemas.microsoft.com/office/drawing/2016/ink" xmlns:am3d="http://schemas.microsoft.com/office/drawing/2017/model3d" xmlns:o="urn:schemas-microsoft-com:office:office" xmlns:oel="http://schemas.microsoft.com/office/2019/extlst" xmlns:r="http://schemas.openxmlformats.org/officeDocument/2006/relationships" xmlns:m="http://schemas.openxmlformats.org/officeDocument/2006/math" xmlns:v="urn:schemas-microsoft-com:vml" xmlns:wp14="http://schemas.microsoft.com/office/word/2010/wordprocessingDrawing" xmlns:wp="http://schemas.openxmlformats.org/drawingml/2006/wordprocessingDrawing" xmlns:w10="urn:schemas-microsoft-com:office:word" xmlns:w="http://schemas.openxmlformats.org/wordprocessingml/2006/main" xmlns:w14="http://schemas.microsoft.com/office/word/2010/wordml" xmlns:w15="http://schemas.microsoft.com/office/word/2012/wordml" xmlns:w16cex="http://schemas.microsoft.com/office/word/2018/wordml/cex" xmlns:w16cid="http://schemas.microsoft.com/office/word/2016/wordml/cid" xmlns:w16="http://schemas.microsoft.com/office/word/2018/wordml" xmlns:w16sdtdh="http://schemas.microsoft.com/office/word/2020/wordml/sdtdatahash" xmlns:w16se="http://schemas.microsoft.com/office/word/2015/wordml/symex" xmlns:wpg="http://schemas.microsoft.com/office/word/2010/wordprocessingGroup" xmlns:wpi="http://schemas.microsoft.com/office/word/2010/wordprocessingInk" xmlns:wne="http://schemas.microsoft.com/office/word/2006/wordml" xmlns:wps="http://schemas.microsoft.com/office/word/2010/wordprocessingShape" mc:Ignorable="w14 w15 w16se w16cid w16 w16cex w16sdtdh wp14">
+<w:endnotes xmlns:wpc="http://schemas.microsoft.com/office/word/2010/wordprocessingCanvas" xmlns:cx="http://schemas.microsoft.com/office/drawing/2014/chartex" xmlns:cx1="http://schemas.microsoft.com/office/drawing/2015/9/8/chartex" xmlns:cx2="http://schemas.microsoft.com/office/drawing/2015/10/21/chartex" xmlns:cx3="http://schemas.microsoft.com/office/drawing/2016/5/9/chartex" xmlns:cx4="http://schemas.microsoft.com/office/drawing/2016/5/10/chartex" xmlns:cx5="http://schemas.microsoft.com/office/drawing/2016/5/11/chartex" xmlns:cx6="http://schemas.microsoft.com/office/drawing/2016/5/12/chartex" xmlns:cx7="http://schemas.microsoft.com/office/drawing/2016/5/13/chartex" xmlns:cx8="http://schemas.microsoft.com/office/drawing/2016/5/14/chartex" xmlns:mc="http://schemas.openxmlformats.org/markup-compatibility/2006" xmlns:aink="http://schemas.microsoft.com/office/drawing/2016/ink" xmlns:am3d="http://schemas.microsoft.com/office/drawing/2017/model3d" xmlns:o="urn:schemas-microsoft-com:office:office" xmlns:oel="http://schemas.microsoft.com/office/2019/extlst" xmlns:r="http://schemas.openxmlformats.org/officeDocument/2006/relationships" xmlns:m="http://schemas.openxmlformats.org/officeDocument/2006/math" xmlns:v="urn:schemas-microsoft-com:vml" xmlns:wp14="http://schemas.microsoft.com/office/word/2010/wordprocessingDrawing" xmlns:wp="http://schemas.openxmlformats.org/drawingml/2006/wordprocessingDrawing" xmlns:w10="urn:schemas-microsoft-com:office:word" xmlns:w="http://schemas.openxmlformats.org/wordprocessingml/2006/main" xmlns:w14="http://schemas.microsoft.com/office/word/2010/wordml" xmlns:w15="http://schemas.microsoft.com/office/word/2012/wordml" xmlns:w16cex="http://schemas.microsoft.com/office/word/2018/wordml/cex" xmlns:w16cid="http://schemas.microsoft.com/office/word/2016/wordml/cid" xmlns:w16="http://schemas.microsoft.com/office/word/2018/wordml" xmlns:w16du="http://schemas.microsoft.com/office/word/2023/wordml/word16du" xmlns:w16sdtdh="http://schemas.microsoft.com/office/word/2020/wordml/sdtdatahash" xmlns:w16se="http://schemas.microsoft.com/office/word/2015/wordml/symex" xmlns:wpg="http://schemas.microsoft.com/office/word/2010/wordprocessingGroup" xmlns:wpi="http://schemas.microsoft.com/office/word/2010/wordprocessingInk" xmlns:wne="http://schemas.microsoft.com/office/word/2006/wordml" xmlns:wps="http://schemas.microsoft.com/office/word/2010/wordprocessingShape" mc:Ignorable="w14 w15 w16se w16cid w16 w16cex w16sdtdh w16du wp14">
   <w:endnote w:type="separator" w:id="-1">
     <w:p>
       <w:pPr>
@@ -4617,7 +7143,7 @@
 </file>
 
 <file path=word/footer1.xml><?xml version="1.0" encoding="utf-8"?>
-<w:ftr xmlns:wpc="http://schemas.microsoft.com/office/word/2010/wordprocessingCanvas" xmlns:cx="http://schemas.microsoft.com/office/drawing/2014/chartex" xmlns:cx1="http://schemas.microsoft.com/office/drawing/2015/9/8/chartex" xmlns:cx2="http://schemas.microsoft.com/office/drawing/2015/10/21/chartex" xmlns:cx3="http://schemas.microsoft.com/office/drawing/2016/5/9/chartex" xmlns:cx4="http://schemas.microsoft.com/office/drawing/2016/5/10/chartex" xmlns:cx5="http://schemas.microsoft.com/office/drawing/2016/5/11/chartex" xmlns:cx6="http://schemas.microsoft.com/office/drawing/2016/5/12/chartex" xmlns:cx7="http://schemas.microsoft.com/office/drawing/2016/5/13/chartex" xmlns:cx8="http://schemas.microsoft.com/office/drawing/2016/5/14/chartex" xmlns:mc="http://schemas.openxmlformats.org/markup-compatibility/2006" xmlns:aink="http://schemas.microsoft.com/office/drawing/2016/ink" xmlns:am3d="http://schemas.microsoft.com/office/drawing/2017/model3d" xmlns:o="urn:schemas-microsoft-com:office:office" xmlns:oel="http://schemas.microsoft.com/office/2019/extlst" xmlns:r="http://schemas.openxmlformats.org/officeDocument/2006/relationships" xmlns:m="http://schemas.openxmlformats.org/officeDocument/2006/math" xmlns:v="urn:schemas-microsoft-com:vml" xmlns:wp14="http://schemas.microsoft.com/office/word/2010/wordprocessingDrawing" xmlns:wp="http://schemas.openxmlformats.org/drawingml/2006/wordprocessingDrawing" xmlns:w10="urn:schemas-microsoft-com:office:word" xmlns:w="http://schemas.openxmlformats.org/wordprocessingml/2006/main" xmlns:w14="http://schemas.microsoft.com/office/word/2010/wordml" xmlns:w15="http://schemas.microsoft.com/office/word/2012/wordml" xmlns:w16cex="http://schemas.microsoft.com/office/word/2018/wordml/cex" xmlns:w16cid="http://schemas.microsoft.com/office/word/2016/wordml/cid" xmlns:w16="http://schemas.microsoft.com/office/word/2018/wordml" xmlns:w16sdtdh="http://schemas.microsoft.com/office/word/2020/wordml/sdtdatahash" xmlns:w16se="http://schemas.microsoft.com/office/word/2015/wordml/symex" xmlns:wpg="http://schemas.microsoft.com/office/word/2010/wordprocessingGroup" xmlns:wpi="http://schemas.microsoft.com/office/word/2010/wordprocessingInk" xmlns:wne="http://schemas.microsoft.com/office/word/2006/wordml" xmlns:wps="http://schemas.microsoft.com/office/word/2010/wordprocessingShape" mc:Ignorable="w14 w15 w16se w16cid w16 w16cex w16sdtdh wp14">
+<w:ftr xmlns:wpc="http://schemas.microsoft.com/office/word/2010/wordprocessingCanvas" xmlns:cx="http://schemas.microsoft.com/office/drawing/2014/chartex" xmlns:cx1="http://schemas.microsoft.com/office/drawing/2015/9/8/chartex" xmlns:cx2="http://schemas.microsoft.com/office/drawing/2015/10/21/chartex" xmlns:cx3="http://schemas.microsoft.com/office/drawing/2016/5/9/chartex" xmlns:cx4="http://schemas.microsoft.com/office/drawing/2016/5/10/chartex" xmlns:cx5="http://schemas.microsoft.com/office/drawing/2016/5/11/chartex" xmlns:cx6="http://schemas.microsoft.com/office/drawing/2016/5/12/chartex" xmlns:cx7="http://schemas.microsoft.com/office/drawing/2016/5/13/chartex" xmlns:cx8="http://schemas.microsoft.com/office/drawing/2016/5/14/chartex" xmlns:mc="http://schemas.openxmlformats.org/markup-compatibility/2006" xmlns:aink="http://schemas.microsoft.com/office/drawing/2016/ink" xmlns:am3d="http://schemas.microsoft.com/office/drawing/2017/model3d" xmlns:o="urn:schemas-microsoft-com:office:office" xmlns:oel="http://schemas.microsoft.com/office/2019/extlst" xmlns:r="http://schemas.openxmlformats.org/officeDocument/2006/relationships" xmlns:m="http://schemas.openxmlformats.org/officeDocument/2006/math" xmlns:v="urn:schemas-microsoft-com:vml" xmlns:wp14="http://schemas.microsoft.com/office/word/2010/wordprocessingDrawing" xmlns:wp="http://schemas.openxmlformats.org/drawingml/2006/wordprocessingDrawing" xmlns:w10="urn:schemas-microsoft-com:office:word" xmlns:w="http://schemas.openxmlformats.org/wordprocessingml/2006/main" xmlns:w14="http://schemas.microsoft.com/office/word/2010/wordml" xmlns:w15="http://schemas.microsoft.com/office/word/2012/wordml" xmlns:w16cex="http://schemas.microsoft.com/office/word/2018/wordml/cex" xmlns:w16cid="http://schemas.microsoft.com/office/word/2016/wordml/cid" xmlns:w16="http://schemas.microsoft.com/office/word/2018/wordml" xmlns:w16du="http://schemas.microsoft.com/office/word/2023/wordml/word16du" xmlns:w16sdtdh="http://schemas.microsoft.com/office/word/2020/wordml/sdtdatahash" xmlns:w16se="http://schemas.microsoft.com/office/word/2015/wordml/symex" xmlns:wpg="http://schemas.microsoft.com/office/word/2010/wordprocessingGroup" xmlns:wpi="http://schemas.microsoft.com/office/word/2010/wordprocessingInk" xmlns:wne="http://schemas.microsoft.com/office/word/2006/wordml" xmlns:wps="http://schemas.microsoft.com/office/word/2010/wordprocessingShape" mc:Ignorable="w14 w15 w16se w16cid w16 w16cex w16sdtdh w16du wp14">
   <w:sdt>
     <w:sdtPr>
       <w:id w:val="481435371"/>
@@ -4670,7 +7196,7 @@
 </file>
 
 <file path=word/footnotes.xml><?xml version="1.0" encoding="utf-8"?>
-<w:footnotes xmlns:wpc="http://schemas.microsoft.com/office/word/2010/wordprocessingCanvas" xmlns:cx="http://schemas.microsoft.com/office/drawing/2014/chartex" xmlns:cx1="http://schemas.microsoft.com/office/drawing/2015/9/8/chartex" xmlns:cx2="http://schemas.microsoft.com/office/drawing/2015/10/21/chartex" xmlns:cx3="http://schemas.microsoft.com/office/drawing/2016/5/9/chartex" xmlns:cx4="http://schemas.microsoft.com/office/drawing/2016/5/10/chartex" xmlns:cx5="http://schemas.microsoft.com/office/drawing/2016/5/11/chartex" xmlns:cx6="http://schemas.microsoft.com/office/drawing/2016/5/12/chartex" xmlns:cx7="http://schemas.microsoft.com/office/drawing/2016/5/13/chartex" xmlns:cx8="http://schemas.microsoft.com/office/drawing/2016/5/14/chartex" xmlns:mc="http://schemas.openxmlformats.org/markup-compatibility/2006" xmlns:aink="http://schemas.microsoft.com/office/drawing/2016/ink" xmlns:am3d="http://schemas.microsoft.com/office/drawing/2017/model3d" xmlns:o="urn:schemas-microsoft-com:office:office" xmlns:oel="http://schemas.microsoft.com/office/2019/extlst" xmlns:r="http://schemas.openxmlformats.org/officeDocument/2006/relationships" xmlns:m="http://schemas.openxmlformats.org/officeDocument/2006/math" xmlns:v="urn:schemas-microsoft-com:vml" xmlns:wp14="http://schemas.microsoft.com/office/word/2010/wordprocessingDrawing" xmlns:wp="http://schemas.openxmlformats.org/drawingml/2006/wordprocessingDrawing" xmlns:w10="urn:schemas-microsoft-com:office:word" xmlns:w="http://schemas.openxmlformats.org/wordprocessingml/2006/main" xmlns:w14="http://schemas.microsoft.com/office/word/2010/wordml" xmlns:w15="http://schemas.microsoft.com/office/word/2012/wordml" xmlns:w16cex="http://schemas.microsoft.com/office/word/2018/wordml/cex" xmlns:w16cid="http://schemas.microsoft.com/office/word/2016/wordml/cid" xmlns:w16="http://schemas.microsoft.com/office/word/2018/wordml" xmlns:w16sdtdh="http://schemas.microsoft.com/office/word/2020/wordml/sdtdatahash" xmlns:w16se="http://schemas.microsoft.com/office/word/2015/wordml/symex" xmlns:wpg="http://schemas.microsoft.com/office/word/2010/wordprocessingGroup" xmlns:wpi="http://schemas.microsoft.com/office/word/2010/wordprocessingInk" xmlns:wne="http://schemas.microsoft.com/office/word/2006/wordml" xmlns:wps="http://schemas.microsoft.com/office/word/2010/wordprocessingShape" mc:Ignorable="w14 w15 w16se w16cid w16 w16cex w16sdtdh wp14">
+<w:footnotes xmlns:wpc="http://schemas.microsoft.com/office/word/2010/wordprocessingCanvas" xmlns:cx="http://schemas.microsoft.com/office/drawing/2014/chartex" xmlns:cx1="http://schemas.microsoft.com/office/drawing/2015/9/8/chartex" xmlns:cx2="http://schemas.microsoft.com/office/drawing/2015/10/21/chartex" xmlns:cx3="http://schemas.microsoft.com/office/drawing/2016/5/9/chartex" xmlns:cx4="http://schemas.microsoft.com/office/drawing/2016/5/10/chartex" xmlns:cx5="http://schemas.microsoft.com/office/drawing/2016/5/11/chartex" xmlns:cx6="http://schemas.microsoft.com/office/drawing/2016/5/12/chartex" xmlns:cx7="http://schemas.microsoft.com/office/drawing/2016/5/13/chartex" xmlns:cx8="http://schemas.microsoft.com/office/drawing/2016/5/14/chartex" xmlns:mc="http://schemas.openxmlformats.org/markup-compatibility/2006" xmlns:aink="http://schemas.microsoft.com/office/drawing/2016/ink" xmlns:am3d="http://schemas.microsoft.com/office/drawing/2017/model3d" xmlns:o="urn:schemas-microsoft-com:office:office" xmlns:oel="http://schemas.microsoft.com/office/2019/extlst" xmlns:r="http://schemas.openxmlformats.org/officeDocument/2006/relationships" xmlns:m="http://schemas.openxmlformats.org/officeDocument/2006/math" xmlns:v="urn:schemas-microsoft-com:vml" xmlns:wp14="http://schemas.microsoft.com/office/word/2010/wordprocessingDrawing" xmlns:wp="http://schemas.openxmlformats.org/drawingml/2006/wordprocessingDrawing" xmlns:w10="urn:schemas-microsoft-com:office:word" xmlns:w="http://schemas.openxmlformats.org/wordprocessingml/2006/main" xmlns:w14="http://schemas.microsoft.com/office/word/2010/wordml" xmlns:w15="http://schemas.microsoft.com/office/word/2012/wordml" xmlns:w16cex="http://schemas.microsoft.com/office/word/2018/wordml/cex" xmlns:w16cid="http://schemas.microsoft.com/office/word/2016/wordml/cid" xmlns:w16="http://schemas.microsoft.com/office/word/2018/wordml" xmlns:w16du="http://schemas.microsoft.com/office/word/2023/wordml/word16du" xmlns:w16sdtdh="http://schemas.microsoft.com/office/word/2020/wordml/sdtdatahash" xmlns:w16se="http://schemas.microsoft.com/office/word/2015/wordml/symex" xmlns:wpg="http://schemas.microsoft.com/office/word/2010/wordprocessingGroup" xmlns:wpi="http://schemas.microsoft.com/office/word/2010/wordprocessingInk" xmlns:wne="http://schemas.microsoft.com/office/word/2006/wordml" xmlns:wps="http://schemas.microsoft.com/office/word/2010/wordprocessingShape" mc:Ignorable="w14 w15 w16se w16cid w16 w16cex w16sdtdh w16du wp14">
   <w:footnote w:type="separator" w:id="-1">
     <w:p>
       <w:pPr>
@@ -4695,7 +7221,7 @@
 </file>
 
 <file path=word/numbering.xml><?xml version="1.0" encoding="utf-8"?>
-<w:numbering xmlns:wpc="http://schemas.microsoft.com/office/word/2010/wordprocessingCanvas" xmlns:cx="http://schemas.microsoft.com/office/drawing/2014/chartex" xmlns:cx1="http://schemas.microsoft.com/office/drawing/2015/9/8/chartex" xmlns:cx2="http://schemas.microsoft.com/office/drawing/2015/10/21/chartex" xmlns:cx3="http://schemas.microsoft.com/office/drawing/2016/5/9/chartex" xmlns:cx4="http://schemas.microsoft.com/office/drawing/2016/5/10/chartex" xmlns:cx5="http://schemas.microsoft.com/office/drawing/2016/5/11/chartex" xmlns:cx6="http://schemas.microsoft.com/office/drawing/2016/5/12/chartex" xmlns:cx7="http://schemas.microsoft.com/office/drawing/2016/5/13/chartex" xmlns:cx8="http://schemas.microsoft.com/office/drawing/2016/5/14/chartex" xmlns:mc="http://schemas.openxmlformats.org/markup-compatibility/2006" xmlns:aink="http://schemas.microsoft.com/office/drawing/2016/ink" xmlns:am3d="http://schemas.microsoft.com/office/drawing/2017/model3d" xmlns:o="urn:schemas-microsoft-com:office:office" xmlns:oel="http://schemas.microsoft.com/office/2019/extlst" xmlns:r="http://schemas.openxmlformats.org/officeDocument/2006/relationships" xmlns:m="http://schemas.openxmlformats.org/officeDocument/2006/math" xmlns:v="urn:schemas-microsoft-com:vml" xmlns:wp14="http://schemas.microsoft.com/office/word/2010/wordprocessingDrawing" xmlns:wp="http://schemas.openxmlformats.org/drawingml/2006/wordprocessingDrawing" xmlns:w10="urn:schemas-microsoft-com:office:word" xmlns:w="http://schemas.openxmlformats.org/wordprocessingml/2006/main" xmlns:w14="http://schemas.microsoft.com/office/word/2010/wordml" xmlns:w15="http://schemas.microsoft.com/office/word/2012/wordml" xmlns:w16cex="http://schemas.microsoft.com/office/word/2018/wordml/cex" xmlns:w16cid="http://schemas.microsoft.com/office/word/2016/wordml/cid" xmlns:w16="http://schemas.microsoft.com/office/word/2018/wordml" xmlns:w16sdtdh="http://schemas.microsoft.com/office/word/2020/wordml/sdtdatahash" xmlns:w16se="http://schemas.microsoft.com/office/word/2015/wordml/symex" xmlns:wpg="http://schemas.microsoft.com/office/word/2010/wordprocessingGroup" xmlns:wpi="http://schemas.microsoft.com/office/word/2010/wordprocessingInk" xmlns:wne="http://schemas.microsoft.com/office/word/2006/wordml" xmlns:wps="http://schemas.microsoft.com/office/word/2010/wordprocessingShape" mc:Ignorable="w14 w15 w16se w16cid w16 w16cex w16sdtdh wp14">
+<w:numbering xmlns:wpc="http://schemas.microsoft.com/office/word/2010/wordprocessingCanvas" xmlns:cx="http://schemas.microsoft.com/office/drawing/2014/chartex" xmlns:cx1="http://schemas.microsoft.com/office/drawing/2015/9/8/chartex" xmlns:cx2="http://schemas.microsoft.com/office/drawing/2015/10/21/chartex" xmlns:cx3="http://schemas.microsoft.com/office/drawing/2016/5/9/chartex" xmlns:cx4="http://schemas.microsoft.com/office/drawing/2016/5/10/chartex" xmlns:cx5="http://schemas.microsoft.com/office/drawing/2016/5/11/chartex" xmlns:cx6="http://schemas.microsoft.com/office/drawing/2016/5/12/chartex" xmlns:cx7="http://schemas.microsoft.com/office/drawing/2016/5/13/chartex" xmlns:cx8="http://schemas.microsoft.com/office/drawing/2016/5/14/chartex" xmlns:mc="http://schemas.openxmlformats.org/markup-compatibility/2006" xmlns:aink="http://schemas.microsoft.com/office/drawing/2016/ink" xmlns:am3d="http://schemas.microsoft.com/office/drawing/2017/model3d" xmlns:o="urn:schemas-microsoft-com:office:office" xmlns:oel="http://schemas.microsoft.com/office/2019/extlst" xmlns:r="http://schemas.openxmlformats.org/officeDocument/2006/relationships" xmlns:m="http://schemas.openxmlformats.org/officeDocument/2006/math" xmlns:v="urn:schemas-microsoft-com:vml" xmlns:wp14="http://schemas.microsoft.com/office/word/2010/wordprocessingDrawing" xmlns:wp="http://schemas.openxmlformats.org/drawingml/2006/wordprocessingDrawing" xmlns:w10="urn:schemas-microsoft-com:office:word" xmlns:w="http://schemas.openxmlformats.org/wordprocessingml/2006/main" xmlns:w14="http://schemas.microsoft.com/office/word/2010/wordml" xmlns:w15="http://schemas.microsoft.com/office/word/2012/wordml" xmlns:w16cex="http://schemas.microsoft.com/office/word/2018/wordml/cex" xmlns:w16cid="http://schemas.microsoft.com/office/word/2016/wordml/cid" xmlns:w16="http://schemas.microsoft.com/office/word/2018/wordml" xmlns:w16du="http://schemas.microsoft.com/office/word/2023/wordml/word16du" xmlns:w16sdtdh="http://schemas.microsoft.com/office/word/2020/wordml/sdtdatahash" xmlns:w16se="http://schemas.microsoft.com/office/word/2015/wordml/symex" xmlns:wpg="http://schemas.microsoft.com/office/word/2010/wordprocessingGroup" xmlns:wpi="http://schemas.microsoft.com/office/word/2010/wordprocessingInk" xmlns:wne="http://schemas.microsoft.com/office/word/2006/wordml" xmlns:wps="http://schemas.microsoft.com/office/word/2010/wordprocessingShape" mc:Ignorable="w14 w15 w16se w16cid w16 w16cex w16sdtdh w16du wp14">
   <w:abstractNum w:abstractNumId="0" w15:restartNumberingAfterBreak="0">
     <w:nsid w:val="078A79C3"/>
     <w:multiLevelType w:val="multilevel"/>
@@ -5709,7 +8235,7 @@
         <w:rFonts w:ascii="Times New Roman" w:eastAsiaTheme="minorEastAsia" w:hAnsi="Times New Roman" w:cs="Times New Roman" w:hint="default"/>
       </w:rPr>
     </w:lvl>
-    <w:lvl w:ilvl="1" w:tplc="04090003" w:tentative="1">
+    <w:lvl w:ilvl="1" w:tplc="04090003">
       <w:start w:val="1"/>
       <w:numFmt w:val="bullet"/>
       <w:lvlText w:val="o"/>
@@ -6558,7 +9084,7 @@
 </file>
 
 <file path=word/styles.xml><?xml version="1.0" encoding="utf-8"?>
-<w:styles xmlns:mc="http://schemas.openxmlformats.org/markup-compatibility/2006" xmlns:r="http://schemas.openxmlformats.org/officeDocument/2006/relationships" xmlns:w="http://schemas.openxmlformats.org/wordprocessingml/2006/main" xmlns:w14="http://schemas.microsoft.com/office/word/2010/wordml" xmlns:w15="http://schemas.microsoft.com/office/word/2012/wordml" xmlns:w16cex="http://schemas.microsoft.com/office/word/2018/wordml/cex" xmlns:w16cid="http://schemas.microsoft.com/office/word/2016/wordml/cid" xmlns:w16="http://schemas.microsoft.com/office/word/2018/wordml" xmlns:w16sdtdh="http://schemas.microsoft.com/office/word/2020/wordml/sdtdatahash" xmlns:w16se="http://schemas.microsoft.com/office/word/2015/wordml/symex" mc:Ignorable="w14 w15 w16se w16cid w16 w16cex w16sdtdh">
+<w:styles xmlns:mc="http://schemas.openxmlformats.org/markup-compatibility/2006" xmlns:r="http://schemas.openxmlformats.org/officeDocument/2006/relationships" xmlns:w="http://schemas.openxmlformats.org/wordprocessingml/2006/main" xmlns:w14="http://schemas.microsoft.com/office/word/2010/wordml" xmlns:w15="http://schemas.microsoft.com/office/word/2012/wordml" xmlns:w16cex="http://schemas.microsoft.com/office/word/2018/wordml/cex" xmlns:w16cid="http://schemas.microsoft.com/office/word/2016/wordml/cid" xmlns:w16="http://schemas.microsoft.com/office/word/2018/wordml" xmlns:w16du="http://schemas.microsoft.com/office/word/2023/wordml/word16du" xmlns:w16sdtdh="http://schemas.microsoft.com/office/word/2020/wordml/sdtdatahash" xmlns:w16se="http://schemas.microsoft.com/office/word/2015/wordml/symex" mc:Ignorable="w14 w15 w16se w16cid w16 w16cex w16sdtdh w16du">
   <w:docDefaults>
     <w:rPrDefault>
       <w:rPr>
@@ -7331,7 +9857,6 @@
     <w:basedOn w:val="Normal"/>
     <w:next w:val="Normal"/>
     <w:uiPriority w:val="35"/>
-    <w:semiHidden/>
     <w:unhideWhenUsed/>
     <w:qFormat/>
     <w:rsid w:val="00046998"/>

</xml_diff>

<commit_message>
Touched up Report 6
</commit_message>
<xml_diff>
--- a/milestone_6/350Report 6.docx
+++ b/milestone_6/350Report 6.docx
@@ -1,6 +1,6 @@
 
 <file path=word/document.xml><?xml version="1.0" encoding="utf-8"?>
-<w:document xmlns:wpc="http://schemas.microsoft.com/office/word/2010/wordprocessingCanvas" xmlns:cx="http://schemas.microsoft.com/office/drawing/2014/chartex" xmlns:cx1="http://schemas.microsoft.com/office/drawing/2015/9/8/chartex" xmlns:cx2="http://schemas.microsoft.com/office/drawing/2015/10/21/chartex" xmlns:cx3="http://schemas.microsoft.com/office/drawing/2016/5/9/chartex" xmlns:cx4="http://schemas.microsoft.com/office/drawing/2016/5/10/chartex" xmlns:cx5="http://schemas.microsoft.com/office/drawing/2016/5/11/chartex" xmlns:cx6="http://schemas.microsoft.com/office/drawing/2016/5/12/chartex" xmlns:cx7="http://schemas.microsoft.com/office/drawing/2016/5/13/chartex" xmlns:cx8="http://schemas.microsoft.com/office/drawing/2016/5/14/chartex" xmlns:mc="http://schemas.openxmlformats.org/markup-compatibility/2006" xmlns:aink="http://schemas.microsoft.com/office/drawing/2016/ink" xmlns:am3d="http://schemas.microsoft.com/office/drawing/2017/model3d" xmlns:o="urn:schemas-microsoft-com:office:office" xmlns:oel="http://schemas.microsoft.com/office/2019/extlst" xmlns:r="http://schemas.openxmlformats.org/officeDocument/2006/relationships" xmlns:m="http://schemas.openxmlformats.org/officeDocument/2006/math" xmlns:v="urn:schemas-microsoft-com:vml" xmlns:wp14="http://schemas.microsoft.com/office/word/2010/wordprocessingDrawing" xmlns:wp="http://schemas.openxmlformats.org/drawingml/2006/wordprocessingDrawing" xmlns:w10="urn:schemas-microsoft-com:office:word" xmlns:w="http://schemas.openxmlformats.org/wordprocessingml/2006/main" xmlns:w14="http://schemas.microsoft.com/office/word/2010/wordml" xmlns:w15="http://schemas.microsoft.com/office/word/2012/wordml" xmlns:w16cex="http://schemas.microsoft.com/office/word/2018/wordml/cex" xmlns:w16cid="http://schemas.microsoft.com/office/word/2016/wordml/cid" xmlns:w16="http://schemas.microsoft.com/office/word/2018/wordml" xmlns:w16du="http://schemas.microsoft.com/office/word/2023/wordml/word16du" xmlns:w16sdtdh="http://schemas.microsoft.com/office/word/2020/wordml/sdtdatahash" xmlns:w16se="http://schemas.microsoft.com/office/word/2015/wordml/symex" xmlns:wpg="http://schemas.microsoft.com/office/word/2010/wordprocessingGroup" xmlns:wpi="http://schemas.microsoft.com/office/word/2010/wordprocessingInk" xmlns:wne="http://schemas.microsoft.com/office/word/2006/wordml" xmlns:wps="http://schemas.microsoft.com/office/word/2010/wordprocessingShape" mc:Ignorable="w14 w15 w16se w16cid w16 w16cex w16sdtdh w16du wp14">
+<w:document xmlns:wpc="http://schemas.microsoft.com/office/word/2010/wordprocessingCanvas" xmlns:cx="http://schemas.microsoft.com/office/drawing/2014/chartex" xmlns:cx1="http://schemas.microsoft.com/office/drawing/2015/9/8/chartex" xmlns:cx2="http://schemas.microsoft.com/office/drawing/2015/10/21/chartex" xmlns:cx3="http://schemas.microsoft.com/office/drawing/2016/5/9/chartex" xmlns:cx4="http://schemas.microsoft.com/office/drawing/2016/5/10/chartex" xmlns:cx5="http://schemas.microsoft.com/office/drawing/2016/5/11/chartex" xmlns:cx6="http://schemas.microsoft.com/office/drawing/2016/5/12/chartex" xmlns:cx7="http://schemas.microsoft.com/office/drawing/2016/5/13/chartex" xmlns:cx8="http://schemas.microsoft.com/office/drawing/2016/5/14/chartex" xmlns:mc="http://schemas.openxmlformats.org/markup-compatibility/2006" xmlns:aink="http://schemas.microsoft.com/office/drawing/2016/ink" xmlns:am3d="http://schemas.microsoft.com/office/drawing/2017/model3d" xmlns:o="urn:schemas-microsoft-com:office:office" xmlns:oel="http://schemas.microsoft.com/office/2019/extlst" xmlns:r="http://schemas.openxmlformats.org/officeDocument/2006/relationships" xmlns:m="http://schemas.openxmlformats.org/officeDocument/2006/math" xmlns:v="urn:schemas-microsoft-com:vml" xmlns:wp14="http://schemas.microsoft.com/office/word/2010/wordprocessingDrawing" xmlns:wp="http://schemas.openxmlformats.org/drawingml/2006/wordprocessingDrawing" xmlns:w10="urn:schemas-microsoft-com:office:word" xmlns:w="http://schemas.openxmlformats.org/wordprocessingml/2006/main" xmlns:w14="http://schemas.microsoft.com/office/word/2010/wordml" xmlns:w15="http://schemas.microsoft.com/office/word/2012/wordml" xmlns:w16cex="http://schemas.microsoft.com/office/word/2018/wordml/cex" xmlns:w16cid="http://schemas.microsoft.com/office/word/2016/wordml/cid" xmlns:w16="http://schemas.microsoft.com/office/word/2018/wordml" xmlns:w16sdtdh="http://schemas.microsoft.com/office/word/2020/wordml/sdtdatahash" xmlns:w16se="http://schemas.microsoft.com/office/word/2015/wordml/symex" xmlns:wpg="http://schemas.microsoft.com/office/word/2010/wordprocessingGroup" xmlns:wpi="http://schemas.microsoft.com/office/word/2010/wordprocessingInk" xmlns:wne="http://schemas.microsoft.com/office/word/2006/wordml" xmlns:wps="http://schemas.microsoft.com/office/word/2010/wordprocessingShape" mc:Ignorable="w14 w15 w16se w16cid w16 w16cex w16sdtdh wp14">
   <w:body>
     <w:p>
       <w:pPr>
@@ -237,7 +237,9 @@
       </w:sdtPr>
       <w:sdtEndPr>
         <w:rPr>
-          <w:bCs/>
+          <w:b/>
+          <w:i w:val="0"/>
+          <w:iCs w:val="0"/>
           <w:kern w:val="0"/>
           <w:lang w:eastAsia="en-US"/>
         </w:rPr>
@@ -778,7 +780,6 @@
             </w:tabs>
             <w:rPr>
               <w:rFonts w:ascii="Times New Roman" w:hAnsi="Times New Roman" w:cs="Times New Roman"/>
-              <w:noProof/>
               <w:sz w:val="24"/>
               <w:szCs w:val="24"/>
             </w:rPr>
@@ -789,7 +790,7 @@
               <w:sz w:val="24"/>
               <w:szCs w:val="24"/>
             </w:rPr>
-            <w:t>Data needed</w:t>
+            <w:t>Data for Pages or Something (Jordan)</w:t>
           </w:r>
           <w:r>
             <w:rPr>
@@ -807,6 +808,122 @@
               <w:szCs w:val="24"/>
             </w:rPr>
             <w:t>7</w:t>
+          </w:r>
+        </w:p>
+        <w:p>
+          <w:pPr>
+            <w:pStyle w:val="TOC1"/>
+            <w:tabs>
+              <w:tab w:val="right" w:pos="8828"/>
+            </w:tabs>
+            <w:rPr>
+              <w:rFonts w:ascii="Times New Roman" w:hAnsi="Times New Roman" w:cs="Times New Roman"/>
+              <w:sz w:val="24"/>
+              <w:szCs w:val="24"/>
+            </w:rPr>
+          </w:pPr>
+          <w:r>
+            <w:rPr>
+              <w:rFonts w:ascii="Times New Roman" w:hAnsi="Times New Roman" w:cs="Times New Roman"/>
+              <w:sz w:val="24"/>
+              <w:szCs w:val="24"/>
+            </w:rPr>
+            <w:t>API Documentation</w:t>
+          </w:r>
+          <w:r>
+            <w:rPr>
+              <w:rFonts w:ascii="Times New Roman" w:hAnsi="Times New Roman" w:cs="Times New Roman"/>
+              <w:noProof/>
+              <w:sz w:val="24"/>
+              <w:szCs w:val="24"/>
+            </w:rPr>
+            <w:tab/>
+          </w:r>
+          <w:r>
+            <w:rPr>
+              <w:rFonts w:ascii="Times New Roman" w:hAnsi="Times New Roman" w:cs="Times New Roman"/>
+              <w:sz w:val="24"/>
+              <w:szCs w:val="24"/>
+            </w:rPr>
+            <w:t>11</w:t>
+          </w:r>
+        </w:p>
+        <w:p>
+          <w:pPr>
+            <w:pStyle w:val="TOC1"/>
+            <w:tabs>
+              <w:tab w:val="right" w:pos="8828"/>
+            </w:tabs>
+            <w:rPr>
+              <w:rFonts w:ascii="Times New Roman" w:hAnsi="Times New Roman" w:cs="Times New Roman"/>
+              <w:bCs w:val="0"/>
+              <w:sz w:val="24"/>
+              <w:szCs w:val="24"/>
+            </w:rPr>
+          </w:pPr>
+          <w:r>
+            <w:rPr>
+              <w:rFonts w:ascii="Times New Roman" w:hAnsi="Times New Roman" w:cs="Times New Roman"/>
+              <w:sz w:val="24"/>
+              <w:szCs w:val="24"/>
+            </w:rPr>
+            <w:t>Front-End Documentation</w:t>
+          </w:r>
+          <w:r>
+            <w:rPr>
+              <w:rFonts w:ascii="Times New Roman" w:hAnsi="Times New Roman" w:cs="Times New Roman"/>
+              <w:noProof/>
+              <w:sz w:val="24"/>
+              <w:szCs w:val="24"/>
+            </w:rPr>
+            <w:tab/>
+          </w:r>
+          <w:r>
+            <w:rPr>
+              <w:rFonts w:ascii="Times New Roman" w:hAnsi="Times New Roman" w:cs="Times New Roman"/>
+              <w:sz w:val="24"/>
+              <w:szCs w:val="24"/>
+            </w:rPr>
+            <w:t>12</w:t>
+          </w:r>
+        </w:p>
+        <w:p>
+          <w:pPr>
+            <w:pStyle w:val="TOC1"/>
+            <w:tabs>
+              <w:tab w:val="right" w:pos="8828"/>
+            </w:tabs>
+            <w:rPr>
+              <w:rFonts w:ascii="Times New Roman" w:hAnsi="Times New Roman" w:cs="Times New Roman"/>
+              <w:noProof/>
+              <w:sz w:val="24"/>
+              <w:szCs w:val="24"/>
+            </w:rPr>
+          </w:pPr>
+          <w:r>
+            <w:rPr>
+              <w:rFonts w:ascii="Times New Roman" w:hAnsi="Times New Roman" w:cs="Times New Roman"/>
+              <w:sz w:val="24"/>
+              <w:szCs w:val="24"/>
+            </w:rPr>
+            <w:t>Instructions for Deploying Completed Project</w:t>
+          </w:r>
+          <w:r>
+            <w:rPr>
+              <w:rFonts w:ascii="Times New Roman" w:hAnsi="Times New Roman" w:cs="Times New Roman"/>
+              <w:noProof/>
+              <w:sz w:val="24"/>
+              <w:szCs w:val="24"/>
+            </w:rPr>
+            <w:tab/>
+          </w:r>
+          <w:r>
+            <w:rPr>
+              <w:rFonts w:ascii="Times New Roman" w:hAnsi="Times New Roman" w:cs="Times New Roman"/>
+              <w:sz w:val="24"/>
+              <w:szCs w:val="24"/>
+            </w:rPr>
+            <w:t>12</w:t>
           </w:r>
         </w:p>
       </w:sdtContent>
@@ -5774,31 +5891,7 @@
                 <w:sz w:val="24"/>
                 <w:szCs w:val="24"/>
               </w:rPr>
-              <w:t>Unequips a</w:t>
-            </w:r>
-            <w:r>
-              <w:rPr>
-                <w:rFonts w:ascii="Times New Roman" w:hAnsi="Times New Roman" w:cs="Times New Roman"/>
-                <w:sz w:val="24"/>
-                <w:szCs w:val="24"/>
-              </w:rPr>
-              <w:t>n accessory</w:t>
-            </w:r>
-            <w:r>
-              <w:rPr>
-                <w:rFonts w:ascii="Times New Roman" w:hAnsi="Times New Roman" w:cs="Times New Roman"/>
-                <w:sz w:val="24"/>
-                <w:szCs w:val="24"/>
-              </w:rPr>
-              <w:t xml:space="preserve"> from a given </w:t>
-            </w:r>
-            <w:r>
-              <w:rPr>
-                <w:rFonts w:ascii="Times New Roman" w:hAnsi="Times New Roman" w:cs="Times New Roman"/>
-                <w:sz w:val="24"/>
-                <w:szCs w:val="24"/>
-              </w:rPr>
-              <w:t>character</w:t>
+              <w:t>Unequips an accessory from a given character</w:t>
             </w:r>
           </w:p>
         </w:tc>
@@ -6571,26 +6664,89 @@
     </w:p>
     <w:p>
       <w:pPr>
-        <w:rPr>
-          <w:rFonts w:ascii="Times New Roman" w:hAnsi="Times New Roman" w:cs="Times New Roman"/>
-          <w:sz w:val="24"/>
-          <w:szCs w:val="24"/>
-        </w:rPr>
-      </w:pPr>
-    </w:p>
-    <w:p>
-      <w:pPr>
-        <w:rPr>
-          <w:rFonts w:ascii="Times New Roman" w:hAnsi="Times New Roman" w:cs="Times New Roman"/>
-          <w:b/>
-          <w:bCs/>
-          <w:caps/>
-          <w:color w:val="FFFFFF" w:themeColor="background1"/>
-          <w:spacing w:val="15"/>
-          <w:sz w:val="24"/>
-          <w:szCs w:val="24"/>
-        </w:rPr>
-      </w:pPr>
+        <w:pStyle w:val="Heading1"/>
+        <w:rPr>
+          <w:rFonts w:ascii="Times New Roman" w:hAnsi="Times New Roman" w:cs="Times New Roman"/>
+          <w:sz w:val="24"/>
+          <w:szCs w:val="24"/>
+        </w:rPr>
+      </w:pPr>
+      <w:r>
+        <w:rPr>
+          <w:rFonts w:ascii="Times New Roman" w:hAnsi="Times New Roman" w:cs="Times New Roman"/>
+          <w:sz w:val="24"/>
+          <w:szCs w:val="24"/>
+        </w:rPr>
+        <w:t>Instructions for Deploying</w:t>
+      </w:r>
+      <w:r>
+        <w:rPr>
+          <w:rFonts w:ascii="Times New Roman" w:hAnsi="Times New Roman" w:cs="Times New Roman"/>
+          <w:sz w:val="24"/>
+          <w:szCs w:val="24"/>
+        </w:rPr>
+        <w:t xml:space="preserve"> Completed</w:t>
+      </w:r>
+      <w:r>
+        <w:rPr>
+          <w:rFonts w:ascii="Times New Roman" w:hAnsi="Times New Roman" w:cs="Times New Roman"/>
+          <w:sz w:val="24"/>
+          <w:szCs w:val="24"/>
+        </w:rPr>
+        <w:t xml:space="preserve"> Project</w:t>
+      </w:r>
+    </w:p>
+    <w:p>
+      <w:pPr>
+        <w:rPr>
+          <w:rFonts w:ascii="Times New Roman" w:hAnsi="Times New Roman" w:cs="Times New Roman"/>
+          <w:sz w:val="24"/>
+          <w:szCs w:val="24"/>
+        </w:rPr>
+      </w:pPr>
+      <w:r>
+        <w:rPr>
+          <w:rFonts w:ascii="Times New Roman" w:hAnsi="Times New Roman" w:cs="Times New Roman"/>
+          <w:sz w:val="24"/>
+          <w:szCs w:val="24"/>
+        </w:rPr>
+        <w:t>T</w:t>
+      </w:r>
+      <w:r>
+        <w:rPr>
+          <w:rFonts w:ascii="Times New Roman" w:hAnsi="Times New Roman" w:cs="Times New Roman"/>
+          <w:sz w:val="24"/>
+          <w:szCs w:val="24"/>
+        </w:rPr>
+        <w:t xml:space="preserve">he code for our completed project can be accessed </w:t>
+      </w:r>
+      <w:r>
+        <w:rPr>
+          <w:rFonts w:ascii="Times New Roman" w:hAnsi="Times New Roman" w:cs="Times New Roman"/>
+          <w:sz w:val="24"/>
+          <w:szCs w:val="24"/>
+        </w:rPr>
+        <w:t xml:space="preserve">on the GitHub. Instructions for deploying our project can be found in </w:t>
+      </w:r>
+      <w:hyperlink r:id="rId18" w:history="1">
+        <w:r>
+          <w:rPr>
+            <w:rStyle w:val="Hyperlink"/>
+            <w:rFonts w:ascii="Times New Roman" w:hAnsi="Times New Roman" w:cs="Times New Roman"/>
+            <w:sz w:val="24"/>
+            <w:szCs w:val="24"/>
+          </w:rPr>
+          <w:t>Website&gt;README.md</w:t>
+        </w:r>
+      </w:hyperlink>
+      <w:r>
+        <w:rPr>
+          <w:rFonts w:ascii="Times New Roman" w:hAnsi="Times New Roman" w:cs="Times New Roman"/>
+          <w:sz w:val="24"/>
+          <w:szCs w:val="24"/>
+        </w:rPr>
+        <w:t>.</w:t>
+      </w:r>
       <w:r>
         <w:rPr>
           <w:rFonts w:ascii="Times New Roman" w:hAnsi="Times New Roman" w:cs="Times New Roman"/>
@@ -6680,7 +6836,7 @@
                           </pic:cNvPicPr>
                         </pic:nvPicPr>
                         <pic:blipFill>
-                          <a:blip r:embed="rId18" cstate="print">
+                          <a:blip r:embed="rId19" cstate="print">
                             <a:extLst>
                               <a:ext uri="{28A0092B-C50C-407E-A947-70E740481C1C}">
                                 <a14:useLocalDpi xmlns:a14="http://schemas.microsoft.com/office/drawing/2010/main" val="0"/>
@@ -6757,7 +6913,7 @@
                           </pic:cNvPicPr>
                         </pic:nvPicPr>
                         <pic:blipFill>
-                          <a:blip r:embed="rId19" cstate="print">
+                          <a:blip r:embed="rId20" cstate="print">
                             <a:extLst>
                               <a:ext uri="{28A0092B-C50C-407E-A947-70E740481C1C}">
                                 <a14:useLocalDpi xmlns:a14="http://schemas.microsoft.com/office/drawing/2010/main" val="0"/>
@@ -6838,7 +6994,7 @@
                           </pic:cNvPicPr>
                         </pic:nvPicPr>
                         <pic:blipFill>
-                          <a:blip r:embed="rId20" cstate="print">
+                          <a:blip r:embed="rId21" cstate="print">
                             <a:extLst>
                               <a:ext uri="{28A0092B-C50C-407E-A947-70E740481C1C}">
                                 <a14:useLocalDpi xmlns:a14="http://schemas.microsoft.com/office/drawing/2010/main" val="0"/>
@@ -6919,7 +7075,7 @@
                           </pic:cNvPicPr>
                         </pic:nvPicPr>
                         <pic:blipFill>
-                          <a:blip r:embed="rId21" cstate="print">
+                          <a:blip r:embed="rId22" cstate="print">
                             <a:extLst>
                               <a:ext uri="{28A0092B-C50C-407E-A947-70E740481C1C}">
                                 <a14:useLocalDpi xmlns:a14="http://schemas.microsoft.com/office/drawing/2010/main" val="0"/>
@@ -6984,7 +7140,7 @@
               </w:rPr>
               <w:lastRenderedPageBreak/>
               <w:drawing>
-                <wp:inline distT="0" distB="0" distL="0" distR="0" wp14:anchorId="4D603836" wp14:editId="06F6DE18">
+                <wp:inline distT="0" distB="0" distL="0" distR="0" wp14:anchorId="4D603836" wp14:editId="741A31D1">
                   <wp:extent cx="5952554" cy="4550980"/>
                   <wp:effectExtent l="0" t="0" r="0" b="2540"/>
                   <wp:docPr id="719865867" name="Picture 9"/>
@@ -7001,7 +7157,7 @@
                           </pic:cNvPicPr>
                         </pic:nvPicPr>
                         <pic:blipFill>
-                          <a:blip r:embed="rId22" cstate="print">
+                          <a:blip r:embed="rId23" cstate="print">
                             <a:extLst>
                               <a:ext uri="{28A0092B-C50C-407E-A947-70E740481C1C}">
                                 <a14:useLocalDpi xmlns:a14="http://schemas.microsoft.com/office/drawing/2010/main" val="0"/>
@@ -7061,50 +7217,6 @@
           <w:szCs w:val="24"/>
         </w:rPr>
       </w:pPr>
-      <w:r>
-        <w:rPr>
-          <w:rFonts w:ascii="Times New Roman" w:hAnsi="Times New Roman" w:cs="Times New Roman"/>
-          <w:sz w:val="24"/>
-          <w:szCs w:val="24"/>
-        </w:rPr>
-        <w:br w:type="page"/>
-      </w:r>
-    </w:p>
-    <w:p>
-      <w:pPr>
-        <w:pStyle w:val="Heading1"/>
-        <w:rPr>
-          <w:rFonts w:ascii="Times New Roman" w:hAnsi="Times New Roman" w:cs="Times New Roman"/>
-          <w:sz w:val="24"/>
-          <w:szCs w:val="24"/>
-        </w:rPr>
-      </w:pPr>
-      <w:r>
-        <w:rPr>
-          <w:rFonts w:ascii="Times New Roman" w:hAnsi="Times New Roman" w:cs="Times New Roman"/>
-          <w:sz w:val="24"/>
-          <w:szCs w:val="24"/>
-        </w:rPr>
-        <w:lastRenderedPageBreak/>
-        <w:t>Appendix 2: High-Fidelity Paper Prototypes</w:t>
-      </w:r>
-    </w:p>
-    <w:p>
-      <w:pPr>
-        <w:rPr>
-          <w:rFonts w:ascii="Times New Roman" w:hAnsi="Times New Roman" w:cs="Times New Roman"/>
-          <w:sz w:val="24"/>
-          <w:szCs w:val="24"/>
-        </w:rPr>
-      </w:pPr>
-      <w:r>
-        <w:rPr>
-          <w:rFonts w:ascii="Times New Roman" w:hAnsi="Times New Roman" w:cs="Times New Roman"/>
-          <w:sz w:val="24"/>
-          <w:szCs w:val="24"/>
-        </w:rPr>
-        <w:t>[images]</w:t>
-      </w:r>
     </w:p>
     <w:sectPr>
       <w:type w:val="continuous"/>
@@ -7118,7 +7230,7 @@
 </file>
 
 <file path=word/endnotes.xml><?xml version="1.0" encoding="utf-8"?>
-<w:endnotes xmlns:wpc="http://schemas.microsoft.com/office/word/2010/wordprocessingCanvas" xmlns:cx="http://schemas.microsoft.com/office/drawing/2014/chartex" xmlns:cx1="http://schemas.microsoft.com/office/drawing/2015/9/8/chartex" xmlns:cx2="http://schemas.microsoft.com/office/drawing/2015/10/21/chartex" xmlns:cx3="http://schemas.microsoft.com/office/drawing/2016/5/9/chartex" xmlns:cx4="http://schemas.microsoft.com/office/drawing/2016/5/10/chartex" xmlns:cx5="http://schemas.microsoft.com/office/drawing/2016/5/11/chartex" xmlns:cx6="http://schemas.microsoft.com/office/drawing/2016/5/12/chartex" xmlns:cx7="http://schemas.microsoft.com/office/drawing/2016/5/13/chartex" xmlns:cx8="http://schemas.microsoft.com/office/drawing/2016/5/14/chartex" xmlns:mc="http://schemas.openxmlformats.org/markup-compatibility/2006" xmlns:aink="http://schemas.microsoft.com/office/drawing/2016/ink" xmlns:am3d="http://schemas.microsoft.com/office/drawing/2017/model3d" xmlns:o="urn:schemas-microsoft-com:office:office" xmlns:oel="http://schemas.microsoft.com/office/2019/extlst" xmlns:r="http://schemas.openxmlformats.org/officeDocument/2006/relationships" xmlns:m="http://schemas.openxmlformats.org/officeDocument/2006/math" xmlns:v="urn:schemas-microsoft-com:vml" xmlns:wp14="http://schemas.microsoft.com/office/word/2010/wordprocessingDrawing" xmlns:wp="http://schemas.openxmlformats.org/drawingml/2006/wordprocessingDrawing" xmlns:w10="urn:schemas-microsoft-com:office:word" xmlns:w="http://schemas.openxmlformats.org/wordprocessingml/2006/main" xmlns:w14="http://schemas.microsoft.com/office/word/2010/wordml" xmlns:w15="http://schemas.microsoft.com/office/word/2012/wordml" xmlns:w16cex="http://schemas.microsoft.com/office/word/2018/wordml/cex" xmlns:w16cid="http://schemas.microsoft.com/office/word/2016/wordml/cid" xmlns:w16="http://schemas.microsoft.com/office/word/2018/wordml" xmlns:w16du="http://schemas.microsoft.com/office/word/2023/wordml/word16du" xmlns:w16sdtdh="http://schemas.microsoft.com/office/word/2020/wordml/sdtdatahash" xmlns:w16se="http://schemas.microsoft.com/office/word/2015/wordml/symex" xmlns:wpg="http://schemas.microsoft.com/office/word/2010/wordprocessingGroup" xmlns:wpi="http://schemas.microsoft.com/office/word/2010/wordprocessingInk" xmlns:wne="http://schemas.microsoft.com/office/word/2006/wordml" xmlns:wps="http://schemas.microsoft.com/office/word/2010/wordprocessingShape" mc:Ignorable="w14 w15 w16se w16cid w16 w16cex w16sdtdh w16du wp14">
+<w:endnotes xmlns:wpc="http://schemas.microsoft.com/office/word/2010/wordprocessingCanvas" xmlns:cx="http://schemas.microsoft.com/office/drawing/2014/chartex" xmlns:cx1="http://schemas.microsoft.com/office/drawing/2015/9/8/chartex" xmlns:cx2="http://schemas.microsoft.com/office/drawing/2015/10/21/chartex" xmlns:cx3="http://schemas.microsoft.com/office/drawing/2016/5/9/chartex" xmlns:cx4="http://schemas.microsoft.com/office/drawing/2016/5/10/chartex" xmlns:cx5="http://schemas.microsoft.com/office/drawing/2016/5/11/chartex" xmlns:cx6="http://schemas.microsoft.com/office/drawing/2016/5/12/chartex" xmlns:cx7="http://schemas.microsoft.com/office/drawing/2016/5/13/chartex" xmlns:cx8="http://schemas.microsoft.com/office/drawing/2016/5/14/chartex" xmlns:mc="http://schemas.openxmlformats.org/markup-compatibility/2006" xmlns:aink="http://schemas.microsoft.com/office/drawing/2016/ink" xmlns:am3d="http://schemas.microsoft.com/office/drawing/2017/model3d" xmlns:o="urn:schemas-microsoft-com:office:office" xmlns:oel="http://schemas.microsoft.com/office/2019/extlst" xmlns:r="http://schemas.openxmlformats.org/officeDocument/2006/relationships" xmlns:m="http://schemas.openxmlformats.org/officeDocument/2006/math" xmlns:v="urn:schemas-microsoft-com:vml" xmlns:wp14="http://schemas.microsoft.com/office/word/2010/wordprocessingDrawing" xmlns:wp="http://schemas.openxmlformats.org/drawingml/2006/wordprocessingDrawing" xmlns:w10="urn:schemas-microsoft-com:office:word" xmlns:w="http://schemas.openxmlformats.org/wordprocessingml/2006/main" xmlns:w14="http://schemas.microsoft.com/office/word/2010/wordml" xmlns:w15="http://schemas.microsoft.com/office/word/2012/wordml" xmlns:w16cex="http://schemas.microsoft.com/office/word/2018/wordml/cex" xmlns:w16cid="http://schemas.microsoft.com/office/word/2016/wordml/cid" xmlns:w16="http://schemas.microsoft.com/office/word/2018/wordml" xmlns:w16sdtdh="http://schemas.microsoft.com/office/word/2020/wordml/sdtdatahash" xmlns:w16se="http://schemas.microsoft.com/office/word/2015/wordml/symex" xmlns:wpg="http://schemas.microsoft.com/office/word/2010/wordprocessingGroup" xmlns:wpi="http://schemas.microsoft.com/office/word/2010/wordprocessingInk" xmlns:wne="http://schemas.microsoft.com/office/word/2006/wordml" xmlns:wps="http://schemas.microsoft.com/office/word/2010/wordprocessingShape" mc:Ignorable="w14 w15 w16se w16cid w16 w16cex w16sdtdh wp14">
   <w:endnote w:type="separator" w:id="-1">
     <w:p>
       <w:pPr>
@@ -7143,7 +7255,7 @@
 </file>
 
 <file path=word/footer1.xml><?xml version="1.0" encoding="utf-8"?>
-<w:ftr xmlns:wpc="http://schemas.microsoft.com/office/word/2010/wordprocessingCanvas" xmlns:cx="http://schemas.microsoft.com/office/drawing/2014/chartex" xmlns:cx1="http://schemas.microsoft.com/office/drawing/2015/9/8/chartex" xmlns:cx2="http://schemas.microsoft.com/office/drawing/2015/10/21/chartex" xmlns:cx3="http://schemas.microsoft.com/office/drawing/2016/5/9/chartex" xmlns:cx4="http://schemas.microsoft.com/office/drawing/2016/5/10/chartex" xmlns:cx5="http://schemas.microsoft.com/office/drawing/2016/5/11/chartex" xmlns:cx6="http://schemas.microsoft.com/office/drawing/2016/5/12/chartex" xmlns:cx7="http://schemas.microsoft.com/office/drawing/2016/5/13/chartex" xmlns:cx8="http://schemas.microsoft.com/office/drawing/2016/5/14/chartex" xmlns:mc="http://schemas.openxmlformats.org/markup-compatibility/2006" xmlns:aink="http://schemas.microsoft.com/office/drawing/2016/ink" xmlns:am3d="http://schemas.microsoft.com/office/drawing/2017/model3d" xmlns:o="urn:schemas-microsoft-com:office:office" xmlns:oel="http://schemas.microsoft.com/office/2019/extlst" xmlns:r="http://schemas.openxmlformats.org/officeDocument/2006/relationships" xmlns:m="http://schemas.openxmlformats.org/officeDocument/2006/math" xmlns:v="urn:schemas-microsoft-com:vml" xmlns:wp14="http://schemas.microsoft.com/office/word/2010/wordprocessingDrawing" xmlns:wp="http://schemas.openxmlformats.org/drawingml/2006/wordprocessingDrawing" xmlns:w10="urn:schemas-microsoft-com:office:word" xmlns:w="http://schemas.openxmlformats.org/wordprocessingml/2006/main" xmlns:w14="http://schemas.microsoft.com/office/word/2010/wordml" xmlns:w15="http://schemas.microsoft.com/office/word/2012/wordml" xmlns:w16cex="http://schemas.microsoft.com/office/word/2018/wordml/cex" xmlns:w16cid="http://schemas.microsoft.com/office/word/2016/wordml/cid" xmlns:w16="http://schemas.microsoft.com/office/word/2018/wordml" xmlns:w16du="http://schemas.microsoft.com/office/word/2023/wordml/word16du" xmlns:w16sdtdh="http://schemas.microsoft.com/office/word/2020/wordml/sdtdatahash" xmlns:w16se="http://schemas.microsoft.com/office/word/2015/wordml/symex" xmlns:wpg="http://schemas.microsoft.com/office/word/2010/wordprocessingGroup" xmlns:wpi="http://schemas.microsoft.com/office/word/2010/wordprocessingInk" xmlns:wne="http://schemas.microsoft.com/office/word/2006/wordml" xmlns:wps="http://schemas.microsoft.com/office/word/2010/wordprocessingShape" mc:Ignorable="w14 w15 w16se w16cid w16 w16cex w16sdtdh w16du wp14">
+<w:ftr xmlns:wpc="http://schemas.microsoft.com/office/word/2010/wordprocessingCanvas" xmlns:cx="http://schemas.microsoft.com/office/drawing/2014/chartex" xmlns:cx1="http://schemas.microsoft.com/office/drawing/2015/9/8/chartex" xmlns:cx2="http://schemas.microsoft.com/office/drawing/2015/10/21/chartex" xmlns:cx3="http://schemas.microsoft.com/office/drawing/2016/5/9/chartex" xmlns:cx4="http://schemas.microsoft.com/office/drawing/2016/5/10/chartex" xmlns:cx5="http://schemas.microsoft.com/office/drawing/2016/5/11/chartex" xmlns:cx6="http://schemas.microsoft.com/office/drawing/2016/5/12/chartex" xmlns:cx7="http://schemas.microsoft.com/office/drawing/2016/5/13/chartex" xmlns:cx8="http://schemas.microsoft.com/office/drawing/2016/5/14/chartex" xmlns:mc="http://schemas.openxmlformats.org/markup-compatibility/2006" xmlns:aink="http://schemas.microsoft.com/office/drawing/2016/ink" xmlns:am3d="http://schemas.microsoft.com/office/drawing/2017/model3d" xmlns:o="urn:schemas-microsoft-com:office:office" xmlns:oel="http://schemas.microsoft.com/office/2019/extlst" xmlns:r="http://schemas.openxmlformats.org/officeDocument/2006/relationships" xmlns:m="http://schemas.openxmlformats.org/officeDocument/2006/math" xmlns:v="urn:schemas-microsoft-com:vml" xmlns:wp14="http://schemas.microsoft.com/office/word/2010/wordprocessingDrawing" xmlns:wp="http://schemas.openxmlformats.org/drawingml/2006/wordprocessingDrawing" xmlns:w10="urn:schemas-microsoft-com:office:word" xmlns:w="http://schemas.openxmlformats.org/wordprocessingml/2006/main" xmlns:w14="http://schemas.microsoft.com/office/word/2010/wordml" xmlns:w15="http://schemas.microsoft.com/office/word/2012/wordml" xmlns:w16cex="http://schemas.microsoft.com/office/word/2018/wordml/cex" xmlns:w16cid="http://schemas.microsoft.com/office/word/2016/wordml/cid" xmlns:w16="http://schemas.microsoft.com/office/word/2018/wordml" xmlns:w16sdtdh="http://schemas.microsoft.com/office/word/2020/wordml/sdtdatahash" xmlns:w16se="http://schemas.microsoft.com/office/word/2015/wordml/symex" xmlns:wpg="http://schemas.microsoft.com/office/word/2010/wordprocessingGroup" xmlns:wpi="http://schemas.microsoft.com/office/word/2010/wordprocessingInk" xmlns:wne="http://schemas.microsoft.com/office/word/2006/wordml" xmlns:wps="http://schemas.microsoft.com/office/word/2010/wordprocessingShape" mc:Ignorable="w14 w15 w16se w16cid w16 w16cex w16sdtdh wp14">
   <w:sdt>
     <w:sdtPr>
       <w:id w:val="481435371"/>
@@ -7196,7 +7308,7 @@
 </file>
 
 <file path=word/footnotes.xml><?xml version="1.0" encoding="utf-8"?>
-<w:footnotes xmlns:wpc="http://schemas.microsoft.com/office/word/2010/wordprocessingCanvas" xmlns:cx="http://schemas.microsoft.com/office/drawing/2014/chartex" xmlns:cx1="http://schemas.microsoft.com/office/drawing/2015/9/8/chartex" xmlns:cx2="http://schemas.microsoft.com/office/drawing/2015/10/21/chartex" xmlns:cx3="http://schemas.microsoft.com/office/drawing/2016/5/9/chartex" xmlns:cx4="http://schemas.microsoft.com/office/drawing/2016/5/10/chartex" xmlns:cx5="http://schemas.microsoft.com/office/drawing/2016/5/11/chartex" xmlns:cx6="http://schemas.microsoft.com/office/drawing/2016/5/12/chartex" xmlns:cx7="http://schemas.microsoft.com/office/drawing/2016/5/13/chartex" xmlns:cx8="http://schemas.microsoft.com/office/drawing/2016/5/14/chartex" xmlns:mc="http://schemas.openxmlformats.org/markup-compatibility/2006" xmlns:aink="http://schemas.microsoft.com/office/drawing/2016/ink" xmlns:am3d="http://schemas.microsoft.com/office/drawing/2017/model3d" xmlns:o="urn:schemas-microsoft-com:office:office" xmlns:oel="http://schemas.microsoft.com/office/2019/extlst" xmlns:r="http://schemas.openxmlformats.org/officeDocument/2006/relationships" xmlns:m="http://schemas.openxmlformats.org/officeDocument/2006/math" xmlns:v="urn:schemas-microsoft-com:vml" xmlns:wp14="http://schemas.microsoft.com/office/word/2010/wordprocessingDrawing" xmlns:wp="http://schemas.openxmlformats.org/drawingml/2006/wordprocessingDrawing" xmlns:w10="urn:schemas-microsoft-com:office:word" xmlns:w="http://schemas.openxmlformats.org/wordprocessingml/2006/main" xmlns:w14="http://schemas.microsoft.com/office/word/2010/wordml" xmlns:w15="http://schemas.microsoft.com/office/word/2012/wordml" xmlns:w16cex="http://schemas.microsoft.com/office/word/2018/wordml/cex" xmlns:w16cid="http://schemas.microsoft.com/office/word/2016/wordml/cid" xmlns:w16="http://schemas.microsoft.com/office/word/2018/wordml" xmlns:w16du="http://schemas.microsoft.com/office/word/2023/wordml/word16du" xmlns:w16sdtdh="http://schemas.microsoft.com/office/word/2020/wordml/sdtdatahash" xmlns:w16se="http://schemas.microsoft.com/office/word/2015/wordml/symex" xmlns:wpg="http://schemas.microsoft.com/office/word/2010/wordprocessingGroup" xmlns:wpi="http://schemas.microsoft.com/office/word/2010/wordprocessingInk" xmlns:wne="http://schemas.microsoft.com/office/word/2006/wordml" xmlns:wps="http://schemas.microsoft.com/office/word/2010/wordprocessingShape" mc:Ignorable="w14 w15 w16se w16cid w16 w16cex w16sdtdh w16du wp14">
+<w:footnotes xmlns:wpc="http://schemas.microsoft.com/office/word/2010/wordprocessingCanvas" xmlns:cx="http://schemas.microsoft.com/office/drawing/2014/chartex" xmlns:cx1="http://schemas.microsoft.com/office/drawing/2015/9/8/chartex" xmlns:cx2="http://schemas.microsoft.com/office/drawing/2015/10/21/chartex" xmlns:cx3="http://schemas.microsoft.com/office/drawing/2016/5/9/chartex" xmlns:cx4="http://schemas.microsoft.com/office/drawing/2016/5/10/chartex" xmlns:cx5="http://schemas.microsoft.com/office/drawing/2016/5/11/chartex" xmlns:cx6="http://schemas.microsoft.com/office/drawing/2016/5/12/chartex" xmlns:cx7="http://schemas.microsoft.com/office/drawing/2016/5/13/chartex" xmlns:cx8="http://schemas.microsoft.com/office/drawing/2016/5/14/chartex" xmlns:mc="http://schemas.openxmlformats.org/markup-compatibility/2006" xmlns:aink="http://schemas.microsoft.com/office/drawing/2016/ink" xmlns:am3d="http://schemas.microsoft.com/office/drawing/2017/model3d" xmlns:o="urn:schemas-microsoft-com:office:office" xmlns:oel="http://schemas.microsoft.com/office/2019/extlst" xmlns:r="http://schemas.openxmlformats.org/officeDocument/2006/relationships" xmlns:m="http://schemas.openxmlformats.org/officeDocument/2006/math" xmlns:v="urn:schemas-microsoft-com:vml" xmlns:wp14="http://schemas.microsoft.com/office/word/2010/wordprocessingDrawing" xmlns:wp="http://schemas.openxmlformats.org/drawingml/2006/wordprocessingDrawing" xmlns:w10="urn:schemas-microsoft-com:office:word" xmlns:w="http://schemas.openxmlformats.org/wordprocessingml/2006/main" xmlns:w14="http://schemas.microsoft.com/office/word/2010/wordml" xmlns:w15="http://schemas.microsoft.com/office/word/2012/wordml" xmlns:w16cex="http://schemas.microsoft.com/office/word/2018/wordml/cex" xmlns:w16cid="http://schemas.microsoft.com/office/word/2016/wordml/cid" xmlns:w16="http://schemas.microsoft.com/office/word/2018/wordml" xmlns:w16sdtdh="http://schemas.microsoft.com/office/word/2020/wordml/sdtdatahash" xmlns:w16se="http://schemas.microsoft.com/office/word/2015/wordml/symex" xmlns:wpg="http://schemas.microsoft.com/office/word/2010/wordprocessingGroup" xmlns:wpi="http://schemas.microsoft.com/office/word/2010/wordprocessingInk" xmlns:wne="http://schemas.microsoft.com/office/word/2006/wordml" xmlns:wps="http://schemas.microsoft.com/office/word/2010/wordprocessingShape" mc:Ignorable="w14 w15 w16se w16cid w16 w16cex w16sdtdh wp14">
   <w:footnote w:type="separator" w:id="-1">
     <w:p>
       <w:pPr>
@@ -7221,7 +7333,7 @@
 </file>
 
 <file path=word/numbering.xml><?xml version="1.0" encoding="utf-8"?>
-<w:numbering xmlns:wpc="http://schemas.microsoft.com/office/word/2010/wordprocessingCanvas" xmlns:cx="http://schemas.microsoft.com/office/drawing/2014/chartex" xmlns:cx1="http://schemas.microsoft.com/office/drawing/2015/9/8/chartex" xmlns:cx2="http://schemas.microsoft.com/office/drawing/2015/10/21/chartex" xmlns:cx3="http://schemas.microsoft.com/office/drawing/2016/5/9/chartex" xmlns:cx4="http://schemas.microsoft.com/office/drawing/2016/5/10/chartex" xmlns:cx5="http://schemas.microsoft.com/office/drawing/2016/5/11/chartex" xmlns:cx6="http://schemas.microsoft.com/office/drawing/2016/5/12/chartex" xmlns:cx7="http://schemas.microsoft.com/office/drawing/2016/5/13/chartex" xmlns:cx8="http://schemas.microsoft.com/office/drawing/2016/5/14/chartex" xmlns:mc="http://schemas.openxmlformats.org/markup-compatibility/2006" xmlns:aink="http://schemas.microsoft.com/office/drawing/2016/ink" xmlns:am3d="http://schemas.microsoft.com/office/drawing/2017/model3d" xmlns:o="urn:schemas-microsoft-com:office:office" xmlns:oel="http://schemas.microsoft.com/office/2019/extlst" xmlns:r="http://schemas.openxmlformats.org/officeDocument/2006/relationships" xmlns:m="http://schemas.openxmlformats.org/officeDocument/2006/math" xmlns:v="urn:schemas-microsoft-com:vml" xmlns:wp14="http://schemas.microsoft.com/office/word/2010/wordprocessingDrawing" xmlns:wp="http://schemas.openxmlformats.org/drawingml/2006/wordprocessingDrawing" xmlns:w10="urn:schemas-microsoft-com:office:word" xmlns:w="http://schemas.openxmlformats.org/wordprocessingml/2006/main" xmlns:w14="http://schemas.microsoft.com/office/word/2010/wordml" xmlns:w15="http://schemas.microsoft.com/office/word/2012/wordml" xmlns:w16cex="http://schemas.microsoft.com/office/word/2018/wordml/cex" xmlns:w16cid="http://schemas.microsoft.com/office/word/2016/wordml/cid" xmlns:w16="http://schemas.microsoft.com/office/word/2018/wordml" xmlns:w16du="http://schemas.microsoft.com/office/word/2023/wordml/word16du" xmlns:w16sdtdh="http://schemas.microsoft.com/office/word/2020/wordml/sdtdatahash" xmlns:w16se="http://schemas.microsoft.com/office/word/2015/wordml/symex" xmlns:wpg="http://schemas.microsoft.com/office/word/2010/wordprocessingGroup" xmlns:wpi="http://schemas.microsoft.com/office/word/2010/wordprocessingInk" xmlns:wne="http://schemas.microsoft.com/office/word/2006/wordml" xmlns:wps="http://schemas.microsoft.com/office/word/2010/wordprocessingShape" mc:Ignorable="w14 w15 w16se w16cid w16 w16cex w16sdtdh w16du wp14">
+<w:numbering xmlns:wpc="http://schemas.microsoft.com/office/word/2010/wordprocessingCanvas" xmlns:cx="http://schemas.microsoft.com/office/drawing/2014/chartex" xmlns:cx1="http://schemas.microsoft.com/office/drawing/2015/9/8/chartex" xmlns:cx2="http://schemas.microsoft.com/office/drawing/2015/10/21/chartex" xmlns:cx3="http://schemas.microsoft.com/office/drawing/2016/5/9/chartex" xmlns:cx4="http://schemas.microsoft.com/office/drawing/2016/5/10/chartex" xmlns:cx5="http://schemas.microsoft.com/office/drawing/2016/5/11/chartex" xmlns:cx6="http://schemas.microsoft.com/office/drawing/2016/5/12/chartex" xmlns:cx7="http://schemas.microsoft.com/office/drawing/2016/5/13/chartex" xmlns:cx8="http://schemas.microsoft.com/office/drawing/2016/5/14/chartex" xmlns:mc="http://schemas.openxmlformats.org/markup-compatibility/2006" xmlns:aink="http://schemas.microsoft.com/office/drawing/2016/ink" xmlns:am3d="http://schemas.microsoft.com/office/drawing/2017/model3d" xmlns:o="urn:schemas-microsoft-com:office:office" xmlns:oel="http://schemas.microsoft.com/office/2019/extlst" xmlns:r="http://schemas.openxmlformats.org/officeDocument/2006/relationships" xmlns:m="http://schemas.openxmlformats.org/officeDocument/2006/math" xmlns:v="urn:schemas-microsoft-com:vml" xmlns:wp14="http://schemas.microsoft.com/office/word/2010/wordprocessingDrawing" xmlns:wp="http://schemas.openxmlformats.org/drawingml/2006/wordprocessingDrawing" xmlns:w10="urn:schemas-microsoft-com:office:word" xmlns:w="http://schemas.openxmlformats.org/wordprocessingml/2006/main" xmlns:w14="http://schemas.microsoft.com/office/word/2010/wordml" xmlns:w15="http://schemas.microsoft.com/office/word/2012/wordml" xmlns:w16cex="http://schemas.microsoft.com/office/word/2018/wordml/cex" xmlns:w16cid="http://schemas.microsoft.com/office/word/2016/wordml/cid" xmlns:w16="http://schemas.microsoft.com/office/word/2018/wordml" xmlns:w16sdtdh="http://schemas.microsoft.com/office/word/2020/wordml/sdtdatahash" xmlns:w16se="http://schemas.microsoft.com/office/word/2015/wordml/symex" xmlns:wpg="http://schemas.microsoft.com/office/word/2010/wordprocessingGroup" xmlns:wpi="http://schemas.microsoft.com/office/word/2010/wordprocessingInk" xmlns:wne="http://schemas.microsoft.com/office/word/2006/wordml" xmlns:wps="http://schemas.microsoft.com/office/word/2010/wordprocessingShape" mc:Ignorable="w14 w15 w16se w16cid w16 w16cex w16sdtdh wp14">
   <w:abstractNum w:abstractNumId="0" w15:restartNumberingAfterBreak="0">
     <w:nsid w:val="078A79C3"/>
     <w:multiLevelType w:val="multilevel"/>
@@ -9084,7 +9196,7 @@
 </file>
 
 <file path=word/styles.xml><?xml version="1.0" encoding="utf-8"?>
-<w:styles xmlns:mc="http://schemas.openxmlformats.org/markup-compatibility/2006" xmlns:r="http://schemas.openxmlformats.org/officeDocument/2006/relationships" xmlns:w="http://schemas.openxmlformats.org/wordprocessingml/2006/main" xmlns:w14="http://schemas.microsoft.com/office/word/2010/wordml" xmlns:w15="http://schemas.microsoft.com/office/word/2012/wordml" xmlns:w16cex="http://schemas.microsoft.com/office/word/2018/wordml/cex" xmlns:w16cid="http://schemas.microsoft.com/office/word/2016/wordml/cid" xmlns:w16="http://schemas.microsoft.com/office/word/2018/wordml" xmlns:w16du="http://schemas.microsoft.com/office/word/2023/wordml/word16du" xmlns:w16sdtdh="http://schemas.microsoft.com/office/word/2020/wordml/sdtdatahash" xmlns:w16se="http://schemas.microsoft.com/office/word/2015/wordml/symex" mc:Ignorable="w14 w15 w16se w16cid w16 w16cex w16sdtdh w16du">
+<w:styles xmlns:mc="http://schemas.openxmlformats.org/markup-compatibility/2006" xmlns:r="http://schemas.openxmlformats.org/officeDocument/2006/relationships" xmlns:w="http://schemas.openxmlformats.org/wordprocessingml/2006/main" xmlns:w14="http://schemas.microsoft.com/office/word/2010/wordml" xmlns:w15="http://schemas.microsoft.com/office/word/2012/wordml" xmlns:w16cex="http://schemas.microsoft.com/office/word/2018/wordml/cex" xmlns:w16cid="http://schemas.microsoft.com/office/word/2016/wordml/cid" xmlns:w16="http://schemas.microsoft.com/office/word/2018/wordml" xmlns:w16sdtdh="http://schemas.microsoft.com/office/word/2020/wordml/sdtdatahash" xmlns:w16se="http://schemas.microsoft.com/office/word/2015/wordml/symex" mc:Ignorable="w14 w15 w16se w16cid w16 w16cex w16sdtdh">
   <w:docDefaults>
     <w:rPrDefault>
       <w:rPr>

</xml_diff>